<commit_message>
descripcio de les funcionalitats feta
</commit_message>
<xml_diff>
--- a/pr1/Documentación_técnica.docx
+++ b/pr1/Documentación_técnica.docx
@@ -2,223 +2,1511 @@
 <file path=word/document.xml><?xml version="1.0" encoding="utf-8"?>
 <w:document xmlns:wpc="http://schemas.microsoft.com/office/word/2010/wordprocessingCanvas" xmlns:cx="http://schemas.microsoft.com/office/drawing/2014/chartex" xmlns:cx1="http://schemas.microsoft.com/office/drawing/2015/9/8/chartex" xmlns:cx2="http://schemas.microsoft.com/office/drawing/2015/10/21/chartex" xmlns:cx3="http://schemas.microsoft.com/office/drawing/2016/5/9/chartex" xmlns:cx4="http://schemas.microsoft.com/office/drawing/2016/5/10/chartex" xmlns:cx5="http://schemas.microsoft.com/office/drawing/2016/5/11/chartex" xmlns:cx6="http://schemas.microsoft.com/office/drawing/2016/5/12/chartex" xmlns:cx7="http://schemas.microsoft.com/office/drawing/2016/5/13/chartex" xmlns:cx8="http://schemas.microsoft.com/office/drawing/2016/5/14/chartex" xmlns:mc="http://schemas.openxmlformats.org/markup-compatibility/2006" xmlns:aink="http://schemas.microsoft.com/office/drawing/2016/ink" xmlns:am3d="http://schemas.microsoft.com/office/drawing/2017/model3d" xmlns:o="urn:schemas-microsoft-com:office:office" xmlns:r="http://schemas.openxmlformats.org/officeDocument/2006/relationships" xmlns:m="http://schemas.openxmlformats.org/officeDocument/2006/math" xmlns:v="urn:schemas-microsoft-com:vml" xmlns:wp14="http://schemas.microsoft.com/office/word/2010/wordprocessingDrawing" xmlns:wp="http://schemas.openxmlformats.org/drawingml/2006/wordprocessingDrawing" xmlns:w10="urn:schemas-microsoft-com:office:word" xmlns:w="http://schemas.openxmlformats.org/wordprocessingml/2006/main" xmlns:w14="http://schemas.microsoft.com/office/word/2010/wordml" xmlns:w15="http://schemas.microsoft.com/office/word/2012/wordml" xmlns:w16cid="http://schemas.microsoft.com/office/word/2016/wordml/cid" xmlns:w16se="http://schemas.microsoft.com/office/word/2015/wordml/symex" xmlns:wpg="http://schemas.microsoft.com/office/word/2010/wordprocessingGroup" xmlns:wpi="http://schemas.microsoft.com/office/word/2010/wordprocessingInk" xmlns:wne="http://schemas.microsoft.com/office/word/2006/wordml" xmlns:wps="http://schemas.microsoft.com/office/word/2010/wordprocessingShape" mc:Ignorable="w14 w15 w16se w16cid wp14">
   <w:body>
+    <w:p/>
+    <w:sdt>
+      <w:sdtPr>
+        <w:id w:val="395249899"/>
+        <w:docPartObj>
+          <w:docPartGallery w:val="Cover Pages"/>
+          <w:docPartUnique/>
+        </w:docPartObj>
+      </w:sdtPr>
+      <w:sdtEndPr/>
+      <w:sdtContent>
+        <w:p>
+          <w:r>
+            <w:rPr>
+              <w:noProof/>
+            </w:rPr>
+            <mc:AlternateContent>
+              <mc:Choice Requires="wpg">
+                <w:drawing>
+                  <wp:anchor distT="0" distB="0" distL="114300" distR="114300" simplePos="0" relativeHeight="251662336" behindDoc="0" locked="0" layoutInCell="1" allowOverlap="1" wp14:anchorId="343EAEC8" wp14:editId="136EF323">
+                    <wp:simplePos x="0" y="0"/>
+                    <wp:positionH relativeFrom="page">
+                      <wp:align>center</wp:align>
+                    </wp:positionH>
+                    <mc:AlternateContent>
+                      <mc:Choice Requires="wp14">
+                        <wp:positionV relativeFrom="page">
+                          <wp14:pctPosVOffset>2300</wp14:pctPosVOffset>
+                        </wp:positionV>
+                      </mc:Choice>
+                      <mc:Fallback>
+                        <wp:positionV relativeFrom="page">
+                          <wp:posOffset>245745</wp:posOffset>
+                        </wp:positionV>
+                      </mc:Fallback>
+                    </mc:AlternateContent>
+                    <wp:extent cx="7315200" cy="1215391"/>
+                    <wp:effectExtent l="0" t="0" r="1270" b="1905"/>
+                    <wp:wrapNone/>
+                    <wp:docPr id="149" name="Grupo 149"/>
+                    <wp:cNvGraphicFramePr/>
+                    <a:graphic xmlns:a="http://schemas.openxmlformats.org/drawingml/2006/main">
+                      <a:graphicData uri="http://schemas.microsoft.com/office/word/2010/wordprocessingGroup">
+                        <wpg:wgp>
+                          <wpg:cNvGrpSpPr/>
+                          <wpg:grpSpPr>
+                            <a:xfrm>
+                              <a:off x="0" y="0"/>
+                              <a:ext cx="7315200" cy="1215391"/>
+                              <a:chOff x="0" y="-1"/>
+                              <a:chExt cx="7315200" cy="1216153"/>
+                            </a:xfrm>
+                          </wpg:grpSpPr>
+                          <wps:wsp>
+                            <wps:cNvPr id="150" name="Rectángulo 51"/>
+                            <wps:cNvSpPr/>
+                            <wps:spPr>
+                              <a:xfrm>
+                                <a:off x="0" y="-1"/>
+                                <a:ext cx="7315200" cy="1130373"/>
+                              </a:xfrm>
+                              <a:custGeom>
+                                <a:avLst/>
+                                <a:gdLst>
+                                  <a:gd name="connsiteX0" fmla="*/ 0 w 7312660"/>
+                                  <a:gd name="connsiteY0" fmla="*/ 0 h 1215390"/>
+                                  <a:gd name="connsiteX1" fmla="*/ 7312660 w 7312660"/>
+                                  <a:gd name="connsiteY1" fmla="*/ 0 h 1215390"/>
+                                  <a:gd name="connsiteX2" fmla="*/ 7312660 w 7312660"/>
+                                  <a:gd name="connsiteY2" fmla="*/ 1215390 h 1215390"/>
+                                  <a:gd name="connsiteX3" fmla="*/ 0 w 7312660"/>
+                                  <a:gd name="connsiteY3" fmla="*/ 1215390 h 1215390"/>
+                                  <a:gd name="connsiteX4" fmla="*/ 0 w 7312660"/>
+                                  <a:gd name="connsiteY4" fmla="*/ 0 h 1215390"/>
+                                  <a:gd name="connsiteX0" fmla="*/ 0 w 7312660"/>
+                                  <a:gd name="connsiteY0" fmla="*/ 0 h 1215390"/>
+                                  <a:gd name="connsiteX1" fmla="*/ 7312660 w 7312660"/>
+                                  <a:gd name="connsiteY1" fmla="*/ 0 h 1215390"/>
+                                  <a:gd name="connsiteX2" fmla="*/ 7312660 w 7312660"/>
+                                  <a:gd name="connsiteY2" fmla="*/ 1215390 h 1215390"/>
+                                  <a:gd name="connsiteX3" fmla="*/ 3667125 w 7312660"/>
+                                  <a:gd name="connsiteY3" fmla="*/ 1209675 h 1215390"/>
+                                  <a:gd name="connsiteX4" fmla="*/ 0 w 7312660"/>
+                                  <a:gd name="connsiteY4" fmla="*/ 1215390 h 1215390"/>
+                                  <a:gd name="connsiteX5" fmla="*/ 0 w 7312660"/>
+                                  <a:gd name="connsiteY5" fmla="*/ 0 h 1215390"/>
+                                  <a:gd name="connsiteX0" fmla="*/ 0 w 7312660"/>
+                                  <a:gd name="connsiteY0" fmla="*/ 0 h 1215390"/>
+                                  <a:gd name="connsiteX1" fmla="*/ 7312660 w 7312660"/>
+                                  <a:gd name="connsiteY1" fmla="*/ 0 h 1215390"/>
+                                  <a:gd name="connsiteX2" fmla="*/ 7312660 w 7312660"/>
+                                  <a:gd name="connsiteY2" fmla="*/ 1215390 h 1215390"/>
+                                  <a:gd name="connsiteX3" fmla="*/ 3619500 w 7312660"/>
+                                  <a:gd name="connsiteY3" fmla="*/ 733425 h 1215390"/>
+                                  <a:gd name="connsiteX4" fmla="*/ 0 w 7312660"/>
+                                  <a:gd name="connsiteY4" fmla="*/ 1215390 h 1215390"/>
+                                  <a:gd name="connsiteX5" fmla="*/ 0 w 7312660"/>
+                                  <a:gd name="connsiteY5" fmla="*/ 0 h 1215390"/>
+                                  <a:gd name="connsiteX0" fmla="*/ 0 w 7312660"/>
+                                  <a:gd name="connsiteY0" fmla="*/ 0 h 1215390"/>
+                                  <a:gd name="connsiteX1" fmla="*/ 7312660 w 7312660"/>
+                                  <a:gd name="connsiteY1" fmla="*/ 0 h 1215390"/>
+                                  <a:gd name="connsiteX2" fmla="*/ 7312660 w 7312660"/>
+                                  <a:gd name="connsiteY2" fmla="*/ 1129665 h 1215390"/>
+                                  <a:gd name="connsiteX3" fmla="*/ 3619500 w 7312660"/>
+                                  <a:gd name="connsiteY3" fmla="*/ 733425 h 1215390"/>
+                                  <a:gd name="connsiteX4" fmla="*/ 0 w 7312660"/>
+                                  <a:gd name="connsiteY4" fmla="*/ 1215390 h 1215390"/>
+                                  <a:gd name="connsiteX5" fmla="*/ 0 w 7312660"/>
+                                  <a:gd name="connsiteY5" fmla="*/ 0 h 1215390"/>
+                                  <a:gd name="connsiteX0" fmla="*/ 9525 w 7322185"/>
+                                  <a:gd name="connsiteY0" fmla="*/ 0 h 1129665"/>
+                                  <a:gd name="connsiteX1" fmla="*/ 7322185 w 7322185"/>
+                                  <a:gd name="connsiteY1" fmla="*/ 0 h 1129665"/>
+                                  <a:gd name="connsiteX2" fmla="*/ 7322185 w 7322185"/>
+                                  <a:gd name="connsiteY2" fmla="*/ 1129665 h 1129665"/>
+                                  <a:gd name="connsiteX3" fmla="*/ 3629025 w 7322185"/>
+                                  <a:gd name="connsiteY3" fmla="*/ 733425 h 1129665"/>
+                                  <a:gd name="connsiteX4" fmla="*/ 0 w 7322185"/>
+                                  <a:gd name="connsiteY4" fmla="*/ 1091565 h 1129665"/>
+                                  <a:gd name="connsiteX5" fmla="*/ 9525 w 7322185"/>
+                                  <a:gd name="connsiteY5" fmla="*/ 0 h 1129665"/>
+                                  <a:gd name="connsiteX0" fmla="*/ 0 w 7312660"/>
+                                  <a:gd name="connsiteY0" fmla="*/ 0 h 1129665"/>
+                                  <a:gd name="connsiteX1" fmla="*/ 7312660 w 7312660"/>
+                                  <a:gd name="connsiteY1" fmla="*/ 0 h 1129665"/>
+                                  <a:gd name="connsiteX2" fmla="*/ 7312660 w 7312660"/>
+                                  <a:gd name="connsiteY2" fmla="*/ 1129665 h 1129665"/>
+                                  <a:gd name="connsiteX3" fmla="*/ 3619500 w 7312660"/>
+                                  <a:gd name="connsiteY3" fmla="*/ 733425 h 1129665"/>
+                                  <a:gd name="connsiteX4" fmla="*/ 0 w 7312660"/>
+                                  <a:gd name="connsiteY4" fmla="*/ 1091565 h 1129665"/>
+                                  <a:gd name="connsiteX5" fmla="*/ 0 w 7312660"/>
+                                  <a:gd name="connsiteY5" fmla="*/ 0 h 1129665"/>
+                                </a:gdLst>
+                                <a:ahLst/>
+                                <a:cxnLst>
+                                  <a:cxn ang="0">
+                                    <a:pos x="connsiteX0" y="connsiteY0"/>
+                                  </a:cxn>
+                                  <a:cxn ang="0">
+                                    <a:pos x="connsiteX1" y="connsiteY1"/>
+                                  </a:cxn>
+                                  <a:cxn ang="0">
+                                    <a:pos x="connsiteX2" y="connsiteY2"/>
+                                  </a:cxn>
+                                  <a:cxn ang="0">
+                                    <a:pos x="connsiteX3" y="connsiteY3"/>
+                                  </a:cxn>
+                                  <a:cxn ang="0">
+                                    <a:pos x="connsiteX4" y="connsiteY4"/>
+                                  </a:cxn>
+                                  <a:cxn ang="0">
+                                    <a:pos x="connsiteX5" y="connsiteY5"/>
+                                  </a:cxn>
+                                </a:cxnLst>
+                                <a:rect l="l" t="t" r="r" b="b"/>
+                                <a:pathLst>
+                                  <a:path w="7312660" h="1129665">
+                                    <a:moveTo>
+                                      <a:pt x="0" y="0"/>
+                                    </a:moveTo>
+                                    <a:lnTo>
+                                      <a:pt x="7312660" y="0"/>
+                                    </a:lnTo>
+                                    <a:lnTo>
+                                      <a:pt x="7312660" y="1129665"/>
+                                    </a:lnTo>
+                                    <a:lnTo>
+                                      <a:pt x="3619500" y="733425"/>
+                                    </a:lnTo>
+                                    <a:lnTo>
+                                      <a:pt x="0" y="1091565"/>
+                                    </a:lnTo>
+                                    <a:lnTo>
+                                      <a:pt x="0" y="0"/>
+                                    </a:lnTo>
+                                    <a:close/>
+                                  </a:path>
+                                </a:pathLst>
+                              </a:custGeom>
+                              <a:ln>
+                                <a:noFill/>
+                              </a:ln>
+                            </wps:spPr>
+                            <wps:style>
+                              <a:lnRef idx="2">
+                                <a:schemeClr val="accent1">
+                                  <a:shade val="50000"/>
+                                </a:schemeClr>
+                              </a:lnRef>
+                              <a:fillRef idx="1">
+                                <a:schemeClr val="accent1"/>
+                              </a:fillRef>
+                              <a:effectRef idx="0">
+                                <a:schemeClr val="accent1"/>
+                              </a:effectRef>
+                              <a:fontRef idx="minor">
+                                <a:schemeClr val="lt1"/>
+                              </a:fontRef>
+                            </wps:style>
+                            <wps:bodyPr rot="0" spcFirstLastPara="0" vertOverflow="overflow" horzOverflow="overflow" vert="horz" wrap="square" lIns="91440" tIns="45720" rIns="91440" bIns="45720" numCol="1" spcCol="0" rtlCol="0" fromWordArt="0" anchor="ctr" anchorCtr="0" forceAA="0" compatLnSpc="1">
+                              <a:prstTxWarp prst="textNoShape">
+                                <a:avLst/>
+                              </a:prstTxWarp>
+                              <a:noAutofit/>
+                            </wps:bodyPr>
+                          </wps:wsp>
+                          <wps:wsp>
+                            <wps:cNvPr id="151" name="Rectángulo 151"/>
+                            <wps:cNvSpPr/>
+                            <wps:spPr>
+                              <a:xfrm>
+                                <a:off x="0" y="0"/>
+                                <a:ext cx="7315200" cy="1216152"/>
+                              </a:xfrm>
+                              <a:prstGeom prst="rect">
+                                <a:avLst/>
+                              </a:prstGeom>
+                              <a:blipFill>
+                                <a:blip r:embed="rId7"/>
+                                <a:stretch>
+                                  <a:fillRect r="-7574"/>
+                                </a:stretch>
+                              </a:blipFill>
+                              <a:ln>
+                                <a:noFill/>
+                              </a:ln>
+                            </wps:spPr>
+                            <wps:style>
+                              <a:lnRef idx="2">
+                                <a:schemeClr val="accent1">
+                                  <a:shade val="50000"/>
+                                </a:schemeClr>
+                              </a:lnRef>
+                              <a:fillRef idx="1">
+                                <a:schemeClr val="accent1"/>
+                              </a:fillRef>
+                              <a:effectRef idx="0">
+                                <a:schemeClr val="accent1"/>
+                              </a:effectRef>
+                              <a:fontRef idx="minor">
+                                <a:schemeClr val="lt1"/>
+                              </a:fontRef>
+                            </wps:style>
+                            <wps:bodyPr rot="0" spcFirstLastPara="0" vertOverflow="overflow" horzOverflow="overflow" vert="horz" wrap="square" lIns="91440" tIns="45720" rIns="91440" bIns="45720" numCol="1" spcCol="0" rtlCol="0" fromWordArt="0" anchor="ctr" anchorCtr="0" forceAA="0" compatLnSpc="1">
+                              <a:prstTxWarp prst="textNoShape">
+                                <a:avLst/>
+                              </a:prstTxWarp>
+                              <a:noAutofit/>
+                            </wps:bodyPr>
+                          </wps:wsp>
+                        </wpg:wgp>
+                      </a:graphicData>
+                    </a:graphic>
+                    <wp14:sizeRelH relativeFrom="page">
+                      <wp14:pctWidth>94100</wp14:pctWidth>
+                    </wp14:sizeRelH>
+                    <wp14:sizeRelV relativeFrom="page">
+                      <wp14:pctHeight>12100</wp14:pctHeight>
+                    </wp14:sizeRelV>
+                  </wp:anchor>
+                </w:drawing>
+              </mc:Choice>
+              <mc:Fallback>
+                <w:pict>
+                  <v:group w14:anchorId="58CCCCE6" id="Grupo 149" o:spid="_x0000_s1026" style="position:absolute;margin-left:0;margin-top:0;width:8in;height:95.7pt;z-index:251662336;mso-width-percent:941;mso-height-percent:121;mso-top-percent:23;mso-position-horizontal:center;mso-position-horizontal-relative:page;mso-position-vertical-relative:page;mso-width-percent:941;mso-height-percent:121;mso-top-percent:23" coordorigin="" coordsize="73152,12161" o:gfxdata="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">
+                    <v:shape id="Rectángulo 51" o:spid="_x0000_s1027" style="position:absolute;width:73152;height:11303;visibility:visible;mso-wrap-style:square;v-text-anchor:middle" coordsize="7312660,1129665" o:gfxdata="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" path="m,l7312660,r,1129665l3619500,733425,,1091565,,xe" fillcolor="#4472c4 [3204]" stroked="f" strokeweight="1pt">
+                      <v:stroke joinstyle="miter"/>
+                      <v:path arrowok="t" o:connecttype="custom" o:connectlocs="0,0;7315200,0;7315200,1130373;3620757,733885;0,1092249;0,0" o:connectangles="0,0,0,0,0,0"/>
+                    </v:shape>
+                    <v:rect id="Rectángulo 151" o:spid="_x0000_s1028" style="position:absolute;width:73152;height:12161;visibility:visible;mso-wrap-style:square;v-text-anchor:middle" o:gfxdata="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" stroked="f" strokeweight="1pt">
+                      <v:fill r:id="rId8" o:title="" recolor="t" rotate="t" type="frame"/>
+                    </v:rect>
+                    <w10:wrap anchorx="page" anchory="page"/>
+                  </v:group>
+                </w:pict>
+              </mc:Fallback>
+            </mc:AlternateContent>
+          </w:r>
+        </w:p>
+        <w:p>
+          <w:r>
+            <w:rPr>
+              <w:noProof/>
+            </w:rPr>
+            <w:drawing>
+              <wp:anchor distT="0" distB="0" distL="114300" distR="114300" simplePos="0" relativeHeight="251665408" behindDoc="1" locked="0" layoutInCell="1" allowOverlap="1" wp14:anchorId="39ABEE63" wp14:editId="7C9C2F12">
+                <wp:simplePos x="0" y="0"/>
+                <wp:positionH relativeFrom="margin">
+                  <wp:posOffset>-635</wp:posOffset>
+                </wp:positionH>
+                <wp:positionV relativeFrom="paragraph">
+                  <wp:posOffset>4967605</wp:posOffset>
+                </wp:positionV>
+                <wp:extent cx="5438775" cy="2638425"/>
+                <wp:effectExtent l="152400" t="152400" r="142875" b="257175"/>
+                <wp:wrapTight wrapText="bothSides">
+                  <wp:wrapPolygon edited="0">
+                    <wp:start x="303" y="-1248"/>
+                    <wp:lineTo x="-605" y="-936"/>
+                    <wp:lineTo x="-530" y="21678"/>
+                    <wp:lineTo x="227" y="23238"/>
+                    <wp:lineTo x="303" y="23549"/>
+                    <wp:lineTo x="21184" y="23549"/>
+                    <wp:lineTo x="21260" y="23238"/>
+                    <wp:lineTo x="22016" y="21678"/>
+                    <wp:lineTo x="22092" y="1560"/>
+                    <wp:lineTo x="21260" y="-780"/>
+                    <wp:lineTo x="21184" y="-1248"/>
+                    <wp:lineTo x="303" y="-1248"/>
+                  </wp:wrapPolygon>
+                </wp:wrapTight>
+                <wp:docPr id="2" name="Imagen 2"/>
+                <wp:cNvGraphicFramePr>
+                  <a:graphicFrameLocks xmlns:a="http://schemas.openxmlformats.org/drawingml/2006/main" noChangeAspect="1"/>
+                </wp:cNvGraphicFramePr>
+                <a:graphic xmlns:a="http://schemas.openxmlformats.org/drawingml/2006/main">
+                  <a:graphicData uri="http://schemas.openxmlformats.org/drawingml/2006/picture">
+                    <pic:pic xmlns:pic="http://schemas.openxmlformats.org/drawingml/2006/picture">
+                      <pic:nvPicPr>
+                        <pic:cNvPr id="1" name=""/>
+                        <pic:cNvPicPr/>
+                      </pic:nvPicPr>
+                      <pic:blipFill>
+                        <a:blip r:embed="rId9">
+                          <a:extLst>
+                            <a:ext uri="{28A0092B-C50C-407E-A947-70E740481C1C}">
+                              <a14:useLocalDpi xmlns:a14="http://schemas.microsoft.com/office/drawing/2010/main" val="0"/>
+                            </a:ext>
+                          </a:extLst>
+                        </a:blip>
+                        <a:stretch>
+                          <a:fillRect/>
+                        </a:stretch>
+                      </pic:blipFill>
+                      <pic:spPr>
+                        <a:xfrm>
+                          <a:off x="0" y="0"/>
+                          <a:ext cx="5438775" cy="2638425"/>
+                        </a:xfrm>
+                        <a:prstGeom prst="rect">
+                          <a:avLst/>
+                        </a:prstGeom>
+                        <a:ln>
+                          <a:noFill/>
+                        </a:ln>
+                        <a:effectLst>
+                          <a:outerShdw blurRad="292100" dist="139700" dir="2700000" sx="96000" sy="96000" algn="tl" rotWithShape="0">
+                            <a:srgbClr val="333333">
+                              <a:alpha val="65000"/>
+                            </a:srgbClr>
+                          </a:outerShdw>
+                        </a:effectLst>
+                      </pic:spPr>
+                    </pic:pic>
+                  </a:graphicData>
+                </a:graphic>
+                <wp14:sizeRelH relativeFrom="margin">
+                  <wp14:pctWidth>0</wp14:pctWidth>
+                </wp14:sizeRelH>
+                <wp14:sizeRelV relativeFrom="margin">
+                  <wp14:pctHeight>0</wp14:pctHeight>
+                </wp14:sizeRelV>
+              </wp:anchor>
+            </w:drawing>
+          </w:r>
+          <w:r>
+            <w:rPr>
+              <w:noProof/>
+            </w:rPr>
+            <mc:AlternateContent>
+              <mc:Choice Requires="wps">
+                <w:drawing>
+                  <wp:anchor distT="0" distB="0" distL="114300" distR="114300" simplePos="0" relativeHeight="251659264" behindDoc="0" locked="0" layoutInCell="1" allowOverlap="1" wp14:anchorId="3F0EBB88" wp14:editId="471C8736">
+                    <wp:simplePos x="0" y="0"/>
+                    <wp:positionH relativeFrom="page">
+                      <wp:posOffset>-2087245</wp:posOffset>
+                    </wp:positionH>
+                    <wp:positionV relativeFrom="page">
+                      <wp:posOffset>2143125</wp:posOffset>
+                    </wp:positionV>
+                    <wp:extent cx="9419590" cy="3638550"/>
+                    <wp:effectExtent l="0" t="0" r="0" b="5080"/>
+                    <wp:wrapSquare wrapText="bothSides"/>
+                    <wp:docPr id="154" name="Cuadro de texto 154"/>
+                    <wp:cNvGraphicFramePr/>
+                    <a:graphic xmlns:a="http://schemas.openxmlformats.org/drawingml/2006/main">
+                      <a:graphicData uri="http://schemas.microsoft.com/office/word/2010/wordprocessingShape">
+                        <wps:wsp>
+                          <wps:cNvSpPr txBox="1"/>
+                          <wps:spPr>
+                            <a:xfrm>
+                              <a:off x="0" y="0"/>
+                              <a:ext cx="9419590" cy="3638550"/>
+                            </a:xfrm>
+                            <a:prstGeom prst="rect">
+                              <a:avLst/>
+                            </a:prstGeom>
+                            <a:noFill/>
+                            <a:ln w="6350">
+                              <a:noFill/>
+                            </a:ln>
+                            <a:effectLst/>
+                          </wps:spPr>
+                          <wps:style>
+                            <a:lnRef idx="0">
+                              <a:schemeClr val="accent1"/>
+                            </a:lnRef>
+                            <a:fillRef idx="0">
+                              <a:schemeClr val="accent1"/>
+                            </a:fillRef>
+                            <a:effectRef idx="0">
+                              <a:schemeClr val="accent1"/>
+                            </a:effectRef>
+                            <a:fontRef idx="minor">
+                              <a:schemeClr val="dk1"/>
+                            </a:fontRef>
+                          </wps:style>
+                          <wps:txbx>
+                            <w:txbxContent>
+                              <w:p>
+                                <w:pPr>
+                                  <w:rPr>
+                                    <w:sz w:val="72"/>
+                                  </w:rPr>
+                                </w:pPr>
+                                <w:sdt>
+                                  <w:sdtPr>
+                                    <w:alias w:val="Título"/>
+                                    <w:tag w:val=""/>
+                                    <w:id w:val="393934328"/>
+                                    <w:dataBinding w:prefixMappings="xmlns:ns0='http://purl.org/dc/elements/1.1/' xmlns:ns1='http://schemas.openxmlformats.org/package/2006/metadata/core-properties' " w:xpath="/ns1:coreProperties[1]/ns0:title[1]" w:storeItemID="{6C3C8BC8-F283-45AE-878A-BAB7291924A1}"/>
+                                    <w:text w:multiLine="1"/>
+                                  </w:sdtPr>
+                                  <w:sdtEndPr/>
+                                  <w:sdtContent>
+                                    <w:r>
+                                      <w:t>Visor Interactivo</w:t>
+                                    </w:r>
+                                  </w:sdtContent>
+                                </w:sdt>
+                              </w:p>
+                              <w:sdt>
+                                <w:sdtPr>
+                                  <w:alias w:val="Subtítulo"/>
+                                  <w:tag w:val=""/>
+                                  <w:id w:val="-1602955481"/>
+                                  <w:dataBinding w:prefixMappings="xmlns:ns0='http://purl.org/dc/elements/1.1/' xmlns:ns1='http://schemas.openxmlformats.org/package/2006/metadata/core-properties' " w:xpath="/ns1:coreProperties[1]/ns0:subject[1]" w:storeItemID="{6C3C8BC8-F283-45AE-878A-BAB7291924A1}"/>
+                                  <w:text/>
+                                </w:sdtPr>
+                                <w:sdtEndPr/>
+                                <w:sdtContent>
+                                  <w:p>
+                                    <w:pPr>
+                                      <w:rPr>
+                                        <w:smallCaps/>
+                                      </w:rPr>
+                                    </w:pPr>
+                                    <w:r>
+                                      <w:t>Primera práctica de G.D.I.E.</w:t>
+                                    </w:r>
+                                  </w:p>
+                                </w:sdtContent>
+                              </w:sdt>
+                            </w:txbxContent>
+                          </wps:txbx>
+                          <wps:bodyPr rot="0" spcFirstLastPara="0" vertOverflow="overflow" horzOverflow="overflow" vert="horz" wrap="square" lIns="1600200" tIns="0" rIns="685800" bIns="0" numCol="1" spcCol="0" rtlCol="0" fromWordArt="0" anchor="b" anchorCtr="0" forceAA="0" compatLnSpc="1">
+                            <a:prstTxWarp prst="textNoShape">
+                              <a:avLst/>
+                            </a:prstTxWarp>
+                            <a:noAutofit/>
+                          </wps:bodyPr>
+                        </wps:wsp>
+                      </a:graphicData>
+                    </a:graphic>
+                    <wp14:sizeRelH relativeFrom="page">
+                      <wp14:pctWidth>0</wp14:pctWidth>
+                    </wp14:sizeRelH>
+                    <wp14:sizeRelV relativeFrom="page">
+                      <wp14:pctHeight>36300</wp14:pctHeight>
+                    </wp14:sizeRelV>
+                  </wp:anchor>
+                </w:drawing>
+              </mc:Choice>
+              <mc:Fallback>
+                <w:pict>
+                  <v:shapetype w14:anchorId="3F0EBB88" id="_x0000_t202" coordsize="21600,21600" o:spt="202" path="m,l,21600r21600,l21600,xe">
+                    <v:stroke joinstyle="miter"/>
+                    <v:path gradientshapeok="t" o:connecttype="rect"/>
+                  </v:shapetype>
+                  <v:shape id="Cuadro de texto 154" o:spid="_x0000_s1026" type="#_x0000_t202" style="position:absolute;left:0;text-align:left;margin-left:-164.35pt;margin-top:168.75pt;width:741.7pt;height:286.5pt;z-index:251659264;visibility:visible;mso-wrap-style:square;mso-width-percent:0;mso-height-percent:363;mso-wrap-distance-left:9pt;mso-wrap-distance-top:0;mso-wrap-distance-right:9pt;mso-wrap-distance-bottom:0;mso-position-horizontal:absolute;mso-position-horizontal-relative:page;mso-position-vertical:absolute;mso-position-vertical-relative:page;mso-width-percent:0;mso-height-percent:363;mso-width-relative:page;mso-height-relative:page;v-text-anchor:bottom" o:gfxdata="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" filled="f" stroked="f" strokeweight=".5pt">
+                    <v:textbox inset="126pt,0,54pt,0">
+                      <w:txbxContent>
+                        <w:p>
+                          <w:pPr>
+                            <w:rPr>
+                              <w:sz w:val="72"/>
+                            </w:rPr>
+                          </w:pPr>
+                          <w:sdt>
+                            <w:sdtPr>
+                              <w:alias w:val="Título"/>
+                              <w:tag w:val=""/>
+                              <w:id w:val="393934328"/>
+                              <w:dataBinding w:prefixMappings="xmlns:ns0='http://purl.org/dc/elements/1.1/' xmlns:ns1='http://schemas.openxmlformats.org/package/2006/metadata/core-properties' " w:xpath="/ns1:coreProperties[1]/ns0:title[1]" w:storeItemID="{6C3C8BC8-F283-45AE-878A-BAB7291924A1}"/>
+                              <w:text w:multiLine="1"/>
+                            </w:sdtPr>
+                            <w:sdtEndPr/>
+                            <w:sdtContent>
+                              <w:r>
+                                <w:t>Visor Interactivo</w:t>
+                              </w:r>
+                            </w:sdtContent>
+                          </w:sdt>
+                        </w:p>
+                        <w:sdt>
+                          <w:sdtPr>
+                            <w:alias w:val="Subtítulo"/>
+                            <w:tag w:val=""/>
+                            <w:id w:val="-1602955481"/>
+                            <w:dataBinding w:prefixMappings="xmlns:ns0='http://purl.org/dc/elements/1.1/' xmlns:ns1='http://schemas.openxmlformats.org/package/2006/metadata/core-properties' " w:xpath="/ns1:coreProperties[1]/ns0:subject[1]" w:storeItemID="{6C3C8BC8-F283-45AE-878A-BAB7291924A1}"/>
+                            <w:text/>
+                          </w:sdtPr>
+                          <w:sdtEndPr/>
+                          <w:sdtContent>
+                            <w:p>
+                              <w:pPr>
+                                <w:rPr>
+                                  <w:smallCaps/>
+                                </w:rPr>
+                              </w:pPr>
+                              <w:r>
+                                <w:t>Primera práctica de G.D.I.E.</w:t>
+                              </w:r>
+                            </w:p>
+                          </w:sdtContent>
+                        </w:sdt>
+                      </w:txbxContent>
+                    </v:textbox>
+                    <w10:wrap type="square" anchorx="page" anchory="page"/>
+                  </v:shape>
+                </w:pict>
+              </mc:Fallback>
+            </mc:AlternateContent>
+          </w:r>
+          <w:r>
+            <w:rPr>
+              <w:noProof/>
+            </w:rPr>
+            <mc:AlternateContent>
+              <mc:Choice Requires="wps">
+                <w:drawing>
+                  <wp:anchor distT="0" distB="0" distL="114300" distR="114300" simplePos="0" relativeHeight="251664384" behindDoc="0" locked="0" layoutInCell="1" allowOverlap="1" wp14:anchorId="7D9597B4" wp14:editId="68475F0A">
+                    <wp:simplePos x="0" y="0"/>
+                    <wp:positionH relativeFrom="margin">
+                      <wp:align>center</wp:align>
+                    </wp:positionH>
+                    <wp:positionV relativeFrom="margin">
+                      <wp:posOffset>7918450</wp:posOffset>
+                    </wp:positionV>
+                    <wp:extent cx="7315200" cy="914400"/>
+                    <wp:effectExtent l="0" t="0" r="0" b="6985"/>
+                    <wp:wrapSquare wrapText="bothSides"/>
+                    <wp:docPr id="1" name="Cuadro de texto 1"/>
+                    <wp:cNvGraphicFramePr/>
+                    <a:graphic xmlns:a="http://schemas.openxmlformats.org/drawingml/2006/main">
+                      <a:graphicData uri="http://schemas.microsoft.com/office/word/2010/wordprocessingShape">
+                        <wps:wsp>
+                          <wps:cNvSpPr txBox="1"/>
+                          <wps:spPr>
+                            <a:xfrm>
+                              <a:off x="0" y="0"/>
+                              <a:ext cx="7315200" cy="914400"/>
+                            </a:xfrm>
+                            <a:prstGeom prst="rect">
+                              <a:avLst/>
+                            </a:prstGeom>
+                            <a:noFill/>
+                            <a:ln w="6350">
+                              <a:noFill/>
+                            </a:ln>
+                            <a:effectLst/>
+                          </wps:spPr>
+                          <wps:style>
+                            <a:lnRef idx="0">
+                              <a:schemeClr val="accent1"/>
+                            </a:lnRef>
+                            <a:fillRef idx="0">
+                              <a:schemeClr val="accent1"/>
+                            </a:fillRef>
+                            <a:effectRef idx="0">
+                              <a:schemeClr val="accent1"/>
+                            </a:effectRef>
+                            <a:fontRef idx="minor">
+                              <a:schemeClr val="dk1"/>
+                            </a:fontRef>
+                          </wps:style>
+                          <wps:txbx>
+                            <w:txbxContent>
+                              <w:sdt>
+                                <w:sdtPr>
+                                  <w:rPr>
+                                    <w:color w:val="595959" w:themeColor="text1" w:themeTint="A6"/>
+                                    <w:sz w:val="28"/>
+                                    <w:szCs w:val="28"/>
+                                  </w:rPr>
+                                  <w:alias w:val="Autor"/>
+                                  <w:tag w:val=""/>
+                                  <w:id w:val="1881436787"/>
+                                  <w:dataBinding w:prefixMappings="xmlns:ns0='http://purl.org/dc/elements/1.1/' xmlns:ns1='http://schemas.openxmlformats.org/package/2006/metadata/core-properties' " w:xpath="/ns1:coreProperties[1]/ns0:creator[1]" w:storeItemID="{6C3C8BC8-F283-45AE-878A-BAB7291924A1}"/>
+                                  <w:text/>
+                                </w:sdtPr>
+                                <w:sdtEndPr/>
+                                <w:sdtContent>
+                                  <w:p>
+                                    <w:pPr>
+                                      <w:pStyle w:val="Sinespaciado"/>
+                                      <w:ind w:left="720"/>
+                                      <w:jc w:val="center"/>
+                                      <w:rPr>
+                                        <w:color w:val="595959" w:themeColor="text1" w:themeTint="A6"/>
+                                        <w:sz w:val="28"/>
+                                        <w:szCs w:val="28"/>
+                                      </w:rPr>
+                                    </w:pPr>
+                                    <w:r>
+                                      <w:rPr>
+                                        <w:color w:val="595959" w:themeColor="text1" w:themeTint="A6"/>
+                                        <w:sz w:val="28"/>
+                                        <w:szCs w:val="28"/>
+                                      </w:rPr>
+                                      <w:t>A. Antonio Boutaour Sanchez i Bernat Pericàs Serra</w:t>
+                                    </w:r>
+                                  </w:p>
+                                </w:sdtContent>
+                              </w:sdt>
+                              <w:p>
+                                <w:pPr>
+                                  <w:pStyle w:val="Sinespaciado"/>
+                                  <w:jc w:val="right"/>
+                                  <w:rPr>
+                                    <w:color w:val="595959" w:themeColor="text1" w:themeTint="A6"/>
+                                    <w:sz w:val="18"/>
+                                    <w:szCs w:val="18"/>
+                                  </w:rPr>
+                                </w:pPr>
+                                <w:sdt>
+                                  <w:sdtPr>
+                                    <w:rPr>
+                                      <w:color w:val="595959" w:themeColor="text1" w:themeTint="A6"/>
+                                      <w:sz w:val="18"/>
+                                      <w:szCs w:val="18"/>
+                                    </w:rPr>
+                                    <w:alias w:val="CorreoElectrónico"/>
+                                    <w:tag w:val="CorreoElectrónico"/>
+                                    <w:id w:val="-219134076"/>
+                                    <w:dataBinding w:prefixMappings="xmlns:ns0='http://schemas.microsoft.com/office/2006/coverPageProps' " w:xpath="/ns0:CoverPageProperties[1]/ns0:CompanyEmail[1]" w:storeItemID="{55AF091B-3C7A-41E3-B477-F2FDAA23CFDA}"/>
+                                    <w:text/>
+                                  </w:sdtPr>
+                                  <w:sdtEndPr/>
+                                  <w:sdtContent>
+                                    <w:r>
+                                      <w:rPr>
+                                        <w:color w:val="595959" w:themeColor="text1" w:themeTint="A6"/>
+                                        <w:sz w:val="18"/>
+                                        <w:szCs w:val="18"/>
+                                      </w:rPr>
+                                      <w:t>43202227Q i 43212796M</w:t>
+                                    </w:r>
+                                  </w:sdtContent>
+                                </w:sdt>
+                              </w:p>
+                            </w:txbxContent>
+                          </wps:txbx>
+                          <wps:bodyPr rot="0" spcFirstLastPara="0" vertOverflow="overflow" horzOverflow="overflow" vert="horz" wrap="square" lIns="1600200" tIns="0" rIns="685800" bIns="0" numCol="1" spcCol="0" rtlCol="0" fromWordArt="0" anchor="b" anchorCtr="0" forceAA="0" compatLnSpc="1">
+                            <a:prstTxWarp prst="textNoShape">
+                              <a:avLst/>
+                            </a:prstTxWarp>
+                            <a:noAutofit/>
+                          </wps:bodyPr>
+                        </wps:wsp>
+                      </a:graphicData>
+                    </a:graphic>
+                    <wp14:sizeRelH relativeFrom="page">
+                      <wp14:pctWidth>94100</wp14:pctWidth>
+                    </wp14:sizeRelH>
+                    <wp14:sizeRelV relativeFrom="page">
+                      <wp14:pctHeight>9200</wp14:pctHeight>
+                    </wp14:sizeRelV>
+                  </wp:anchor>
+                </w:drawing>
+              </mc:Choice>
+              <mc:Fallback>
+                <w:pict>
+                  <v:shape w14:anchorId="7D9597B4" id="Cuadro de texto 1" o:spid="_x0000_s1027" type="#_x0000_t202" style="position:absolute;left:0;text-align:left;margin-left:0;margin-top:623.5pt;width:8in;height:1in;z-index:251664384;visibility:visible;mso-wrap-style:square;mso-width-percent:941;mso-height-percent:92;mso-wrap-distance-left:9pt;mso-wrap-distance-top:0;mso-wrap-distance-right:9pt;mso-wrap-distance-bottom:0;mso-position-horizontal:center;mso-position-horizontal-relative:margin;mso-position-vertical:absolute;mso-position-vertical-relative:margin;mso-width-percent:941;mso-height-percent:92;mso-width-relative:page;mso-height-relative:page;v-text-anchor:bottom" o:gfxdata="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" filled="f" stroked="f" strokeweight=".5pt">
+                    <v:textbox inset="126pt,0,54pt,0">
+                      <w:txbxContent>
+                        <w:sdt>
+                          <w:sdtPr>
+                            <w:rPr>
+                              <w:color w:val="595959" w:themeColor="text1" w:themeTint="A6"/>
+                              <w:sz w:val="28"/>
+                              <w:szCs w:val="28"/>
+                            </w:rPr>
+                            <w:alias w:val="Autor"/>
+                            <w:tag w:val=""/>
+                            <w:id w:val="1881436787"/>
+                            <w:dataBinding w:prefixMappings="xmlns:ns0='http://purl.org/dc/elements/1.1/' xmlns:ns1='http://schemas.openxmlformats.org/package/2006/metadata/core-properties' " w:xpath="/ns1:coreProperties[1]/ns0:creator[1]" w:storeItemID="{6C3C8BC8-F283-45AE-878A-BAB7291924A1}"/>
+                            <w:text/>
+                          </w:sdtPr>
+                          <w:sdtEndPr/>
+                          <w:sdtContent>
+                            <w:p>
+                              <w:pPr>
+                                <w:pStyle w:val="Sinespaciado"/>
+                                <w:ind w:left="720"/>
+                                <w:jc w:val="center"/>
+                                <w:rPr>
+                                  <w:color w:val="595959" w:themeColor="text1" w:themeTint="A6"/>
+                                  <w:sz w:val="28"/>
+                                  <w:szCs w:val="28"/>
+                                </w:rPr>
+                              </w:pPr>
+                              <w:r>
+                                <w:rPr>
+                                  <w:color w:val="595959" w:themeColor="text1" w:themeTint="A6"/>
+                                  <w:sz w:val="28"/>
+                                  <w:szCs w:val="28"/>
+                                </w:rPr>
+                                <w:t>A. Antonio Boutaour Sanchez i Bernat Pericàs Serra</w:t>
+                              </w:r>
+                            </w:p>
+                          </w:sdtContent>
+                        </w:sdt>
+                        <w:p>
+                          <w:pPr>
+                            <w:pStyle w:val="Sinespaciado"/>
+                            <w:jc w:val="right"/>
+                            <w:rPr>
+                              <w:color w:val="595959" w:themeColor="text1" w:themeTint="A6"/>
+                              <w:sz w:val="18"/>
+                              <w:szCs w:val="18"/>
+                            </w:rPr>
+                          </w:pPr>
+                          <w:sdt>
+                            <w:sdtPr>
+                              <w:rPr>
+                                <w:color w:val="595959" w:themeColor="text1" w:themeTint="A6"/>
+                                <w:sz w:val="18"/>
+                                <w:szCs w:val="18"/>
+                              </w:rPr>
+                              <w:alias w:val="CorreoElectrónico"/>
+                              <w:tag w:val="CorreoElectrónico"/>
+                              <w:id w:val="-219134076"/>
+                              <w:dataBinding w:prefixMappings="xmlns:ns0='http://schemas.microsoft.com/office/2006/coverPageProps' " w:xpath="/ns0:CoverPageProperties[1]/ns0:CompanyEmail[1]" w:storeItemID="{55AF091B-3C7A-41E3-B477-F2FDAA23CFDA}"/>
+                              <w:text/>
+                            </w:sdtPr>
+                            <w:sdtEndPr/>
+                            <w:sdtContent>
+                              <w:r>
+                                <w:rPr>
+                                  <w:color w:val="595959" w:themeColor="text1" w:themeTint="A6"/>
+                                  <w:sz w:val="18"/>
+                                  <w:szCs w:val="18"/>
+                                </w:rPr>
+                                <w:t>43202227Q i 43212796M</w:t>
+                              </w:r>
+                            </w:sdtContent>
+                          </w:sdt>
+                        </w:p>
+                      </w:txbxContent>
+                    </v:textbox>
+                    <w10:wrap type="square" anchorx="margin" anchory="margin"/>
+                  </v:shape>
+                </w:pict>
+              </mc:Fallback>
+            </mc:AlternateContent>
+          </w:r>
+          <w:r>
+            <w:br w:type="page"/>
+          </w:r>
+        </w:p>
+      </w:sdtContent>
+    </w:sdt>
     <w:p>
       <w:pPr>
-        <w:pStyle w:val="NormalWeb"/>
-        <w:shd w:val="clear" w:color="auto" w:fill="FFFFFF"/>
-        <w:spacing w:before="0" w:beforeAutospacing="0"/>
+        <w:pStyle w:val="Ttulo1"/>
+      </w:pPr>
+      <w:r>
+        <w:lastRenderedPageBreak/>
+        <w:t>1) Descripción de todas las funcionalidades de acceso e interacción desarrolladas en la práctica, y tecnologías utilizadas para tal fin.</w:t>
+      </w:r>
+    </w:p>
+    <w:p/>
+    <w:p>
+      <w:pPr>
+        <w:ind w:firstLine="708"/>
+      </w:pPr>
+      <w:r>
+        <w:t xml:space="preserve">Este visor </w:t>
+      </w:r>
+      <w:r>
+        <w:t>interactivo</w:t>
+      </w:r>
+      <w:r>
+        <w:t xml:space="preserve"> permite disfrutar de manera dinámica </w:t>
+      </w:r>
+      <w:r>
+        <w:t>de</w:t>
+      </w:r>
+      <w:r>
+        <w:t xml:space="preserve"> la exitosa serie de televisión Padre de </w:t>
+      </w:r>
+      <w:r>
+        <w:t>Familia</w:t>
+      </w:r>
+      <w:r>
+        <w:t xml:space="preserve"> </w:t>
+      </w:r>
+      <w:r>
+        <w:t>(</w:t>
+      </w:r>
+      <w:r>
+        <w:t>o Family Guy en Inglés</w:t>
+      </w:r>
+      <w:r>
+        <w:t>)</w:t>
+      </w:r>
+      <w:r>
+        <w:t>.</w:t>
+      </w:r>
+      <w:r>
+        <w:t xml:space="preserve"> A continuación se describirá cada funcionalidad las cuales, si no se especifica lo contrario, han sido implementadas en </w:t>
+      </w:r>
+      <w:r>
         <w:rPr>
-          <w:rFonts w:ascii="Arial" w:hAnsi="Arial" w:cs="Arial"/>
-          <w:color w:val="373A3C"/>
-          <w:sz w:val="21"/>
-          <w:szCs w:val="21"/>
+          <w:i/>
         </w:rPr>
-      </w:pPr>
+        <w:t>javascript</w:t>
+      </w:r>
+      <w:r>
+        <w:t xml:space="preserve"> sobre </w:t>
+      </w:r>
       <w:r>
         <w:rPr>
-          <w:rFonts w:ascii="Arial" w:hAnsi="Arial" w:cs="Arial"/>
-          <w:color w:val="373A3C"/>
-          <w:sz w:val="21"/>
-          <w:szCs w:val="21"/>
+          <w:i/>
         </w:rPr>
-        <w:t xml:space="preserve">1) </w:t>
-      </w:r>
-      <w:bookmarkStart w:id="0" w:name="_GoBack"/>
-      <w:bookmarkEnd w:id="0"/>
-      <w:r>
-        <w:rPr>
-          <w:rFonts w:ascii="Arial" w:hAnsi="Arial" w:cs="Arial"/>
-          <w:color w:val="373A3C"/>
-          <w:sz w:val="21"/>
-          <w:szCs w:val="21"/>
-        </w:rPr>
-        <w:t>Descripción de todas las funcionalidades de acceso e interacción desarrolladas en la práctica, y tecnologías utilizadas para tal fin.</w:t>
+        <w:t>html</w:t>
+      </w:r>
+      <w:r>
+        <w:t>.</w:t>
       </w:r>
     </w:p>
     <w:p>
       <w:pPr>
-        <w:pStyle w:val="NormalWeb"/>
-        <w:shd w:val="clear" w:color="auto" w:fill="FFFFFF"/>
-        <w:spacing w:before="0" w:beforeAutospacing="0"/>
-        <w:rPr>
-          <w:rFonts w:ascii="Arial" w:hAnsi="Arial" w:cs="Arial"/>
-          <w:color w:val="373A3C"/>
-          <w:sz w:val="21"/>
-          <w:szCs w:val="21"/>
-        </w:rPr>
-      </w:pPr>
+        <w:keepNext/>
+      </w:pPr>
+      <w:r>
+        <w:drawing>
+          <wp:inline distT="0" distB="0" distL="0" distR="0" wp14:anchorId="54E2DF50" wp14:editId="5E258F1A">
+            <wp:extent cx="5400040" cy="3600450"/>
+            <wp:effectExtent l="0" t="0" r="0" b="0"/>
+            <wp:docPr id="3" name="Imagen 3"/>
+            <wp:cNvGraphicFramePr>
+              <a:graphicFrameLocks xmlns:a="http://schemas.openxmlformats.org/drawingml/2006/main" noChangeAspect="1"/>
+            </wp:cNvGraphicFramePr>
+            <a:graphic xmlns:a="http://schemas.openxmlformats.org/drawingml/2006/main">
+              <a:graphicData uri="http://schemas.openxmlformats.org/drawingml/2006/picture">
+                <pic:pic xmlns:pic="http://schemas.openxmlformats.org/drawingml/2006/picture">
+                  <pic:nvPicPr>
+                    <pic:cNvPr id="1" name=""/>
+                    <pic:cNvPicPr/>
+                  </pic:nvPicPr>
+                  <pic:blipFill>
+                    <a:blip r:embed="rId10"/>
+                    <a:stretch>
+                      <a:fillRect/>
+                    </a:stretch>
+                  </pic:blipFill>
+                  <pic:spPr>
+                    <a:xfrm>
+                      <a:off x="0" y="0"/>
+                      <a:ext cx="5400040" cy="3600450"/>
+                    </a:xfrm>
+                    <a:prstGeom prst="rect">
+                      <a:avLst/>
+                    </a:prstGeom>
+                  </pic:spPr>
+                </pic:pic>
+              </a:graphicData>
+            </a:graphic>
+          </wp:inline>
+        </w:drawing>
+      </w:r>
     </w:p>
     <w:p>
       <w:pPr>
-        <w:pStyle w:val="NormalWeb"/>
-        <w:shd w:val="clear" w:color="auto" w:fill="FFFFFF"/>
-        <w:spacing w:before="0" w:beforeAutospacing="0"/>
-        <w:rPr>
-          <w:rFonts w:ascii="Arial" w:hAnsi="Arial" w:cs="Arial"/>
-          <w:color w:val="373A3C"/>
-          <w:sz w:val="21"/>
-          <w:szCs w:val="21"/>
-        </w:rPr>
-      </w:pPr>
-      <w:r>
-        <w:rPr>
-          <w:rFonts w:ascii="Arial" w:hAnsi="Arial" w:cs="Arial"/>
-          <w:color w:val="373A3C"/>
-          <w:sz w:val="21"/>
-          <w:szCs w:val="21"/>
-        </w:rPr>
-        <w:t>2) Explicación técnica del proceso de codificación y publicación del material multimedia. </w:t>
-      </w:r>
+        <w:pStyle w:val="Descripcin"/>
+      </w:pPr>
+      <w:bookmarkStart w:id="0" w:name="_Ref4056544"/>
+      <w:r>
+        <w:t xml:space="preserve">Ilustración </w:t>
+      </w:r>
+      <w:fldSimple w:instr=" SEQ Ilustración \* ARABIC ">
+        <w:r>
+          <w:rPr>
+            <w:noProof/>
+          </w:rPr>
+          <w:t>1</w:t>
+        </w:r>
+      </w:fldSimple>
+      <w:r>
+        <w:t>. Visor</w:t>
+      </w:r>
+      <w:bookmarkEnd w:id="0"/>
     </w:p>
     <w:p>
       <w:pPr>
-        <w:pStyle w:val="NormalWeb"/>
-        <w:shd w:val="clear" w:color="auto" w:fill="FFFFFF"/>
-        <w:spacing w:before="0" w:beforeAutospacing="0"/>
+        <w:ind w:firstLine="708"/>
+      </w:pPr>
+      <w:r>
+        <w:t>La primera funcionalidad disponible es el propio</w:t>
+      </w:r>
+      <w:r>
+        <w:t xml:space="preserve"> visor</w:t>
+      </w:r>
+      <w:r>
+        <w:t xml:space="preserve"> </w:t>
+      </w:r>
+      <w:r>
+        <w:t>(</w:t>
+      </w:r>
+      <w:r>
+        <w:fldChar w:fldCharType="begin"/>
+      </w:r>
+      <w:r>
+        <w:instrText xml:space="preserve"> REF _Ref4056544 \h </w:instrText>
+      </w:r>
+      <w:r>
+        <w:fldChar w:fldCharType="separate"/>
+      </w:r>
+      <w:r>
+        <w:t xml:space="preserve">Ilustración </w:t>
+      </w:r>
+      <w:r>
         <w:rPr>
-          <w:rFonts w:ascii="Arial" w:hAnsi="Arial" w:cs="Arial"/>
-          <w:color w:val="373A3C"/>
-          <w:sz w:val="21"/>
-          <w:szCs w:val="21"/>
+          <w:noProof/>
         </w:rPr>
-      </w:pPr>
+        <w:t>1</w:t>
+      </w:r>
+      <w:r>
+        <w:t>. Visor</w:t>
+      </w:r>
+      <w:r>
+        <w:fldChar w:fldCharType="end"/>
+      </w:r>
+      <w:r>
+        <w:t>)</w:t>
+      </w:r>
+      <w:r>
+        <w:t>, el cual cuenta con los clásicos botones para cambiar volumen, avanzar y retroceder por el video, detenerlo, pausarlo, activar los subtítulos, etc. Personalizados con la estética de la propia serie. Obsérvese la cabeza de Peter, el personaje principal, como puntero de la barra de control de progreso.</w:t>
+      </w:r>
+      <w:r>
+        <w:t xml:space="preserve"> Para las acciones de los botones se ha usado </w:t>
+      </w:r>
+      <w:r>
+        <w:rPr>
+          <w:i/>
+        </w:rPr>
+        <w:t>jquery</w:t>
+      </w:r>
+      <w:r>
+        <w:t xml:space="preserve">, librería de </w:t>
+      </w:r>
+      <w:r>
+        <w:rPr>
+          <w:i/>
+        </w:rPr>
+        <w:t>javascript</w:t>
+      </w:r>
+      <w:r>
+        <w:t>.</w:t>
+      </w:r>
+    </w:p>
+    <w:p/>
+    <w:p>
+      <w:pPr>
+        <w:ind w:firstLine="708"/>
+      </w:pPr>
+      <w:r>
+        <w:t>A continuación, el espectador cuenta con una matriz de personajes</w:t>
+      </w:r>
+      <w:r>
+        <w:t xml:space="preserve"> (</w:t>
+      </w:r>
+      <w:r>
+        <w:fldChar w:fldCharType="begin"/>
+      </w:r>
+      <w:r>
+        <w:instrText xml:space="preserve"> REF _Ref4056787 \h </w:instrText>
+      </w:r>
+      <w:r>
+        <w:fldChar w:fldCharType="separate"/>
+      </w:r>
+      <w:r>
+        <w:t xml:space="preserve">Ilustración </w:t>
+      </w:r>
+      <w:r>
+        <w:rPr>
+          <w:noProof/>
+        </w:rPr>
+        <w:t>2</w:t>
+      </w:r>
+      <w:r>
+        <w:t>. Matriz de personajes</w:t>
+      </w:r>
+      <w:r>
+        <w:fldChar w:fldCharType="end"/>
+      </w:r>
+      <w:r>
+        <w:t>)</w:t>
+      </w:r>
+      <w:r>
+        <w:t xml:space="preserve"> los cuales</w:t>
+      </w:r>
+      <w:r>
+        <w:t xml:space="preserve"> apareceran difuminados si no aparecen en la escena que este reproduciéndose en ese momento. Además existe una funión oculta en esta matriz, si se selecciona alguno de los personajes, el continuará reproduciéndose en una escena aleatoria en la que aparezca el personaje seleccionado.</w:t>
+      </w:r>
     </w:p>
     <w:p>
       <w:pPr>
-        <w:pStyle w:val="NormalWeb"/>
-        <w:shd w:val="clear" w:color="auto" w:fill="FFFFFF"/>
-        <w:spacing w:before="0" w:beforeAutospacing="0"/>
-        <w:rPr>
-          <w:rFonts w:ascii="Arial" w:hAnsi="Arial" w:cs="Arial"/>
-          <w:color w:val="373A3C"/>
-          <w:sz w:val="21"/>
-          <w:szCs w:val="21"/>
-        </w:rPr>
-      </w:pPr>
-      <w:r>
-        <w:rPr>
-          <w:rFonts w:ascii="Arial" w:hAnsi="Arial" w:cs="Arial"/>
-          <w:color w:val="373A3C"/>
-          <w:sz w:val="21"/>
-          <w:szCs w:val="21"/>
-        </w:rPr>
-        <w:t>3) Explicación técnica del uso de TextTracks, códigos JavaScript, JSONs, etc. utilizados para desarrollar todas la funcionalidades (metadata, capitulos, ...) y aspectos de desarrollo que sean relevantes.</w:t>
+        <w:keepNext/>
+      </w:pPr>
+      <w:r>
+        <w:lastRenderedPageBreak/>
+        <w:drawing>
+          <wp:inline distT="0" distB="0" distL="0" distR="0" wp14:anchorId="3260137C" wp14:editId="2AD84780">
+            <wp:extent cx="2905125" cy="2364637"/>
+            <wp:effectExtent l="0" t="0" r="0" b="0"/>
+            <wp:docPr id="4" name="Imagen 4"/>
+            <wp:cNvGraphicFramePr>
+              <a:graphicFrameLocks xmlns:a="http://schemas.openxmlformats.org/drawingml/2006/main" noChangeAspect="1"/>
+            </wp:cNvGraphicFramePr>
+            <a:graphic xmlns:a="http://schemas.openxmlformats.org/drawingml/2006/main">
+              <a:graphicData uri="http://schemas.openxmlformats.org/drawingml/2006/picture">
+                <pic:pic xmlns:pic="http://schemas.openxmlformats.org/drawingml/2006/picture">
+                  <pic:nvPicPr>
+                    <pic:cNvPr id="1" name=""/>
+                    <pic:cNvPicPr/>
+                  </pic:nvPicPr>
+                  <pic:blipFill>
+                    <a:blip r:embed="rId11"/>
+                    <a:stretch>
+                      <a:fillRect/>
+                    </a:stretch>
+                  </pic:blipFill>
+                  <pic:spPr>
+                    <a:xfrm>
+                      <a:off x="0" y="0"/>
+                      <a:ext cx="2917377" cy="2374609"/>
+                    </a:xfrm>
+                    <a:prstGeom prst="rect">
+                      <a:avLst/>
+                    </a:prstGeom>
+                  </pic:spPr>
+                </pic:pic>
+              </a:graphicData>
+            </a:graphic>
+          </wp:inline>
+        </w:drawing>
       </w:r>
     </w:p>
     <w:p>
       <w:pPr>
-        <w:pStyle w:val="NormalWeb"/>
-        <w:shd w:val="clear" w:color="auto" w:fill="FFFFFF"/>
-        <w:spacing w:before="0" w:beforeAutospacing="0"/>
-        <w:rPr>
-          <w:rFonts w:ascii="Arial" w:hAnsi="Arial" w:cs="Arial"/>
-          <w:color w:val="373A3C"/>
-          <w:sz w:val="21"/>
-          <w:szCs w:val="21"/>
-        </w:rPr>
-      </w:pPr>
+        <w:pStyle w:val="Descripcin"/>
+      </w:pPr>
+      <w:bookmarkStart w:id="1" w:name="_Ref4056787"/>
+      <w:r>
+        <w:t xml:space="preserve">Ilustración </w:t>
+      </w:r>
+      <w:fldSimple w:instr=" SEQ Ilustración \* ARABIC ">
+        <w:r>
+          <w:rPr>
+            <w:noProof/>
+          </w:rPr>
+          <w:t>2</w:t>
+        </w:r>
+      </w:fldSimple>
+      <w:r>
+        <w:t>. Matriz de personajes</w:t>
+      </w:r>
+      <w:bookmarkEnd w:id="1"/>
     </w:p>
     <w:p>
       <w:pPr>
-        <w:pStyle w:val="NormalWeb"/>
-        <w:shd w:val="clear" w:color="auto" w:fill="FFFFFF"/>
-        <w:spacing w:before="0" w:beforeAutospacing="0"/>
+        <w:ind w:firstLine="708"/>
+        <w:jc w:val="left"/>
+      </w:pPr>
+      <w:r>
+        <w:t>La siguiente función (</w:t>
+      </w:r>
+      <w:r>
+        <w:fldChar w:fldCharType="begin"/>
+      </w:r>
+      <w:r>
+        <w:instrText xml:space="preserve"> REF _Ref4057708 \h </w:instrText>
+      </w:r>
+      <w:r>
+        <w:fldChar w:fldCharType="separate"/>
+      </w:r>
+      <w:r>
+        <w:t xml:space="preserve">Ilustración </w:t>
+      </w:r>
+      <w:r>
         <w:rPr>
-          <w:rFonts w:ascii="Arial" w:hAnsi="Arial" w:cs="Arial"/>
-          <w:color w:val="373A3C"/>
-          <w:sz w:val="21"/>
-          <w:szCs w:val="21"/>
+          <w:noProof/>
         </w:rPr>
-      </w:pPr>
-      <w:r>
-        <w:rPr>
-          <w:rFonts w:ascii="Arial" w:hAnsi="Arial" w:cs="Arial"/>
-          <w:color w:val="373A3C"/>
-          <w:sz w:val="21"/>
-          <w:szCs w:val="21"/>
-        </w:rPr>
-        <w:t>4) Web-responsive. Problemas y soluciones adoptadas</w:t>
+        <w:t>3</w:t>
+      </w:r>
+      <w:r>
+        <w:t>.Búsqueta por Tag</w:t>
+      </w:r>
+      <w:r>
+        <w:fldChar w:fldCharType="end"/>
+      </w:r>
+      <w:r>
+        <w:t>) tambien conlleva un salto en el vídeo, en concreto, al momento del video que se ha etiquetado con el tag (o etiqueta) buscado. De esta manera se puede saltar al momento del video relacionado con una idea, una frase o una palabra, aunque en el diálogo no aparezca esa palabra.</w:t>
       </w:r>
     </w:p>
     <w:p>
       <w:pPr>
-        <w:pStyle w:val="NormalWeb"/>
-        <w:shd w:val="clear" w:color="auto" w:fill="FFFFFF"/>
-        <w:spacing w:before="0" w:beforeAutospacing="0"/>
-        <w:rPr>
-          <w:rFonts w:ascii="Arial" w:hAnsi="Arial" w:cs="Arial"/>
-          <w:color w:val="373A3C"/>
-          <w:sz w:val="21"/>
-          <w:szCs w:val="21"/>
-        </w:rPr>
-      </w:pPr>
+        <w:keepNext/>
+        <w:jc w:val="center"/>
+      </w:pPr>
+      <w:r>
+        <w:drawing>
+          <wp:inline distT="0" distB="0" distL="0" distR="0" wp14:anchorId="054CD373" wp14:editId="7667FE3D">
+            <wp:extent cx="3524250" cy="975862"/>
+            <wp:effectExtent l="0" t="0" r="0" b="0"/>
+            <wp:docPr id="5" name="Imagen 5"/>
+            <wp:cNvGraphicFramePr>
+              <a:graphicFrameLocks xmlns:a="http://schemas.openxmlformats.org/drawingml/2006/main" noChangeAspect="1"/>
+            </wp:cNvGraphicFramePr>
+            <a:graphic xmlns:a="http://schemas.openxmlformats.org/drawingml/2006/main">
+              <a:graphicData uri="http://schemas.openxmlformats.org/drawingml/2006/picture">
+                <pic:pic xmlns:pic="http://schemas.openxmlformats.org/drawingml/2006/picture">
+                  <pic:nvPicPr>
+                    <pic:cNvPr id="1" name=""/>
+                    <pic:cNvPicPr/>
+                  </pic:nvPicPr>
+                  <pic:blipFill>
+                    <a:blip r:embed="rId12">
+                      <a:extLst>
+                        <a:ext uri="{28A0092B-C50C-407E-A947-70E740481C1C}">
+                          <a14:useLocalDpi xmlns:a14="http://schemas.microsoft.com/office/drawing/2010/main" val="0"/>
+                        </a:ext>
+                      </a:extLst>
+                    </a:blip>
+                    <a:stretch>
+                      <a:fillRect/>
+                    </a:stretch>
+                  </pic:blipFill>
+                  <pic:spPr>
+                    <a:xfrm>
+                      <a:off x="0" y="0"/>
+                      <a:ext cx="3543689" cy="981245"/>
+                    </a:xfrm>
+                    <a:prstGeom prst="rect">
+                      <a:avLst/>
+                    </a:prstGeom>
+                  </pic:spPr>
+                </pic:pic>
+              </a:graphicData>
+            </a:graphic>
+          </wp:inline>
+        </w:drawing>
+      </w:r>
     </w:p>
     <w:p>
       <w:pPr>
-        <w:pStyle w:val="NormalWeb"/>
-        <w:shd w:val="clear" w:color="auto" w:fill="FFFFFF"/>
-        <w:spacing w:before="0" w:beforeAutospacing="0"/>
-        <w:rPr>
-          <w:rFonts w:ascii="Arial" w:hAnsi="Arial" w:cs="Arial"/>
-          <w:color w:val="373A3C"/>
-          <w:sz w:val="21"/>
-          <w:szCs w:val="21"/>
-        </w:rPr>
-      </w:pPr>
-      <w:r>
-        <w:rPr>
-          <w:rFonts w:ascii="Arial" w:hAnsi="Arial" w:cs="Arial"/>
-          <w:color w:val="373A3C"/>
-          <w:sz w:val="21"/>
-          <w:szCs w:val="21"/>
-        </w:rPr>
-        <w:t>5) Plataformas y entornos que  aceptan o no aceptan todas las funcionalidades de la práctica. Principalmente navegadores web y terminales móviles.</w:t>
-      </w:r>
+        <w:pStyle w:val="Descripcin"/>
+        <w:jc w:val="center"/>
+      </w:pPr>
+      <w:bookmarkStart w:id="2" w:name="_Ref4057708"/>
+      <w:r>
+        <w:t xml:space="preserve">Ilustración </w:t>
+      </w:r>
+      <w:fldSimple w:instr=" SEQ Ilustración \* ARABIC ">
+        <w:r>
+          <w:rPr>
+            <w:noProof/>
+          </w:rPr>
+          <w:t>3</w:t>
+        </w:r>
+      </w:fldSimple>
+      <w:r>
+        <w:t>.Búsqueta por Tag</w:t>
+      </w:r>
+      <w:bookmarkEnd w:id="2"/>
     </w:p>
     <w:p>
       <w:pPr>
-        <w:pStyle w:val="NormalWeb"/>
-        <w:shd w:val="clear" w:color="auto" w:fill="FFFFFF"/>
-        <w:spacing w:before="0" w:beforeAutospacing="0"/>
-        <w:rPr>
-          <w:rFonts w:ascii="Arial" w:hAnsi="Arial" w:cs="Arial"/>
-          <w:color w:val="373A3C"/>
-          <w:sz w:val="21"/>
-          <w:szCs w:val="21"/>
-        </w:rPr>
-      </w:pPr>
+        <w:ind w:firstLine="708"/>
+      </w:pPr>
+      <w:r>
+        <w:t>Finalmente, hay dos reproductores de audio que reproducen la canción orignial de la serie, y la versión a capella interpretada por los mismos autores.</w:t>
+      </w:r>
+      <w:bookmarkStart w:id="3" w:name="_GoBack"/>
+      <w:bookmarkEnd w:id="3"/>
     </w:p>
     <w:p>
       <w:pPr>
-        <w:pStyle w:val="NormalWeb"/>
-        <w:shd w:val="clear" w:color="auto" w:fill="FFFFFF"/>
-        <w:spacing w:before="0" w:beforeAutospacing="0"/>
-        <w:rPr>
-          <w:rFonts w:ascii="Arial" w:hAnsi="Arial" w:cs="Arial"/>
-          <w:color w:val="373A3C"/>
-          <w:sz w:val="21"/>
-          <w:szCs w:val="21"/>
-        </w:rPr>
-      </w:pPr>
-      <w:r>
-        <w:rPr>
-          <w:rFonts w:ascii="Arial" w:hAnsi="Arial" w:cs="Arial"/>
-          <w:color w:val="373A3C"/>
-          <w:sz w:val="21"/>
-          <w:szCs w:val="21"/>
-        </w:rPr>
+        <w:ind w:firstLine="708"/>
+        <w:jc w:val="center"/>
+      </w:pPr>
+      <w:r>
+        <w:drawing>
+          <wp:inline distT="0" distB="0" distL="0" distR="0" wp14:anchorId="51D717EB" wp14:editId="07553487">
+            <wp:extent cx="3038475" cy="1899047"/>
+            <wp:effectExtent l="0" t="0" r="0" b="6350"/>
+            <wp:docPr id="6" name="Imagen 6"/>
+            <wp:cNvGraphicFramePr>
+              <a:graphicFrameLocks xmlns:a="http://schemas.openxmlformats.org/drawingml/2006/main" noChangeAspect="1"/>
+            </wp:cNvGraphicFramePr>
+            <a:graphic xmlns:a="http://schemas.openxmlformats.org/drawingml/2006/main">
+              <a:graphicData uri="http://schemas.openxmlformats.org/drawingml/2006/picture">
+                <pic:pic xmlns:pic="http://schemas.openxmlformats.org/drawingml/2006/picture">
+                  <pic:nvPicPr>
+                    <pic:cNvPr id="1" name=""/>
+                    <pic:cNvPicPr/>
+                  </pic:nvPicPr>
+                  <pic:blipFill>
+                    <a:blip r:embed="rId13"/>
+                    <a:stretch>
+                      <a:fillRect/>
+                    </a:stretch>
+                  </pic:blipFill>
+                  <pic:spPr>
+                    <a:xfrm>
+                      <a:off x="0" y="0"/>
+                      <a:ext cx="3064480" cy="1915300"/>
+                    </a:xfrm>
+                    <a:prstGeom prst="rect">
+                      <a:avLst/>
+                    </a:prstGeom>
+                  </pic:spPr>
+                </pic:pic>
+              </a:graphicData>
+            </a:graphic>
+          </wp:inline>
+        </w:drawing>
+      </w:r>
+    </w:p>
+    <w:p>
+      <w:pPr>
+        <w:pStyle w:val="Ttulo1"/>
+      </w:pPr>
+      <w:r>
+        <w:t>2) Explicación técnica del proceso de codificación y publicación del material multimedia.</w:t>
+      </w:r>
+    </w:p>
+    <w:p/>
+    <w:p>
+      <w:pPr>
+        <w:pStyle w:val="Ttulo1"/>
+      </w:pPr>
+      <w:r>
+        <w:lastRenderedPageBreak/>
+        <w:t xml:space="preserve">3) Explicación técnica del uso de TextTracks, códigos JavaScript, JSONs, etc. utilizados para desarrollar todas la funcionalidades (metadata, </w:t>
+      </w:r>
+      <w:r>
+        <w:t>capítulos</w:t>
+      </w:r>
+      <w:r>
+        <w:t>, ...) y aspectos de desarrollo que sean relevantes.</w:t>
+      </w:r>
+    </w:p>
+    <w:p/>
+    <w:p>
+      <w:pPr>
+        <w:pStyle w:val="Ttulo1"/>
+      </w:pPr>
+      <w:r>
+        <w:t>4) Web-responsive. Problemas y soluciones adoptadas</w:t>
+      </w:r>
+    </w:p>
+    <w:p/>
+    <w:p>
+      <w:pPr>
+        <w:pStyle w:val="Ttulo1"/>
+      </w:pPr>
+      <w:r>
+        <w:t>5) Plataformas y entornos que  aceptan o no aceptan todas las funcionalidades de la práctica. Principalmente navegadores web y terminales móviles.</w:t>
+      </w:r>
+    </w:p>
+    <w:p/>
+    <w:p>
+      <w:pPr>
+        <w:pStyle w:val="Ttulo1"/>
+      </w:pPr>
+      <w:r>
         <w:t>6) Qué hemos aprendido a nivel personal y de grupo?</w:t>
       </w:r>
     </w:p>
     <w:p/>
     <w:sectPr>
       <w:pgSz w:w="11906" w:h="16838"/>
-      <w:pgMar w:top="1417" w:right="1701" w:bottom="1417" w:left="1701" w:header="708" w:footer="708" w:gutter="0"/>
+      <w:pgMar w:top="1417" w:right="1701" w:bottom="851" w:left="1701" w:header="708" w:footer="708" w:gutter="0"/>
+      <w:pgNumType w:start="0"/>
       <w:cols w:space="708"/>
+      <w:titlePg/>
       <w:docGrid w:linePitch="360"/>
     </w:sectPr>
   </w:body>
 </w:document>
+</file>
+
+<file path=word/numbering.xml><?xml version="1.0" encoding="utf-8"?>
+<w:numbering xmlns:wpc="http://schemas.microsoft.com/office/word/2010/wordprocessingCanvas" xmlns:cx="http://schemas.microsoft.com/office/drawing/2014/chartex" xmlns:cx1="http://schemas.microsoft.com/office/drawing/2015/9/8/chartex" xmlns:cx2="http://schemas.microsoft.com/office/drawing/2015/10/21/chartex" xmlns:cx3="http://schemas.microsoft.com/office/drawing/2016/5/9/chartex" xmlns:cx4="http://schemas.microsoft.com/office/drawing/2016/5/10/chartex" xmlns:cx5="http://schemas.microsoft.com/office/drawing/2016/5/11/chartex" xmlns:cx6="http://schemas.microsoft.com/office/drawing/2016/5/12/chartex" xmlns:cx7="http://schemas.microsoft.com/office/drawing/2016/5/13/chartex" xmlns:cx8="http://schemas.microsoft.com/office/drawing/2016/5/14/chartex" xmlns:mc="http://schemas.openxmlformats.org/markup-compatibility/2006" xmlns:aink="http://schemas.microsoft.com/office/drawing/2016/ink" xmlns:am3d="http://schemas.microsoft.com/office/drawing/2017/model3d" xmlns:o="urn:schemas-microsoft-com:office:office" xmlns:r="http://schemas.openxmlformats.org/officeDocument/2006/relationships" xmlns:m="http://schemas.openxmlformats.org/officeDocument/2006/math" xmlns:v="urn:schemas-microsoft-com:vml" xmlns:wp14="http://schemas.microsoft.com/office/word/2010/wordprocessingDrawing" xmlns:wp="http://schemas.openxmlformats.org/drawingml/2006/wordprocessingDrawing" xmlns:w10="urn:schemas-microsoft-com:office:word" xmlns:w="http://schemas.openxmlformats.org/wordprocessingml/2006/main" xmlns:w14="http://schemas.microsoft.com/office/word/2010/wordml" xmlns:w15="http://schemas.microsoft.com/office/word/2012/wordml" xmlns:w16cid="http://schemas.microsoft.com/office/word/2016/wordml/cid" xmlns:w16se="http://schemas.microsoft.com/office/word/2015/wordml/symex" xmlns:wpg="http://schemas.microsoft.com/office/word/2010/wordprocessingGroup" xmlns:wpi="http://schemas.microsoft.com/office/word/2010/wordprocessingInk" xmlns:wne="http://schemas.microsoft.com/office/word/2006/wordml" xmlns:wps="http://schemas.microsoft.com/office/word/2010/wordprocessingShape" mc:Ignorable="w14 w15 w16se w16cid wp14">
+  <w:abstractNum w:abstractNumId="0" w15:restartNumberingAfterBreak="0">
+    <w:nsid w:val="08FC623F"/>
+    <w:multiLevelType w:val="hybridMultilevel"/>
+    <w:tmpl w:val="306E6B7E"/>
+    <w:lvl w:ilvl="0" w:tplc="EA463CD6">
+      <w:start w:val="1"/>
+      <w:numFmt w:val="upperLetter"/>
+      <w:lvlText w:val="%1."/>
+      <w:lvlJc w:val="left"/>
+      <w:pPr>
+        <w:ind w:left="1080" w:hanging="360"/>
+      </w:pPr>
+      <w:rPr>
+        <w:rFonts w:hint="default"/>
+      </w:rPr>
+    </w:lvl>
+    <w:lvl w:ilvl="1" w:tplc="0C0A0019" w:tentative="1">
+      <w:start w:val="1"/>
+      <w:numFmt w:val="lowerLetter"/>
+      <w:lvlText w:val="%2."/>
+      <w:lvlJc w:val="left"/>
+      <w:pPr>
+        <w:ind w:left="1800" w:hanging="360"/>
+      </w:pPr>
+    </w:lvl>
+    <w:lvl w:ilvl="2" w:tplc="0C0A001B" w:tentative="1">
+      <w:start w:val="1"/>
+      <w:numFmt w:val="lowerRoman"/>
+      <w:lvlText w:val="%3."/>
+      <w:lvlJc w:val="right"/>
+      <w:pPr>
+        <w:ind w:left="2520" w:hanging="180"/>
+      </w:pPr>
+    </w:lvl>
+    <w:lvl w:ilvl="3" w:tplc="0C0A000F" w:tentative="1">
+      <w:start w:val="1"/>
+      <w:numFmt w:val="decimal"/>
+      <w:lvlText w:val="%4."/>
+      <w:lvlJc w:val="left"/>
+      <w:pPr>
+        <w:ind w:left="3240" w:hanging="360"/>
+      </w:pPr>
+    </w:lvl>
+    <w:lvl w:ilvl="4" w:tplc="0C0A0019" w:tentative="1">
+      <w:start w:val="1"/>
+      <w:numFmt w:val="lowerLetter"/>
+      <w:lvlText w:val="%5."/>
+      <w:lvlJc w:val="left"/>
+      <w:pPr>
+        <w:ind w:left="3960" w:hanging="360"/>
+      </w:pPr>
+    </w:lvl>
+    <w:lvl w:ilvl="5" w:tplc="0C0A001B" w:tentative="1">
+      <w:start w:val="1"/>
+      <w:numFmt w:val="lowerRoman"/>
+      <w:lvlText w:val="%6."/>
+      <w:lvlJc w:val="right"/>
+      <w:pPr>
+        <w:ind w:left="4680" w:hanging="180"/>
+      </w:pPr>
+    </w:lvl>
+    <w:lvl w:ilvl="6" w:tplc="0C0A000F" w:tentative="1">
+      <w:start w:val="1"/>
+      <w:numFmt w:val="decimal"/>
+      <w:lvlText w:val="%7."/>
+      <w:lvlJc w:val="left"/>
+      <w:pPr>
+        <w:ind w:left="5400" w:hanging="360"/>
+      </w:pPr>
+    </w:lvl>
+    <w:lvl w:ilvl="7" w:tplc="0C0A0019" w:tentative="1">
+      <w:start w:val="1"/>
+      <w:numFmt w:val="lowerLetter"/>
+      <w:lvlText w:val="%8."/>
+      <w:lvlJc w:val="left"/>
+      <w:pPr>
+        <w:ind w:left="6120" w:hanging="360"/>
+      </w:pPr>
+    </w:lvl>
+    <w:lvl w:ilvl="8" w:tplc="0C0A001B" w:tentative="1">
+      <w:start w:val="1"/>
+      <w:numFmt w:val="lowerRoman"/>
+      <w:lvlText w:val="%9."/>
+      <w:lvlJc w:val="right"/>
+      <w:pPr>
+        <w:ind w:left="6840" w:hanging="180"/>
+      </w:pPr>
+    </w:lvl>
+  </w:abstractNum>
+  <w:abstractNum w:abstractNumId="1" w15:restartNumberingAfterBreak="0">
+    <w:nsid w:val="70901301"/>
+    <w:multiLevelType w:val="hybridMultilevel"/>
+    <w:tmpl w:val="1780F2CA"/>
+    <w:lvl w:ilvl="0" w:tplc="0C0A0015">
+      <w:start w:val="1"/>
+      <w:numFmt w:val="upperLetter"/>
+      <w:lvlText w:val="%1."/>
+      <w:lvlJc w:val="left"/>
+      <w:pPr>
+        <w:ind w:left="720" w:hanging="360"/>
+      </w:pPr>
+      <w:rPr>
+        <w:rFonts w:hint="default"/>
+      </w:rPr>
+    </w:lvl>
+    <w:lvl w:ilvl="1" w:tplc="0C0A0019" w:tentative="1">
+      <w:start w:val="1"/>
+      <w:numFmt w:val="lowerLetter"/>
+      <w:lvlText w:val="%2."/>
+      <w:lvlJc w:val="left"/>
+      <w:pPr>
+        <w:ind w:left="1440" w:hanging="360"/>
+      </w:pPr>
+    </w:lvl>
+    <w:lvl w:ilvl="2" w:tplc="0C0A001B" w:tentative="1">
+      <w:start w:val="1"/>
+      <w:numFmt w:val="lowerRoman"/>
+      <w:lvlText w:val="%3."/>
+      <w:lvlJc w:val="right"/>
+      <w:pPr>
+        <w:ind w:left="2160" w:hanging="180"/>
+      </w:pPr>
+    </w:lvl>
+    <w:lvl w:ilvl="3" w:tplc="0C0A000F" w:tentative="1">
+      <w:start w:val="1"/>
+      <w:numFmt w:val="decimal"/>
+      <w:lvlText w:val="%4."/>
+      <w:lvlJc w:val="left"/>
+      <w:pPr>
+        <w:ind w:left="2880" w:hanging="360"/>
+      </w:pPr>
+    </w:lvl>
+    <w:lvl w:ilvl="4" w:tplc="0C0A0019" w:tentative="1">
+      <w:start w:val="1"/>
+      <w:numFmt w:val="lowerLetter"/>
+      <w:lvlText w:val="%5."/>
+      <w:lvlJc w:val="left"/>
+      <w:pPr>
+        <w:ind w:left="3600" w:hanging="360"/>
+      </w:pPr>
+    </w:lvl>
+    <w:lvl w:ilvl="5" w:tplc="0C0A001B" w:tentative="1">
+      <w:start w:val="1"/>
+      <w:numFmt w:val="lowerRoman"/>
+      <w:lvlText w:val="%6."/>
+      <w:lvlJc w:val="right"/>
+      <w:pPr>
+        <w:ind w:left="4320" w:hanging="180"/>
+      </w:pPr>
+    </w:lvl>
+    <w:lvl w:ilvl="6" w:tplc="0C0A000F" w:tentative="1">
+      <w:start w:val="1"/>
+      <w:numFmt w:val="decimal"/>
+      <w:lvlText w:val="%7."/>
+      <w:lvlJc w:val="left"/>
+      <w:pPr>
+        <w:ind w:left="5040" w:hanging="360"/>
+      </w:pPr>
+    </w:lvl>
+    <w:lvl w:ilvl="7" w:tplc="0C0A0019" w:tentative="1">
+      <w:start w:val="1"/>
+      <w:numFmt w:val="lowerLetter"/>
+      <w:lvlText w:val="%8."/>
+      <w:lvlJc w:val="left"/>
+      <w:pPr>
+        <w:ind w:left="5760" w:hanging="360"/>
+      </w:pPr>
+    </w:lvl>
+    <w:lvl w:ilvl="8" w:tplc="0C0A001B" w:tentative="1">
+      <w:start w:val="1"/>
+      <w:numFmt w:val="lowerRoman"/>
+      <w:lvlText w:val="%9."/>
+      <w:lvlJc w:val="right"/>
+      <w:pPr>
+        <w:ind w:left="6480" w:hanging="180"/>
+      </w:pPr>
+    </w:lvl>
+  </w:abstractNum>
+  <w:num w:numId="1">
+    <w:abstractNumId w:val="1"/>
+  </w:num>
+  <w:num w:numId="2">
+    <w:abstractNumId w:val="0"/>
+  </w:num>
+</w:numbering>
 </file>
 
 <file path=word/styles.xml><?xml version="1.0" encoding="utf-8"?>
@@ -618,6 +1906,35 @@
   <w:style w:type="paragraph" w:default="1" w:styleId="Normal">
     <w:name w:val="Normal"/>
     <w:qFormat/>
+    <w:rsid w:val="005D41A1"/>
+    <w:pPr>
+      <w:jc w:val="both"/>
+    </w:pPr>
+    <w:rPr>
+      <w:sz w:val="24"/>
+      <w:szCs w:val="24"/>
+    </w:rPr>
+  </w:style>
+  <w:style w:type="paragraph" w:styleId="Ttulo1">
+    <w:name w:val="heading 1"/>
+    <w:basedOn w:val="Normal"/>
+    <w:next w:val="Normal"/>
+    <w:link w:val="Ttulo1Car"/>
+    <w:uiPriority w:val="9"/>
+    <w:qFormat/>
+    <w:rsid w:val="00766483"/>
+    <w:pPr>
+      <w:keepNext/>
+      <w:keepLines/>
+      <w:spacing w:before="240" w:after="0"/>
+      <w:outlineLvl w:val="0"/>
+    </w:pPr>
+    <w:rPr>
+      <w:rFonts w:asciiTheme="majorHAnsi" w:eastAsiaTheme="majorEastAsia" w:hAnsiTheme="majorHAnsi" w:cstheme="majorBidi"/>
+      <w:color w:val="2F5496" w:themeColor="accent1" w:themeShade="BF"/>
+      <w:sz w:val="32"/>
+      <w:szCs w:val="32"/>
+    </w:rPr>
   </w:style>
   <w:style w:type="character" w:default="1" w:styleId="Fuentedeprrafopredeter">
     <w:name w:val="Default Paragraph Font"/>
@@ -658,9 +1975,64 @@
     </w:pPr>
     <w:rPr>
       <w:rFonts w:ascii="Times New Roman" w:eastAsia="Times New Roman" w:hAnsi="Times New Roman" w:cs="Times New Roman"/>
-      <w:sz w:val="24"/>
-      <w:szCs w:val="24"/>
       <w:lang w:eastAsia="es-ES"/>
+    </w:rPr>
+  </w:style>
+  <w:style w:type="character" w:customStyle="1" w:styleId="Ttulo1Car">
+    <w:name w:val="Título 1 Car"/>
+    <w:basedOn w:val="Fuentedeprrafopredeter"/>
+    <w:link w:val="Ttulo1"/>
+    <w:uiPriority w:val="9"/>
+    <w:rsid w:val="00766483"/>
+    <w:rPr>
+      <w:rFonts w:asciiTheme="majorHAnsi" w:eastAsiaTheme="majorEastAsia" w:hAnsiTheme="majorHAnsi" w:cstheme="majorBidi"/>
+      <w:color w:val="2F5496" w:themeColor="accent1" w:themeShade="BF"/>
+      <w:sz w:val="32"/>
+      <w:szCs w:val="32"/>
+    </w:rPr>
+  </w:style>
+  <w:style w:type="paragraph" w:styleId="Sinespaciado">
+    <w:name w:val="No Spacing"/>
+    <w:link w:val="SinespaciadoCar"/>
+    <w:uiPriority w:val="1"/>
+    <w:qFormat/>
+    <w:rsid w:val="00766483"/>
+    <w:pPr>
+      <w:spacing w:after="0" w:line="240" w:lineRule="auto"/>
+    </w:pPr>
+    <w:rPr>
+      <w:rFonts w:eastAsiaTheme="minorEastAsia"/>
+      <w:lang w:eastAsia="es-ES"/>
+    </w:rPr>
+  </w:style>
+  <w:style w:type="character" w:customStyle="1" w:styleId="SinespaciadoCar">
+    <w:name w:val="Sin espaciado Car"/>
+    <w:basedOn w:val="Fuentedeprrafopredeter"/>
+    <w:link w:val="Sinespaciado"/>
+    <w:uiPriority w:val="1"/>
+    <w:rsid w:val="00766483"/>
+    <w:rPr>
+      <w:rFonts w:eastAsiaTheme="minorEastAsia"/>
+      <w:lang w:eastAsia="es-ES"/>
+    </w:rPr>
+  </w:style>
+  <w:style w:type="paragraph" w:styleId="Descripcin">
+    <w:name w:val="caption"/>
+    <w:basedOn w:val="Normal"/>
+    <w:next w:val="Normal"/>
+    <w:uiPriority w:val="35"/>
+    <w:unhideWhenUsed/>
+    <w:qFormat/>
+    <w:rsid w:val="005D41A1"/>
+    <w:pPr>
+      <w:spacing w:after="200" w:line="240" w:lineRule="auto"/>
+    </w:pPr>
+    <w:rPr>
+      <w:i/>
+      <w:iCs/>
+      <w:color w:val="44546A" w:themeColor="text2"/>
+      <w:sz w:val="18"/>
+      <w:szCs w:val="18"/>
     </w:rPr>
   </w:style>
 </w:styles>
@@ -959,4 +2331,35 @@
     </a:ext>
   </a:extLst>
 </a:theme>
+</file>
+
+<file path=customXml/item1.xml><?xml version="1.0" encoding="utf-8"?>
+<CoverPageProperties xmlns="http://schemas.microsoft.com/office/2006/coverPageProps">
+  <PublishDate/>
+  <Abstract/>
+  <CompanyAddress/>
+  <CompanyPhone/>
+  <CompanyFax/>
+  <CompanyEmail>43202227Q i 43212796M</CompanyEmail>
+</CoverPageProperties>
+</file>
+
+<file path=customXml/item2.xml><?xml version="1.0" encoding="utf-8"?>
+<b:Sources xmlns:b="http://schemas.openxmlformats.org/officeDocument/2006/bibliography" xmlns="http://schemas.openxmlformats.org/officeDocument/2006/bibliography" SelectedStyle="\APASixthEditionOfficeOnline.xsl" StyleName="APA" Version="6"/>
+</file>
+
+<file path=customXml/itemProps1.xml><?xml version="1.0" encoding="utf-8"?>
+<ds:datastoreItem xmlns:ds="http://schemas.openxmlformats.org/officeDocument/2006/customXml" ds:itemID="{55AF091B-3C7A-41E3-B477-F2FDAA23CFDA}">
+  <ds:schemaRefs>
+    <ds:schemaRef ds:uri="http://schemas.microsoft.com/office/2006/coverPageProps"/>
+  </ds:schemaRefs>
+</ds:datastoreItem>
+</file>
+
+<file path=customXml/itemProps2.xml><?xml version="1.0" encoding="utf-8"?>
+<ds:datastoreItem xmlns:ds="http://schemas.openxmlformats.org/officeDocument/2006/customXml" ds:itemID="{91B0A1AF-B0FC-4651-AC26-871C8810D1DC}">
+  <ds:schemaRefs>
+    <ds:schemaRef ds:uri="http://schemas.openxmlformats.org/officeDocument/2006/bibliography"/>
+  </ds:schemaRefs>
+</ds:datastoreItem>
 </file>
</xml_diff>

<commit_message>
acabada descripcio de es funcionalitats mig testeig en diferents plataformes fet falta el dels dispositius apple
</commit_message>
<xml_diff>
--- a/pr1/Documentación_técnica.docx
+++ b/pr1/Documentación_técnica.docx
@@ -288,8 +288,187 @@
             <w:rPr>
               <w:noProof/>
             </w:rPr>
+            <mc:AlternateContent>
+              <mc:Choice Requires="wps">
+                <w:drawing>
+                  <wp:anchor distT="0" distB="0" distL="114300" distR="114300" simplePos="0" relativeHeight="251659264" behindDoc="0" locked="0" layoutInCell="1" allowOverlap="1" wp14:anchorId="3F0EBB88" wp14:editId="578F139B">
+                    <wp:simplePos x="0" y="0"/>
+                    <wp:positionH relativeFrom="margin">
+                      <wp:align>center</wp:align>
+                    </wp:positionH>
+                    <wp:positionV relativeFrom="page">
+                      <wp:posOffset>2857500</wp:posOffset>
+                    </wp:positionV>
+                    <wp:extent cx="6800850" cy="2352675"/>
+                    <wp:effectExtent l="0" t="0" r="0" b="9525"/>
+                    <wp:wrapSquare wrapText="bothSides"/>
+                    <wp:docPr id="154" name="Cuadro de texto 154"/>
+                    <wp:cNvGraphicFramePr/>
+                    <a:graphic xmlns:a="http://schemas.openxmlformats.org/drawingml/2006/main">
+                      <a:graphicData uri="http://schemas.microsoft.com/office/word/2010/wordprocessingShape">
+                        <wps:wsp>
+                          <wps:cNvSpPr txBox="1"/>
+                          <wps:spPr>
+                            <a:xfrm>
+                              <a:off x="0" y="0"/>
+                              <a:ext cx="6800850" cy="2352675"/>
+                            </a:xfrm>
+                            <a:prstGeom prst="rect">
+                              <a:avLst/>
+                            </a:prstGeom>
+                            <a:noFill/>
+                            <a:ln w="6350">
+                              <a:noFill/>
+                            </a:ln>
+                            <a:effectLst/>
+                          </wps:spPr>
+                          <wps:style>
+                            <a:lnRef idx="0">
+                              <a:schemeClr val="accent1"/>
+                            </a:lnRef>
+                            <a:fillRef idx="0">
+                              <a:schemeClr val="accent1"/>
+                            </a:fillRef>
+                            <a:effectRef idx="0">
+                              <a:schemeClr val="accent1"/>
+                            </a:effectRef>
+                            <a:fontRef idx="minor">
+                              <a:schemeClr val="dk1"/>
+                            </a:fontRef>
+                          </wps:style>
+                          <wps:txbx>
+                            <w:txbxContent>
+                              <w:p>
+                                <w:pPr>
+                                  <w:rPr>
+                                    <w:sz w:val="280"/>
+                                  </w:rPr>
+                                </w:pPr>
+                                <w:sdt>
+                                  <w:sdtPr>
+                                    <w:alias w:val="Título"/>
+                                    <w:tag w:val=""/>
+                                    <w:id w:val="393934328"/>
+                                    <w:dataBinding w:prefixMappings="xmlns:ns0='http://purl.org/dc/elements/1.1/' xmlns:ns1='http://schemas.openxmlformats.org/package/2006/metadata/core-properties' " w:xpath="/ns1:coreProperties[1]/ns0:title[1]" w:storeItemID="{6C3C8BC8-F283-45AE-878A-BAB7291924A1}"/>
+                                    <w:text w:multiLine="1"/>
+                                  </w:sdtPr>
+                                  <w:sdtEndPr/>
+                                  <w:sdtContent>
+                                    <w:r>
+                                      <w:t>Visor Interactivo</w:t>
+                                    </w:r>
+                                  </w:sdtContent>
+                                </w:sdt>
+                              </w:p>
+                              <w:sdt>
+                                <w:sdtPr>
+                                  <w:alias w:val="Subtítulo"/>
+                                  <w:tag w:val=""/>
+                                  <w:id w:val="-1602955481"/>
+                                  <w:dataBinding w:prefixMappings="xmlns:ns0='http://purl.org/dc/elements/1.1/' xmlns:ns1='http://schemas.openxmlformats.org/package/2006/metadata/core-properties' " w:xpath="/ns1:coreProperties[1]/ns0:subject[1]" w:storeItemID="{6C3C8BC8-F283-45AE-878A-BAB7291924A1}"/>
+                                  <w:text/>
+                                </w:sdtPr>
+                                <w:sdtEndPr/>
+                                <w:sdtContent>
+                                  <w:p>
+                                    <w:pPr>
+                                      <w:rPr>
+                                        <w:smallCaps/>
+                                      </w:rPr>
+                                    </w:pPr>
+                                    <w:r>
+                                      <w:t>Primera práctica de G.D.I.E.</w:t>
+                                    </w:r>
+                                  </w:p>
+                                </w:sdtContent>
+                              </w:sdt>
+                            </w:txbxContent>
+                          </wps:txbx>
+                          <wps:bodyPr rot="0" spcFirstLastPara="0" vertOverflow="overflow" horzOverflow="overflow" vert="horz" wrap="square" lIns="1600200" tIns="0" rIns="685800" bIns="0" numCol="1" spcCol="0" rtlCol="0" fromWordArt="0" anchor="b" anchorCtr="0" forceAA="0" compatLnSpc="1">
+                            <a:prstTxWarp prst="textNoShape">
+                              <a:avLst/>
+                            </a:prstTxWarp>
+                            <a:noAutofit/>
+                          </wps:bodyPr>
+                        </wps:wsp>
+                      </a:graphicData>
+                    </a:graphic>
+                    <wp14:sizeRelH relativeFrom="page">
+                      <wp14:pctWidth>0</wp14:pctWidth>
+                    </wp14:sizeRelH>
+                    <wp14:sizeRelV relativeFrom="page">
+                      <wp14:pctHeight>0</wp14:pctHeight>
+                    </wp14:sizeRelV>
+                  </wp:anchor>
+                </w:drawing>
+              </mc:Choice>
+              <mc:Fallback>
+                <w:pict>
+                  <v:shapetype w14:anchorId="3F0EBB88" id="_x0000_t202" coordsize="21600,21600" o:spt="202" path="m,l,21600r21600,l21600,xe">
+                    <v:stroke joinstyle="miter"/>
+                    <v:path gradientshapeok="t" o:connecttype="rect"/>
+                  </v:shapetype>
+                  <v:shape id="Cuadro de texto 154" o:spid="_x0000_s1026" type="#_x0000_t202" style="position:absolute;left:0;text-align:left;margin-left:0;margin-top:225pt;width:535.5pt;height:185.25pt;z-index:251659264;visibility:visible;mso-wrap-style:square;mso-width-percent:0;mso-height-percent:0;mso-wrap-distance-left:9pt;mso-wrap-distance-top:0;mso-wrap-distance-right:9pt;mso-wrap-distance-bottom:0;mso-position-horizontal:center;mso-position-horizontal-relative:margin;mso-position-vertical:absolute;mso-position-vertical-relative:page;mso-width-percent:0;mso-height-percent:0;mso-width-relative:page;mso-height-relative:page;v-text-anchor:bottom" o:gfxdata="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" filled="f" stroked="f" strokeweight=".5pt">
+                    <v:textbox inset="126pt,0,54pt,0">
+                      <w:txbxContent>
+                        <w:p>
+                          <w:pPr>
+                            <w:rPr>
+                              <w:sz w:val="280"/>
+                            </w:rPr>
+                          </w:pPr>
+                          <w:sdt>
+                            <w:sdtPr>
+                              <w:alias w:val="Título"/>
+                              <w:tag w:val=""/>
+                              <w:id w:val="393934328"/>
+                              <w:dataBinding w:prefixMappings="xmlns:ns0='http://purl.org/dc/elements/1.1/' xmlns:ns1='http://schemas.openxmlformats.org/package/2006/metadata/core-properties' " w:xpath="/ns1:coreProperties[1]/ns0:title[1]" w:storeItemID="{6C3C8BC8-F283-45AE-878A-BAB7291924A1}"/>
+                              <w:text w:multiLine="1"/>
+                            </w:sdtPr>
+                            <w:sdtEndPr/>
+                            <w:sdtContent>
+                              <w:r>
+                                <w:t>Visor Interactivo</w:t>
+                              </w:r>
+                            </w:sdtContent>
+                          </w:sdt>
+                        </w:p>
+                        <w:sdt>
+                          <w:sdtPr>
+                            <w:alias w:val="Subtítulo"/>
+                            <w:tag w:val=""/>
+                            <w:id w:val="-1602955481"/>
+                            <w:dataBinding w:prefixMappings="xmlns:ns0='http://purl.org/dc/elements/1.1/' xmlns:ns1='http://schemas.openxmlformats.org/package/2006/metadata/core-properties' " w:xpath="/ns1:coreProperties[1]/ns0:subject[1]" w:storeItemID="{6C3C8BC8-F283-45AE-878A-BAB7291924A1}"/>
+                            <w:text/>
+                          </w:sdtPr>
+                          <w:sdtEndPr/>
+                          <w:sdtContent>
+                            <w:p>
+                              <w:pPr>
+                                <w:rPr>
+                                  <w:smallCaps/>
+                                </w:rPr>
+                              </w:pPr>
+                              <w:r>
+                                <w:t>Primera práctica de G.D.I.E.</w:t>
+                              </w:r>
+                            </w:p>
+                          </w:sdtContent>
+                        </w:sdt>
+                      </w:txbxContent>
+                    </v:textbox>
+                    <w10:wrap type="square" anchorx="margin" anchory="page"/>
+                  </v:shape>
+                </w:pict>
+              </mc:Fallback>
+            </mc:AlternateContent>
+          </w:r>
+          <w:r>
+            <w:rPr>
+              <w:noProof/>
+            </w:rPr>
             <w:drawing>
-              <wp:anchor distT="0" distB="0" distL="114300" distR="114300" simplePos="0" relativeHeight="251665408" behindDoc="1" locked="0" layoutInCell="1" allowOverlap="1" wp14:anchorId="39ABEE63" wp14:editId="7C9C2F12">
+              <wp:anchor distT="0" distB="0" distL="114300" distR="114300" simplePos="0" relativeHeight="251665408" behindDoc="1" locked="0" layoutInCell="1" allowOverlap="1" wp14:anchorId="39ABEE63" wp14:editId="793BD321">
                 <wp:simplePos x="0" y="0"/>
                 <wp:positionH relativeFrom="margin">
                   <wp:posOffset>-635</wp:posOffset>
@@ -368,185 +547,6 @@
                 </wp14:sizeRelV>
               </wp:anchor>
             </w:drawing>
-          </w:r>
-          <w:r>
-            <w:rPr>
-              <w:noProof/>
-            </w:rPr>
-            <mc:AlternateContent>
-              <mc:Choice Requires="wps">
-                <w:drawing>
-                  <wp:anchor distT="0" distB="0" distL="114300" distR="114300" simplePos="0" relativeHeight="251659264" behindDoc="0" locked="0" layoutInCell="1" allowOverlap="1" wp14:anchorId="3F0EBB88" wp14:editId="471C8736">
-                    <wp:simplePos x="0" y="0"/>
-                    <wp:positionH relativeFrom="page">
-                      <wp:posOffset>-2087245</wp:posOffset>
-                    </wp:positionH>
-                    <wp:positionV relativeFrom="page">
-                      <wp:posOffset>2143125</wp:posOffset>
-                    </wp:positionV>
-                    <wp:extent cx="9419590" cy="3638550"/>
-                    <wp:effectExtent l="0" t="0" r="0" b="5080"/>
-                    <wp:wrapSquare wrapText="bothSides"/>
-                    <wp:docPr id="154" name="Cuadro de texto 154"/>
-                    <wp:cNvGraphicFramePr/>
-                    <a:graphic xmlns:a="http://schemas.openxmlformats.org/drawingml/2006/main">
-                      <a:graphicData uri="http://schemas.microsoft.com/office/word/2010/wordprocessingShape">
-                        <wps:wsp>
-                          <wps:cNvSpPr txBox="1"/>
-                          <wps:spPr>
-                            <a:xfrm>
-                              <a:off x="0" y="0"/>
-                              <a:ext cx="9419590" cy="3638550"/>
-                            </a:xfrm>
-                            <a:prstGeom prst="rect">
-                              <a:avLst/>
-                            </a:prstGeom>
-                            <a:noFill/>
-                            <a:ln w="6350">
-                              <a:noFill/>
-                            </a:ln>
-                            <a:effectLst/>
-                          </wps:spPr>
-                          <wps:style>
-                            <a:lnRef idx="0">
-                              <a:schemeClr val="accent1"/>
-                            </a:lnRef>
-                            <a:fillRef idx="0">
-                              <a:schemeClr val="accent1"/>
-                            </a:fillRef>
-                            <a:effectRef idx="0">
-                              <a:schemeClr val="accent1"/>
-                            </a:effectRef>
-                            <a:fontRef idx="minor">
-                              <a:schemeClr val="dk1"/>
-                            </a:fontRef>
-                          </wps:style>
-                          <wps:txbx>
-                            <w:txbxContent>
-                              <w:p>
-                                <w:pPr>
-                                  <w:rPr>
-                                    <w:sz w:val="72"/>
-                                  </w:rPr>
-                                </w:pPr>
-                                <w:sdt>
-                                  <w:sdtPr>
-                                    <w:alias w:val="Título"/>
-                                    <w:tag w:val=""/>
-                                    <w:id w:val="393934328"/>
-                                    <w:dataBinding w:prefixMappings="xmlns:ns0='http://purl.org/dc/elements/1.1/' xmlns:ns1='http://schemas.openxmlformats.org/package/2006/metadata/core-properties' " w:xpath="/ns1:coreProperties[1]/ns0:title[1]" w:storeItemID="{6C3C8BC8-F283-45AE-878A-BAB7291924A1}"/>
-                                    <w:text w:multiLine="1"/>
-                                  </w:sdtPr>
-                                  <w:sdtEndPr/>
-                                  <w:sdtContent>
-                                    <w:r>
-                                      <w:t>Visor Interactivo</w:t>
-                                    </w:r>
-                                  </w:sdtContent>
-                                </w:sdt>
-                              </w:p>
-                              <w:sdt>
-                                <w:sdtPr>
-                                  <w:alias w:val="Subtítulo"/>
-                                  <w:tag w:val=""/>
-                                  <w:id w:val="-1602955481"/>
-                                  <w:dataBinding w:prefixMappings="xmlns:ns0='http://purl.org/dc/elements/1.1/' xmlns:ns1='http://schemas.openxmlformats.org/package/2006/metadata/core-properties' " w:xpath="/ns1:coreProperties[1]/ns0:subject[1]" w:storeItemID="{6C3C8BC8-F283-45AE-878A-BAB7291924A1}"/>
-                                  <w:text/>
-                                </w:sdtPr>
-                                <w:sdtEndPr/>
-                                <w:sdtContent>
-                                  <w:p>
-                                    <w:pPr>
-                                      <w:rPr>
-                                        <w:smallCaps/>
-                                      </w:rPr>
-                                    </w:pPr>
-                                    <w:r>
-                                      <w:t>Primera práctica de G.D.I.E.</w:t>
-                                    </w:r>
-                                  </w:p>
-                                </w:sdtContent>
-                              </w:sdt>
-                            </w:txbxContent>
-                          </wps:txbx>
-                          <wps:bodyPr rot="0" spcFirstLastPara="0" vertOverflow="overflow" horzOverflow="overflow" vert="horz" wrap="square" lIns="1600200" tIns="0" rIns="685800" bIns="0" numCol="1" spcCol="0" rtlCol="0" fromWordArt="0" anchor="b" anchorCtr="0" forceAA="0" compatLnSpc="1">
-                            <a:prstTxWarp prst="textNoShape">
-                              <a:avLst/>
-                            </a:prstTxWarp>
-                            <a:noAutofit/>
-                          </wps:bodyPr>
-                        </wps:wsp>
-                      </a:graphicData>
-                    </a:graphic>
-                    <wp14:sizeRelH relativeFrom="page">
-                      <wp14:pctWidth>0</wp14:pctWidth>
-                    </wp14:sizeRelH>
-                    <wp14:sizeRelV relativeFrom="page">
-                      <wp14:pctHeight>36300</wp14:pctHeight>
-                    </wp14:sizeRelV>
-                  </wp:anchor>
-                </w:drawing>
-              </mc:Choice>
-              <mc:Fallback>
-                <w:pict>
-                  <v:shapetype w14:anchorId="3F0EBB88" id="_x0000_t202" coordsize="21600,21600" o:spt="202" path="m,l,21600r21600,l21600,xe">
-                    <v:stroke joinstyle="miter"/>
-                    <v:path gradientshapeok="t" o:connecttype="rect"/>
-                  </v:shapetype>
-                  <v:shape id="Cuadro de texto 154" o:spid="_x0000_s1026" type="#_x0000_t202" style="position:absolute;left:0;text-align:left;margin-left:-164.35pt;margin-top:168.75pt;width:741.7pt;height:286.5pt;z-index:251659264;visibility:visible;mso-wrap-style:square;mso-width-percent:0;mso-height-percent:363;mso-wrap-distance-left:9pt;mso-wrap-distance-top:0;mso-wrap-distance-right:9pt;mso-wrap-distance-bottom:0;mso-position-horizontal:absolute;mso-position-horizontal-relative:page;mso-position-vertical:absolute;mso-position-vertical-relative:page;mso-width-percent:0;mso-height-percent:363;mso-width-relative:page;mso-height-relative:page;v-text-anchor:bottom" o:gfxdata="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" filled="f" stroked="f" strokeweight=".5pt">
-                    <v:textbox inset="126pt,0,54pt,0">
-                      <w:txbxContent>
-                        <w:p>
-                          <w:pPr>
-                            <w:rPr>
-                              <w:sz w:val="72"/>
-                            </w:rPr>
-                          </w:pPr>
-                          <w:sdt>
-                            <w:sdtPr>
-                              <w:alias w:val="Título"/>
-                              <w:tag w:val=""/>
-                              <w:id w:val="393934328"/>
-                              <w:dataBinding w:prefixMappings="xmlns:ns0='http://purl.org/dc/elements/1.1/' xmlns:ns1='http://schemas.openxmlformats.org/package/2006/metadata/core-properties' " w:xpath="/ns1:coreProperties[1]/ns0:title[1]" w:storeItemID="{6C3C8BC8-F283-45AE-878A-BAB7291924A1}"/>
-                              <w:text w:multiLine="1"/>
-                            </w:sdtPr>
-                            <w:sdtEndPr/>
-                            <w:sdtContent>
-                              <w:r>
-                                <w:t>Visor Interactivo</w:t>
-                              </w:r>
-                            </w:sdtContent>
-                          </w:sdt>
-                        </w:p>
-                        <w:sdt>
-                          <w:sdtPr>
-                            <w:alias w:val="Subtítulo"/>
-                            <w:tag w:val=""/>
-                            <w:id w:val="-1602955481"/>
-                            <w:dataBinding w:prefixMappings="xmlns:ns0='http://purl.org/dc/elements/1.1/' xmlns:ns1='http://schemas.openxmlformats.org/package/2006/metadata/core-properties' " w:xpath="/ns1:coreProperties[1]/ns0:subject[1]" w:storeItemID="{6C3C8BC8-F283-45AE-878A-BAB7291924A1}"/>
-                            <w:text/>
-                          </w:sdtPr>
-                          <w:sdtEndPr/>
-                          <w:sdtContent>
-                            <w:p>
-                              <w:pPr>
-                                <w:rPr>
-                                  <w:smallCaps/>
-                                </w:rPr>
-                              </w:pPr>
-                              <w:r>
-                                <w:t>Primera práctica de G.D.I.E.</w:t>
-                              </w:r>
-                            </w:p>
-                          </w:sdtContent>
-                        </w:sdt>
-                      </w:txbxContent>
-                    </v:textbox>
-                    <w10:wrap type="square" anchorx="page" anchory="page"/>
-                  </v:shape>
-                </w:pict>
-              </mc:Fallback>
-            </mc:AlternateContent>
           </w:r>
           <w:r>
             <w:rPr>
@@ -793,14 +793,11 @@
       </w:pPr>
       <w:r>
         <w:lastRenderedPageBreak/>
-        <w:t>1) Descripción de todas las funcionalidades de acceso e interacción desarrolladas en la práctica, y tecnologías utilizadas para tal fin.</w:t>
+        <w:t>Descripción de todas las funcionalidades de acceso e interacción desarrolladas en la práctica, y tecnologías utilizadas para tal fin.</w:t>
       </w:r>
     </w:p>
     <w:p/>
     <w:p>
-      <w:pPr>
-        <w:ind w:firstLine="708"/>
-      </w:pPr>
       <w:r>
         <w:t xml:space="preserve">Este visor </w:t>
       </w:r>
@@ -857,14 +854,14 @@
       </w:r>
     </w:p>
     <w:p>
-      <w:pPr>
-        <w:keepNext/>
-      </w:pPr>
-      <w:r>
+      <w:r>
+        <w:rPr>
+          <w:noProof/>
+        </w:rPr>
         <w:drawing>
-          <wp:inline distT="0" distB="0" distL="0" distR="0" wp14:anchorId="54E2DF50" wp14:editId="5E258F1A">
-            <wp:extent cx="5400040" cy="3600450"/>
-            <wp:effectExtent l="0" t="0" r="0" b="0"/>
+          <wp:inline distT="0" distB="0" distL="0" distR="0" wp14:anchorId="54E2DF50" wp14:editId="7CA67249">
+            <wp:extent cx="4391025" cy="2927694"/>
+            <wp:effectExtent l="0" t="0" r="0" b="6350"/>
             <wp:docPr id="3" name="Imagen 3"/>
             <wp:cNvGraphicFramePr>
               <a:graphicFrameLocks xmlns:a="http://schemas.openxmlformats.org/drawingml/2006/main" noChangeAspect="1"/>
@@ -885,7 +882,7 @@
                   <pic:spPr>
                     <a:xfrm>
                       <a:off x="0" y="0"/>
-                      <a:ext cx="5400040" cy="3600450"/>
+                      <a:ext cx="4394640" cy="2930104"/>
                     </a:xfrm>
                     <a:prstGeom prst="rect">
                       <a:avLst/>
@@ -906,46 +903,23 @@
       <w:r>
         <w:t xml:space="preserve">Ilustración </w:t>
       </w:r>
-      <w:fldSimple w:instr=" SEQ Ilustración \* ARABIC ">
-        <w:r>
-          <w:rPr>
-            <w:noProof/>
-          </w:rPr>
-          <w:t>1</w:t>
-        </w:r>
-      </w:fldSimple>
-      <w:r>
-        <w:t>. Visor</w:t>
-      </w:r>
-      <w:bookmarkEnd w:id="0"/>
-    </w:p>
-    <w:p>
-      <w:pPr>
-        <w:ind w:firstLine="708"/>
-      </w:pPr>
-      <w:r>
-        <w:t>La primera funcionalidad disponible es el propio</w:t>
-      </w:r>
-      <w:r>
-        <w:t xml:space="preserve"> visor</w:t>
-      </w:r>
-      <w:r>
-        <w:t xml:space="preserve"> </w:t>
-      </w:r>
-      <w:r>
-        <w:t>(</w:t>
-      </w:r>
-      <w:r>
+      <w:r>
+        <w:rPr>
+          <w:noProof/>
+        </w:rPr>
         <w:fldChar w:fldCharType="begin"/>
       </w:r>
       <w:r>
-        <w:instrText xml:space="preserve"> REF _Ref4056544 \h </w:instrText>
-      </w:r>
-      <w:r>
+        <w:rPr>
+          <w:noProof/>
+        </w:rPr>
+        <w:instrText xml:space="preserve"> SEQ Ilustración \* ARABIC </w:instrText>
+      </w:r>
+      <w:r>
+        <w:rPr>
+          <w:noProof/>
+        </w:rPr>
         <w:fldChar w:fldCharType="separate"/>
-      </w:r>
-      <w:r>
-        <w:t xml:space="preserve">Ilustración </w:t>
       </w:r>
       <w:r>
         <w:rPr>
@@ -954,6 +928,48 @@
         <w:t>1</w:t>
       </w:r>
       <w:r>
+        <w:rPr>
+          <w:noProof/>
+        </w:rPr>
+        <w:fldChar w:fldCharType="end"/>
+      </w:r>
+      <w:r>
+        <w:t>. Visor</w:t>
+      </w:r>
+      <w:bookmarkEnd w:id="0"/>
+    </w:p>
+    <w:p>
+      <w:r>
+        <w:t>La primera funcionalidad disponible es el propio</w:t>
+      </w:r>
+      <w:r>
+        <w:t xml:space="preserve"> visor</w:t>
+      </w:r>
+      <w:r>
+        <w:t xml:space="preserve"> </w:t>
+      </w:r>
+      <w:r>
+        <w:t>(</w:t>
+      </w:r>
+      <w:r>
+        <w:fldChar w:fldCharType="begin"/>
+      </w:r>
+      <w:r>
+        <w:instrText xml:space="preserve"> REF _Ref4056544 \h </w:instrText>
+      </w:r>
+      <w:r>
+        <w:fldChar w:fldCharType="separate"/>
+      </w:r>
+      <w:r>
+        <w:t xml:space="preserve">Ilustración </w:t>
+      </w:r>
+      <w:r>
+        <w:rPr>
+          <w:noProof/>
+        </w:rPr>
+        <w:t>1</w:t>
+      </w:r>
+      <w:r>
         <w:t>. Visor</w:t>
       </w:r>
       <w:r>
@@ -989,9 +1005,6 @@
     </w:p>
     <w:p/>
     <w:p>
-      <w:pPr>
-        <w:ind w:firstLine="708"/>
-      </w:pPr>
       <w:r>
         <w:t>A continuación, el espectador cuenta con una matriz de personajes</w:t>
       </w:r>
@@ -1026,21 +1039,36 @@
         <w:t>)</w:t>
       </w:r>
       <w:r>
-        <w:t xml:space="preserve"> los cuales</w:t>
-      </w:r>
-      <w:r>
-        <w:t xml:space="preserve"> apareceran difuminados si no aparecen en la escena que este reproduciéndose en ese momento. Además existe una funión oculta en esta matriz, si se selecciona alguno de los personajes, el continuará reproduciéndose en una escena aleatoria en la que aparezca el personaje seleccionado.</w:t>
+        <w:t xml:space="preserve"> los </w:t>
+      </w:r>
+      <w:r>
+        <w:t>cuales</w:t>
+      </w:r>
+      <w:r>
+        <w:t xml:space="preserve"> </w:t>
+      </w:r>
+      <w:r>
+        <w:t>aparecerán</w:t>
+      </w:r>
+      <w:r>
+        <w:t xml:space="preserve"> difuminados si no aparecen en la escena que este reproduciéndose en ese momento. Además existe una </w:t>
+      </w:r>
+      <w:r>
+        <w:t>función</w:t>
+      </w:r>
+      <w:r>
+        <w:t xml:space="preserve"> oculta en esta matriz, si se selecciona alguno de los personajes, el continuará reproduciéndose en una escena aleatoria en la que aparezca el personaje seleccionado.</w:t>
       </w:r>
     </w:p>
     <w:p>
-      <w:pPr>
-        <w:keepNext/>
-      </w:pPr>
-      <w:r>
+      <w:r>
+        <w:rPr>
+          <w:noProof/>
+        </w:rPr>
         <w:lastRenderedPageBreak/>
         <w:drawing>
-          <wp:inline distT="0" distB="0" distL="0" distR="0" wp14:anchorId="3260137C" wp14:editId="2AD84780">
-            <wp:extent cx="2905125" cy="2364637"/>
+          <wp:inline distT="0" distB="0" distL="0" distR="0" wp14:anchorId="3260137C" wp14:editId="45D88CFE">
+            <wp:extent cx="2466975" cy="2008003"/>
             <wp:effectExtent l="0" t="0" r="0" b="0"/>
             <wp:docPr id="4" name="Imagen 4"/>
             <wp:cNvGraphicFramePr>
@@ -1062,7 +1090,7 @@
                   <pic:spPr>
                     <a:xfrm>
                       <a:off x="0" y="0"/>
-                      <a:ext cx="2917377" cy="2374609"/>
+                      <a:ext cx="2479457" cy="2018163"/>
                     </a:xfrm>
                     <a:prstGeom prst="rect">
                       <a:avLst/>
@@ -1083,24 +1111,42 @@
       <w:r>
         <w:t xml:space="preserve">Ilustración </w:t>
       </w:r>
-      <w:fldSimple w:instr=" SEQ Ilustración \* ARABIC ">
-        <w:r>
-          <w:rPr>
-            <w:noProof/>
-          </w:rPr>
-          <w:t>2</w:t>
-        </w:r>
-      </w:fldSimple>
+      <w:r>
+        <w:rPr>
+          <w:noProof/>
+        </w:rPr>
+        <w:fldChar w:fldCharType="begin"/>
+      </w:r>
+      <w:r>
+        <w:rPr>
+          <w:noProof/>
+        </w:rPr>
+        <w:instrText xml:space="preserve"> SEQ Ilustración \* ARABIC </w:instrText>
+      </w:r>
+      <w:r>
+        <w:rPr>
+          <w:noProof/>
+        </w:rPr>
+        <w:fldChar w:fldCharType="separate"/>
+      </w:r>
+      <w:r>
+        <w:rPr>
+          <w:noProof/>
+        </w:rPr>
+        <w:t>2</w:t>
+      </w:r>
+      <w:r>
+        <w:rPr>
+          <w:noProof/>
+        </w:rPr>
+        <w:fldChar w:fldCharType="end"/>
+      </w:r>
       <w:r>
         <w:t>. Matriz de personajes</w:t>
       </w:r>
       <w:bookmarkEnd w:id="1"/>
     </w:p>
     <w:p>
-      <w:pPr>
-        <w:ind w:firstLine="708"/>
-        <w:jc w:val="left"/>
-      </w:pPr>
       <w:r>
         <w:t>La siguiente función (</w:t>
       </w:r>
@@ -1123,21 +1169,32 @@
         <w:t>3</w:t>
       </w:r>
       <w:r>
-        <w:t>.Búsqueta por Tag</w:t>
+        <w:t>.</w:t>
+      </w:r>
+      <w:r>
+        <w:t xml:space="preserve"> </w:t>
+      </w:r>
+      <w:r>
+        <w:t>Búsqueta por Tag</w:t>
       </w:r>
       <w:r>
         <w:fldChar w:fldCharType="end"/>
       </w:r>
       <w:r>
-        <w:t>) tambien conlleva un salto en el vídeo, en concreto, al momento del video que se ha etiquetado con el tag (o etiqueta) buscado. De esta manera se puede saltar al momento del video relacionado con una idea, una frase o una palabra, aunque en el diálogo no aparezca esa palabra.</w:t>
+        <w:t xml:space="preserve">) </w:t>
+      </w:r>
+      <w:r>
+        <w:t>también</w:t>
+      </w:r>
+      <w:r>
+        <w:t xml:space="preserve"> conlleva un salto en el vídeo, en concreto, al momento del video que se ha etiquetado con el tag (o etiqueta) buscado. De esta manera se puede saltar al momento del video relacionado con una idea, una frase o una palabra, aunque en el diálogo no aparezca esa palabra.</w:t>
       </w:r>
     </w:p>
     <w:p>
-      <w:pPr>
-        <w:keepNext/>
-        <w:jc w:val="center"/>
-      </w:pPr>
-      <w:r>
+      <w:r>
+        <w:rPr>
+          <w:noProof/>
+        </w:rPr>
         <w:drawing>
           <wp:inline distT="0" distB="0" distL="0" distR="0" wp14:anchorId="054CD373" wp14:editId="7667FE3D">
             <wp:extent cx="3524250" cy="975862"/>
@@ -1184,41 +1241,101 @@
     <w:p>
       <w:pPr>
         <w:pStyle w:val="Descripcin"/>
-        <w:jc w:val="center"/>
       </w:pPr>
       <w:bookmarkStart w:id="2" w:name="_Ref4057708"/>
       <w:r>
         <w:t xml:space="preserve">Ilustración </w:t>
       </w:r>
-      <w:fldSimple w:instr=" SEQ Ilustración \* ARABIC ">
-        <w:r>
-          <w:rPr>
-            <w:noProof/>
-          </w:rPr>
-          <w:t>3</w:t>
-        </w:r>
-      </w:fldSimple>
-      <w:r>
-        <w:t>.Búsqueta por Tag</w:t>
+      <w:r>
+        <w:rPr>
+          <w:noProof/>
+        </w:rPr>
+        <w:fldChar w:fldCharType="begin"/>
+      </w:r>
+      <w:r>
+        <w:rPr>
+          <w:noProof/>
+        </w:rPr>
+        <w:instrText xml:space="preserve"> SEQ Ilustración \* ARABIC </w:instrText>
+      </w:r>
+      <w:r>
+        <w:rPr>
+          <w:noProof/>
+        </w:rPr>
+        <w:fldChar w:fldCharType="separate"/>
+      </w:r>
+      <w:r>
+        <w:rPr>
+          <w:noProof/>
+        </w:rPr>
+        <w:t>3</w:t>
+      </w:r>
+      <w:r>
+        <w:rPr>
+          <w:noProof/>
+        </w:rPr>
+        <w:fldChar w:fldCharType="end"/>
+      </w:r>
+      <w:r>
+        <w:t>.</w:t>
+      </w:r>
+      <w:r>
+        <w:t xml:space="preserve"> </w:t>
+      </w:r>
+      <w:r>
+        <w:t>Búsqueta por Tag</w:t>
       </w:r>
       <w:bookmarkEnd w:id="2"/>
     </w:p>
     <w:p>
-      <w:pPr>
-        <w:ind w:firstLine="708"/>
-      </w:pPr>
-      <w:r>
-        <w:t>Finalmente, hay dos reproductores de audio que reproducen la canción orignial de la serie, y la versión a capella interpretada por los mismos autores.</w:t>
-      </w:r>
-      <w:bookmarkStart w:id="3" w:name="_GoBack"/>
-      <w:bookmarkEnd w:id="3"/>
+      <w:r>
+        <w:t>En el espacio inferior de la búsqueda por Tag</w:t>
+      </w:r>
+      <w:r>
+        <w:t xml:space="preserve"> hay dos reproductores de audio que reproducen la canción </w:t>
+      </w:r>
+      <w:r>
+        <w:t>original</w:t>
+      </w:r>
+      <w:r>
+        <w:t xml:space="preserve"> de la serie, y la versión a capella interpretada por los mismos autores.</w:t>
+      </w:r>
+      <w:r>
+        <w:t xml:space="preserve"> Véase la </w:t>
+      </w:r>
+      <w:r>
+        <w:fldChar w:fldCharType="begin"/>
+      </w:r>
+      <w:r>
+        <w:instrText xml:space="preserve"> REF _Ref4075089 \h </w:instrText>
+      </w:r>
+      <w:r>
+        <w:fldChar w:fldCharType="separate"/>
+      </w:r>
+      <w:r>
+        <w:t xml:space="preserve">Ilustración </w:t>
+      </w:r>
+      <w:r>
+        <w:rPr>
+          <w:noProof/>
+        </w:rPr>
+        <w:t>4</w:t>
+      </w:r>
+      <w:r>
+        <w:t>. Canción original y a capela</w:t>
+      </w:r>
+      <w:r>
+        <w:fldChar w:fldCharType="end"/>
+      </w:r>
+      <w:r>
+        <w:t>.</w:t>
+      </w:r>
     </w:p>
     <w:p>
-      <w:pPr>
-        <w:ind w:firstLine="708"/>
-        <w:jc w:val="center"/>
-      </w:pPr>
-      <w:r>
+      <w:r>
+        <w:rPr>
+          <w:noProof/>
+        </w:rPr>
         <w:drawing>
           <wp:inline distT="0" distB="0" distL="0" distR="0" wp14:anchorId="51D717EB" wp14:editId="07553487">
             <wp:extent cx="3038475" cy="1899047"/>
@@ -1258,53 +1375,2643 @@
     </w:p>
     <w:p>
       <w:pPr>
+        <w:pStyle w:val="Descripcin"/>
+      </w:pPr>
+      <w:bookmarkStart w:id="3" w:name="_Ref4075089"/>
+      <w:r>
+        <w:t xml:space="preserve">Ilustración </w:t>
+      </w:r>
+      <w:r>
+        <w:fldChar w:fldCharType="begin"/>
+      </w:r>
+      <w:r>
+        <w:instrText xml:space="preserve"> SEQ Ilustración \* ARABIC </w:instrText>
+      </w:r>
+      <w:r>
+        <w:fldChar w:fldCharType="separate"/>
+      </w:r>
+      <w:r>
+        <w:rPr>
+          <w:noProof/>
+        </w:rPr>
+        <w:t>4</w:t>
+      </w:r>
+      <w:r>
+        <w:fldChar w:fldCharType="end"/>
+      </w:r>
+      <w:r>
+        <w:t>. Canción original y a capela</w:t>
+      </w:r>
+      <w:bookmarkEnd w:id="3"/>
+    </w:p>
+    <w:p>
+      <w:r>
+        <w:t xml:space="preserve">Padre de familia se </w:t>
+      </w:r>
+      <w:r>
+        <w:t>caracteriza</w:t>
+      </w:r>
+      <w:r>
+        <w:t xml:space="preserve"> por la abundancia de gags durante el transcurso de cada episodio, estos son pequeños videos graciosos que complementan la historia que se cuenta en un momento dado. Son tan populares que llegan a tener más </w:t>
+      </w:r>
+      <w:r>
+        <w:t>protagonismo</w:t>
+      </w:r>
+      <w:r>
+        <w:t xml:space="preserve"> que el propio hilo argumental del episodio, así que hemos dotado al visor de una manera para valorar el episodio a partir de las puntuaciones que el usuario da a cada gag en un </w:t>
+      </w:r>
+      <w:r>
+        <w:t>menú</w:t>
+      </w:r>
+      <w:r>
+        <w:t xml:space="preserve"> que aparece al final de cada uno de estos. Como se aprecia en la </w:t>
+      </w:r>
+      <w:r>
+        <w:fldChar w:fldCharType="begin"/>
+      </w:r>
+      <w:r>
+        <w:instrText xml:space="preserve"> REF _Ref4075212 \h </w:instrText>
+      </w:r>
+      <w:r>
+        <w:fldChar w:fldCharType="separate"/>
+      </w:r>
+      <w:r>
+        <w:t xml:space="preserve">Ilustración </w:t>
+      </w:r>
+      <w:r>
+        <w:rPr>
+          <w:noProof/>
+        </w:rPr>
+        <w:t>5</w:t>
+      </w:r>
+      <w:r>
+        <w:t>. Modal para puntuar gags</w:t>
+      </w:r>
+      <w:r>
+        <w:fldChar w:fldCharType="end"/>
+      </w:r>
+      <w:r>
+        <w:t>.</w:t>
+      </w:r>
+    </w:p>
+    <w:p>
+      <w:r>
+        <w:lastRenderedPageBreak/>
+        <w:drawing>
+          <wp:inline distT="0" distB="0" distL="0" distR="0" wp14:anchorId="22869BAB" wp14:editId="011856A2">
+            <wp:extent cx="3200400" cy="2314119"/>
+            <wp:effectExtent l="0" t="0" r="0" b="0"/>
+            <wp:docPr id="7" name="Imagen 7"/>
+            <wp:cNvGraphicFramePr>
+              <a:graphicFrameLocks xmlns:a="http://schemas.openxmlformats.org/drawingml/2006/main" noChangeAspect="1"/>
+            </wp:cNvGraphicFramePr>
+            <a:graphic xmlns:a="http://schemas.openxmlformats.org/drawingml/2006/main">
+              <a:graphicData uri="http://schemas.openxmlformats.org/drawingml/2006/picture">
+                <pic:pic xmlns:pic="http://schemas.openxmlformats.org/drawingml/2006/picture">
+                  <pic:nvPicPr>
+                    <pic:cNvPr id="1" name=""/>
+                    <pic:cNvPicPr/>
+                  </pic:nvPicPr>
+                  <pic:blipFill>
+                    <a:blip r:embed="rId14"/>
+                    <a:stretch>
+                      <a:fillRect/>
+                    </a:stretch>
+                  </pic:blipFill>
+                  <pic:spPr>
+                    <a:xfrm>
+                      <a:off x="0" y="0"/>
+                      <a:ext cx="3206758" cy="2318716"/>
+                    </a:xfrm>
+                    <a:prstGeom prst="rect">
+                      <a:avLst/>
+                    </a:prstGeom>
+                  </pic:spPr>
+                </pic:pic>
+              </a:graphicData>
+            </a:graphic>
+          </wp:inline>
+        </w:drawing>
+      </w:r>
+    </w:p>
+    <w:p>
+      <w:pPr>
+        <w:pStyle w:val="Descripcin"/>
+      </w:pPr>
+      <w:bookmarkStart w:id="4" w:name="_Ref4075212"/>
+      <w:r>
+        <w:t xml:space="preserve">Ilustración </w:t>
+      </w:r>
+      <w:r>
+        <w:fldChar w:fldCharType="begin"/>
+      </w:r>
+      <w:r>
+        <w:instrText xml:space="preserve"> SEQ Ilustración \* ARABIC </w:instrText>
+      </w:r>
+      <w:r>
+        <w:fldChar w:fldCharType="separate"/>
+      </w:r>
+      <w:r>
+        <w:rPr>
+          <w:noProof/>
+        </w:rPr>
+        <w:t>5</w:t>
+      </w:r>
+      <w:r>
+        <w:fldChar w:fldCharType="end"/>
+      </w:r>
+      <w:r>
+        <w:t>. Modal para puntuar gags</w:t>
+      </w:r>
+      <w:bookmarkEnd w:id="4"/>
+    </w:p>
+    <w:p>
+      <w:r>
+        <w:t xml:space="preserve">El usuario valora de 1 a 5 estrellas ese gag y se guardan las puntuaciones en un lugar específico de la página como se puede ver en la </w:t>
+      </w:r>
+      <w:r>
+        <w:t>siguiente ilustración (</w:t>
+      </w:r>
+      <w:r>
+        <w:fldChar w:fldCharType="begin"/>
+      </w:r>
+      <w:r>
+        <w:instrText xml:space="preserve"> REF _Ref4075247 \h </w:instrText>
+      </w:r>
+      <w:r>
+        <w:fldChar w:fldCharType="separate"/>
+      </w:r>
+      <w:r>
+        <w:t xml:space="preserve">Ilustración </w:t>
+      </w:r>
+      <w:r>
+        <w:rPr>
+          <w:noProof/>
+        </w:rPr>
+        <w:t>6</w:t>
+      </w:r>
+      <w:r>
+        <w:t>. Puntuaciones de los gags</w:t>
+      </w:r>
+      <w:r>
+        <w:fldChar w:fldCharType="end"/>
+      </w:r>
+      <w:r>
+        <w:t>).</w:t>
+      </w:r>
+    </w:p>
+    <w:p>
+      <w:r>
+        <w:drawing>
+          <wp:inline distT="0" distB="0" distL="0" distR="0" wp14:anchorId="09C3728B" wp14:editId="2A8CBD35">
+            <wp:extent cx="3390900" cy="1673753"/>
+            <wp:effectExtent l="0" t="0" r="0" b="3175"/>
+            <wp:docPr id="8" name="Imagen 8"/>
+            <wp:cNvGraphicFramePr>
+              <a:graphicFrameLocks xmlns:a="http://schemas.openxmlformats.org/drawingml/2006/main" noChangeAspect="1"/>
+            </wp:cNvGraphicFramePr>
+            <a:graphic xmlns:a="http://schemas.openxmlformats.org/drawingml/2006/main">
+              <a:graphicData uri="http://schemas.openxmlformats.org/drawingml/2006/picture">
+                <pic:pic xmlns:pic="http://schemas.openxmlformats.org/drawingml/2006/picture">
+                  <pic:nvPicPr>
+                    <pic:cNvPr id="1" name=""/>
+                    <pic:cNvPicPr/>
+                  </pic:nvPicPr>
+                  <pic:blipFill>
+                    <a:blip r:embed="rId15"/>
+                    <a:stretch>
+                      <a:fillRect/>
+                    </a:stretch>
+                  </pic:blipFill>
+                  <pic:spPr>
+                    <a:xfrm>
+                      <a:off x="0" y="0"/>
+                      <a:ext cx="3401483" cy="1678977"/>
+                    </a:xfrm>
+                    <a:prstGeom prst="rect">
+                      <a:avLst/>
+                    </a:prstGeom>
+                  </pic:spPr>
+                </pic:pic>
+              </a:graphicData>
+            </a:graphic>
+          </wp:inline>
+        </w:drawing>
+      </w:r>
+    </w:p>
+    <w:p>
+      <w:pPr>
+        <w:pStyle w:val="Descripcin"/>
+      </w:pPr>
+      <w:bookmarkStart w:id="5" w:name="_Ref4075247"/>
+      <w:r>
+        <w:t xml:space="preserve">Ilustración </w:t>
+      </w:r>
+      <w:r>
+        <w:fldChar w:fldCharType="begin"/>
+      </w:r>
+      <w:r>
+        <w:instrText xml:space="preserve"> SEQ Ilustración \* ARABIC </w:instrText>
+      </w:r>
+      <w:r>
+        <w:fldChar w:fldCharType="separate"/>
+      </w:r>
+      <w:r>
+        <w:rPr>
+          <w:noProof/>
+        </w:rPr>
+        <w:t>6</w:t>
+      </w:r>
+      <w:r>
+        <w:fldChar w:fldCharType="end"/>
+      </w:r>
+      <w:r>
+        <w:t>. Puntuaciones de los gags</w:t>
+      </w:r>
+      <w:bookmarkEnd w:id="5"/>
+    </w:p>
+    <w:p>
+      <w:r>
+        <w:t>C</w:t>
+      </w:r>
+      <w:r>
+        <w:t xml:space="preserve">omo toda página para visualizar contenido audiovisual, cuenta con un modo oscuro, o modo noche, para no perjudicar la vista. Se activa y desactiva clicando un botón en la parte superior de la página, el cual simplemente cambia los colores de fondo de los principales elementos. Se puede ver el efecto en la </w:t>
+      </w:r>
+      <w:r>
+        <w:fldChar w:fldCharType="begin"/>
+      </w:r>
+      <w:r>
+        <w:instrText xml:space="preserve"> REF _Ref4075440 \h </w:instrText>
+      </w:r>
+      <w:r>
+        <w:fldChar w:fldCharType="separate"/>
+      </w:r>
+      <w:r>
+        <w:t xml:space="preserve">Ilustración </w:t>
+      </w:r>
+      <w:r>
+        <w:rPr>
+          <w:noProof/>
+        </w:rPr>
+        <w:t>7</w:t>
+      </w:r>
+      <w:r>
+        <w:t>. Modo oscuro</w:t>
+      </w:r>
+      <w:r>
+        <w:fldChar w:fldCharType="end"/>
+      </w:r>
+      <w:r>
+        <w:t>.</w:t>
+      </w:r>
+    </w:p>
+    <w:p/>
+    <w:p>
+      <w:r>
+        <w:drawing>
+          <wp:inline distT="0" distB="0" distL="0" distR="0" wp14:anchorId="4CDBDA7E" wp14:editId="214881C7">
+            <wp:extent cx="4575118" cy="1908810"/>
+            <wp:effectExtent l="0" t="0" r="0" b="0"/>
+            <wp:docPr id="9" name="Imagen 9"/>
+            <wp:cNvGraphicFramePr>
+              <a:graphicFrameLocks xmlns:a="http://schemas.openxmlformats.org/drawingml/2006/main" noChangeAspect="1"/>
+            </wp:cNvGraphicFramePr>
+            <a:graphic xmlns:a="http://schemas.openxmlformats.org/drawingml/2006/main">
+              <a:graphicData uri="http://schemas.openxmlformats.org/drawingml/2006/picture">
+                <pic:pic xmlns:pic="http://schemas.openxmlformats.org/drawingml/2006/picture">
+                  <pic:nvPicPr>
+                    <pic:cNvPr id="1" name=""/>
+                    <pic:cNvPicPr/>
+                  </pic:nvPicPr>
+                  <pic:blipFill>
+                    <a:blip r:embed="rId16"/>
+                    <a:stretch>
+                      <a:fillRect/>
+                    </a:stretch>
+                  </pic:blipFill>
+                  <pic:spPr>
+                    <a:xfrm>
+                      <a:off x="0" y="0"/>
+                      <a:ext cx="4583256" cy="1912205"/>
+                    </a:xfrm>
+                    <a:prstGeom prst="rect">
+                      <a:avLst/>
+                    </a:prstGeom>
+                  </pic:spPr>
+                </pic:pic>
+              </a:graphicData>
+            </a:graphic>
+          </wp:inline>
+        </w:drawing>
+      </w:r>
+    </w:p>
+    <w:p>
+      <w:pPr>
+        <w:pStyle w:val="Descripcin"/>
+      </w:pPr>
+      <w:bookmarkStart w:id="6" w:name="_Ref4075440"/>
+      <w:r>
+        <w:t xml:space="preserve">Ilustración </w:t>
+      </w:r>
+      <w:r>
+        <w:fldChar w:fldCharType="begin"/>
+      </w:r>
+      <w:r>
+        <w:instrText xml:space="preserve"> SEQ Ilustración \* ARABIC </w:instrText>
+      </w:r>
+      <w:r>
+        <w:fldChar w:fldCharType="separate"/>
+      </w:r>
+      <w:r>
+        <w:rPr>
+          <w:noProof/>
+        </w:rPr>
+        <w:t>7</w:t>
+      </w:r>
+      <w:r>
+        <w:fldChar w:fldCharType="end"/>
+      </w:r>
+      <w:r>
+        <w:t>. Modo oscuro</w:t>
+      </w:r>
+      <w:bookmarkEnd w:id="6"/>
+    </w:p>
+    <w:p>
+      <w:r>
+        <w:lastRenderedPageBreak/>
+        <w:t>Finalmente, hay pequeñas funcionalidades extras como</w:t>
+      </w:r>
+      <w:r>
+        <w:t>, por ejemplo, pausar o reproducir el vídeo haciendo clic sobre este y no exclusivamente sobre el botón de Play/Pause. O también que al hacer clic sobre la pestaña “Contacto” (parte sueprior de la página), se redirige al usuario a la misma página pero al elemento con los datos de contacto de los autores de la página y se ilumina éste por un tiempo de dos segundos. Funcionalidades que, si bien no afectan al uso general de la web, si mejoran directamente la experiencia del usuario.</w:t>
+      </w:r>
+    </w:p>
+    <w:p>
+      <w:pPr>
         <w:pStyle w:val="Ttulo1"/>
       </w:pPr>
       <w:r>
-        <w:t>2) Explicación técnica del proceso de codificación y publicación del material multimedia.</w:t>
+        <w:t>Explicación técnica del proceso de codificación y publicación del material multimedia.</w:t>
       </w:r>
     </w:p>
+    <w:p>
+      <w:r>
+        <w:t>Se ha usado el software WebStorm para codificar la práctica, para administrar el repositorio de git y para publicarla al servidor de la asignatura</w:t>
+      </w:r>
+      <w:r>
+        <w:t xml:space="preserve"> (mediante una connexión </w:t>
+      </w:r>
+      <w:r>
+        <w:rPr>
+          <w:i/>
+        </w:rPr>
+        <w:t>FSTP</w:t>
+      </w:r>
+      <w:r>
+        <w:t>)</w:t>
+      </w:r>
+      <w:r>
+        <w:t>.</w:t>
+      </w:r>
+    </w:p>
+    <w:p>
+      <w:r>
+        <w:t>Al haberse hecho grupo, optamos por usar git para poder trabajar a la vez, dividimos la página en diversas partes y funcionalidades y cada componente desarrollaba lo que le correspondía en su rama, una vez finalizado el desarrollo de una funcionalidad, ambos</w:t>
+      </w:r>
+      <w:r>
+        <w:t xml:space="preserve"> usuarios la testeban y mejoraban (si era el caso) y se hacía </w:t>
+      </w:r>
+      <w:r>
+        <w:rPr>
+          <w:i/>
+        </w:rPr>
+        <w:t>pull</w:t>
+      </w:r>
+      <w:r>
+        <w:t xml:space="preserve"> a la rama master.</w:t>
+      </w:r>
+    </w:p>
+    <w:p>
+      <w:r>
+        <w:t>El principio del desarrollo de la web, el testeo de ésta se hizo en local, pero una vez un componente del grupo configuró el servidor y el mismo WebStorm para realizar la carga a éste, se pasó a testearse siempre en línia. De esta manera nos ahorramos algunos errores de chrome al no cargar ficheros .vtt de una web en local. A demás, si el resultado se quiere en línea, no hay razones para no realizar todas las pruebas a la web ya en línea.</w:t>
+      </w:r>
+    </w:p>
+    <w:p>
+      <w:pPr>
+        <w:pStyle w:val="Ttulo1"/>
+      </w:pPr>
+      <w:r>
+        <w:t xml:space="preserve">Explicación técnica del uso de TextTracks, códigos JavaScript, JSONs, etc. utilizados para desarrollar todas la funcionalidades (metadata, </w:t>
+      </w:r>
+      <w:r>
+        <w:t>capítulos</w:t>
+      </w:r>
+      <w:r>
+        <w:t>, ...) y aspectos de desarrollo que sean relevantes.</w:t>
+      </w:r>
+    </w:p>
+    <w:p>
+      <w:pPr>
+        <w:pStyle w:val="Ttulo1"/>
+      </w:pPr>
+      <w:r>
+        <w:t>Web-responsive. Problemas y soluciones adoptadas</w:t>
+      </w:r>
+    </w:p>
+    <w:p>
+      <w:pPr>
+        <w:pStyle w:val="Ttulo1"/>
+      </w:pPr>
+      <w:r>
+        <w:t>Plataformas y entornos que  aceptan o no aceptan todas las funcionalidades de la práctica. Principalmente navegadores web y terminales móviles.</w:t>
+      </w:r>
+    </w:p>
+    <w:tbl>
+      <w:tblPr>
+        <w:tblStyle w:val="Tablaconcuadrcula"/>
+        <w:tblW w:w="8642" w:type="dxa"/>
+        <w:tblLook w:val="04A0" w:firstRow="1" w:lastRow="0" w:firstColumn="1" w:lastColumn="0" w:noHBand="0" w:noVBand="1"/>
+      </w:tblPr>
+      <w:tblGrid>
+        <w:gridCol w:w="934"/>
+        <w:gridCol w:w="784"/>
+        <w:gridCol w:w="749"/>
+        <w:gridCol w:w="961"/>
+        <w:gridCol w:w="749"/>
+        <w:gridCol w:w="669"/>
+        <w:gridCol w:w="643"/>
+        <w:gridCol w:w="910"/>
+        <w:gridCol w:w="784"/>
+        <w:gridCol w:w="669"/>
+        <w:gridCol w:w="790"/>
+      </w:tblGrid>
+      <w:tr>
+        <w:tc>
+          <w:tcPr>
+            <w:tcW w:w="934" w:type="dxa"/>
+            <w:vAlign w:val="center"/>
+          </w:tcPr>
+          <w:p>
+            <w:pPr>
+              <w:ind w:firstLine="0"/>
+              <w:jc w:val="center"/>
+              <w:rPr>
+                <w:sz w:val="18"/>
+              </w:rPr>
+            </w:pPr>
+          </w:p>
+        </w:tc>
+        <w:tc>
+          <w:tcPr>
+            <w:tcW w:w="784" w:type="dxa"/>
+            <w:vAlign w:val="center"/>
+          </w:tcPr>
+          <w:p>
+            <w:pPr>
+              <w:ind w:firstLine="0"/>
+              <w:jc w:val="center"/>
+              <w:rPr>
+                <w:sz w:val="14"/>
+              </w:rPr>
+            </w:pPr>
+            <w:r>
+              <w:rPr>
+                <w:sz w:val="14"/>
+              </w:rPr>
+              <w:t>Chrome 72.0.3626 sobre Windows 10 Home 1809</w:t>
+            </w:r>
+          </w:p>
+        </w:tc>
+        <w:tc>
+          <w:tcPr>
+            <w:tcW w:w="749" w:type="dxa"/>
+            <w:vAlign w:val="center"/>
+          </w:tcPr>
+          <w:p>
+            <w:pPr>
+              <w:ind w:firstLine="0"/>
+              <w:jc w:val="center"/>
+              <w:rPr>
+                <w:sz w:val="14"/>
+              </w:rPr>
+            </w:pPr>
+            <w:r>
+              <w:rPr>
+                <w:sz w:val="14"/>
+              </w:rPr>
+              <w:t xml:space="preserve">Firefox 66.0 sobre Windows 10 </w:t>
+            </w:r>
+            <w:r>
+              <w:rPr>
+                <w:sz w:val="14"/>
+              </w:rPr>
+              <w:t>Home 1809</w:t>
+            </w:r>
+          </w:p>
+        </w:tc>
+        <w:tc>
+          <w:tcPr>
+            <w:tcW w:w="961" w:type="dxa"/>
+            <w:vAlign w:val="center"/>
+          </w:tcPr>
+          <w:p>
+            <w:pPr>
+              <w:ind w:firstLine="0"/>
+              <w:jc w:val="center"/>
+              <w:rPr>
+                <w:sz w:val="14"/>
+              </w:rPr>
+            </w:pPr>
+            <w:r>
+              <w:rPr>
+                <w:sz w:val="14"/>
+              </w:rPr>
+              <w:t xml:space="preserve">Edge 44.17763.1.0 sobre Windows 10 </w:t>
+            </w:r>
+            <w:r>
+              <w:rPr>
+                <w:sz w:val="14"/>
+              </w:rPr>
+              <w:t>Home 1809</w:t>
+            </w:r>
+          </w:p>
+        </w:tc>
+        <w:tc>
+          <w:tcPr>
+            <w:tcW w:w="749" w:type="dxa"/>
+            <w:vAlign w:val="center"/>
+          </w:tcPr>
+          <w:p>
+            <w:pPr>
+              <w:ind w:firstLine="0"/>
+              <w:jc w:val="center"/>
+              <w:rPr>
+                <w:sz w:val="14"/>
+              </w:rPr>
+            </w:pPr>
+            <w:r>
+              <w:rPr>
+                <w:sz w:val="14"/>
+              </w:rPr>
+              <w:t xml:space="preserve">Internet Explorer 11.379 sobre Windows 10 </w:t>
+            </w:r>
+            <w:r>
+              <w:rPr>
+                <w:sz w:val="14"/>
+              </w:rPr>
+              <w:t>Home 1809</w:t>
+            </w:r>
+          </w:p>
+        </w:tc>
+        <w:tc>
+          <w:tcPr>
+            <w:tcW w:w="669" w:type="dxa"/>
+            <w:vAlign w:val="center"/>
+          </w:tcPr>
+          <w:p>
+            <w:pPr>
+              <w:ind w:firstLine="0"/>
+              <w:jc w:val="center"/>
+              <w:rPr>
+                <w:sz w:val="14"/>
+              </w:rPr>
+            </w:pPr>
+            <w:commentRangeStart w:id="7"/>
+            <w:r>
+              <w:rPr>
+                <w:sz w:val="14"/>
+              </w:rPr>
+              <w:t>Chrome</w:t>
+            </w:r>
+          </w:p>
+          <w:p>
+            <w:pPr>
+              <w:ind w:firstLine="0"/>
+              <w:jc w:val="center"/>
+              <w:rPr>
+                <w:sz w:val="14"/>
+              </w:rPr>
+            </w:pPr>
+            <w:r>
+              <w:rPr>
+                <w:sz w:val="14"/>
+              </w:rPr>
+              <w:t>Sobre MacOs Mojave</w:t>
+            </w:r>
+          </w:p>
+        </w:tc>
+        <w:tc>
+          <w:tcPr>
+            <w:tcW w:w="643" w:type="dxa"/>
+            <w:vAlign w:val="center"/>
+          </w:tcPr>
+          <w:p>
+            <w:pPr>
+              <w:ind w:firstLine="0"/>
+              <w:jc w:val="center"/>
+              <w:rPr>
+                <w:sz w:val="14"/>
+              </w:rPr>
+            </w:pPr>
+            <w:r>
+              <w:rPr>
+                <w:sz w:val="14"/>
+              </w:rPr>
+              <w:t>Firefox</w:t>
+            </w:r>
+          </w:p>
+          <w:p>
+            <w:pPr>
+              <w:ind w:firstLine="0"/>
+              <w:jc w:val="center"/>
+              <w:rPr>
+                <w:sz w:val="14"/>
+              </w:rPr>
+            </w:pPr>
+            <w:r>
+              <w:rPr>
+                <w:sz w:val="14"/>
+              </w:rPr>
+              <w:t>Sobre MacOs Mojave</w:t>
+            </w:r>
+          </w:p>
+        </w:tc>
+        <w:tc>
+          <w:tcPr>
+            <w:tcW w:w="910" w:type="dxa"/>
+            <w:vAlign w:val="center"/>
+          </w:tcPr>
+          <w:p>
+            <w:pPr>
+              <w:ind w:firstLine="0"/>
+              <w:jc w:val="center"/>
+              <w:rPr>
+                <w:sz w:val="14"/>
+              </w:rPr>
+            </w:pPr>
+            <w:r>
+              <w:rPr>
+                <w:sz w:val="14"/>
+              </w:rPr>
+              <w:t>Safari</w:t>
+            </w:r>
+          </w:p>
+          <w:p>
+            <w:pPr>
+              <w:ind w:firstLine="0"/>
+              <w:jc w:val="center"/>
+              <w:rPr>
+                <w:sz w:val="14"/>
+              </w:rPr>
+            </w:pPr>
+            <w:r>
+              <w:rPr>
+                <w:sz w:val="14"/>
+              </w:rPr>
+              <w:t>Sobre MacOs Mojave</w:t>
+            </w:r>
+            <w:commentRangeEnd w:id="7"/>
+            <w:r>
+              <w:rPr>
+                <w:rStyle w:val="Refdecomentario"/>
+              </w:rPr>
+              <w:commentReference w:id="7"/>
+            </w:r>
+          </w:p>
+        </w:tc>
+        <w:tc>
+          <w:tcPr>
+            <w:tcW w:w="784" w:type="dxa"/>
+            <w:vAlign w:val="center"/>
+          </w:tcPr>
+          <w:p>
+            <w:pPr>
+              <w:ind w:firstLine="0"/>
+              <w:jc w:val="center"/>
+              <w:rPr>
+                <w:sz w:val="14"/>
+              </w:rPr>
+            </w:pPr>
+            <w:r>
+              <w:rPr>
+                <w:sz w:val="14"/>
+              </w:rPr>
+              <w:t>Chrome</w:t>
+            </w:r>
+          </w:p>
+          <w:p>
+            <w:pPr>
+              <w:ind w:firstLine="0"/>
+              <w:jc w:val="center"/>
+              <w:rPr>
+                <w:sz w:val="14"/>
+              </w:rPr>
+            </w:pPr>
+            <w:r>
+              <w:rPr>
+                <w:sz w:val="14"/>
+              </w:rPr>
+              <w:t>73.0.3683</w:t>
+            </w:r>
+          </w:p>
+          <w:p>
+            <w:pPr>
+              <w:ind w:firstLine="0"/>
+              <w:jc w:val="center"/>
+              <w:rPr>
+                <w:sz w:val="14"/>
+              </w:rPr>
+            </w:pPr>
+            <w:r>
+              <w:rPr>
+                <w:sz w:val="14"/>
+              </w:rPr>
+              <w:t>Sobre Android Pie</w:t>
+            </w:r>
+          </w:p>
+        </w:tc>
+        <w:tc>
+          <w:tcPr>
+            <w:tcW w:w="669" w:type="dxa"/>
+            <w:vAlign w:val="center"/>
+          </w:tcPr>
+          <w:p>
+            <w:pPr>
+              <w:ind w:firstLine="0"/>
+              <w:jc w:val="center"/>
+              <w:rPr>
+                <w:sz w:val="14"/>
+              </w:rPr>
+            </w:pPr>
+            <w:commentRangeStart w:id="8"/>
+            <w:r>
+              <w:rPr>
+                <w:sz w:val="14"/>
+              </w:rPr>
+              <w:t>Chrome</w:t>
+            </w:r>
+          </w:p>
+          <w:p>
+            <w:pPr>
+              <w:ind w:firstLine="0"/>
+              <w:jc w:val="center"/>
+              <w:rPr>
+                <w:sz w:val="14"/>
+              </w:rPr>
+            </w:pPr>
+            <w:r>
+              <w:rPr>
+                <w:sz w:val="14"/>
+              </w:rPr>
+              <w:t>Sobre iOS</w:t>
+            </w:r>
+          </w:p>
+        </w:tc>
+        <w:tc>
+          <w:tcPr>
+            <w:tcW w:w="790" w:type="dxa"/>
+            <w:vAlign w:val="center"/>
+          </w:tcPr>
+          <w:p>
+            <w:pPr>
+              <w:ind w:firstLine="0"/>
+              <w:jc w:val="center"/>
+              <w:rPr>
+                <w:sz w:val="14"/>
+              </w:rPr>
+            </w:pPr>
+            <w:r>
+              <w:rPr>
+                <w:sz w:val="14"/>
+              </w:rPr>
+              <w:t>Safari</w:t>
+            </w:r>
+          </w:p>
+          <w:p>
+            <w:pPr>
+              <w:ind w:firstLine="0"/>
+              <w:jc w:val="center"/>
+              <w:rPr>
+                <w:sz w:val="14"/>
+              </w:rPr>
+            </w:pPr>
+            <w:r>
+              <w:rPr>
+                <w:sz w:val="14"/>
+              </w:rPr>
+              <w:t>sobre iOS</w:t>
+            </w:r>
+            <w:commentRangeEnd w:id="8"/>
+            <w:r>
+              <w:rPr>
+                <w:rStyle w:val="Refdecomentario"/>
+              </w:rPr>
+              <w:commentReference w:id="8"/>
+            </w:r>
+          </w:p>
+        </w:tc>
+      </w:tr>
+      <w:tr>
+        <w:tc>
+          <w:tcPr>
+            <w:tcW w:w="934" w:type="dxa"/>
+            <w:vAlign w:val="center"/>
+          </w:tcPr>
+          <w:p>
+            <w:pPr>
+              <w:ind w:firstLine="0"/>
+              <w:jc w:val="center"/>
+              <w:rPr>
+                <w:sz w:val="14"/>
+              </w:rPr>
+            </w:pPr>
+            <w:r>
+              <w:rPr>
+                <w:sz w:val="14"/>
+              </w:rPr>
+              <w:t>Visor de vídeo</w:t>
+            </w:r>
+          </w:p>
+        </w:tc>
+        <w:tc>
+          <w:tcPr>
+            <w:tcW w:w="784" w:type="dxa"/>
+            <w:shd w:val="clear" w:color="auto" w:fill="A8D08D" w:themeFill="accent6" w:themeFillTint="99"/>
+            <w:vAlign w:val="center"/>
+          </w:tcPr>
+          <w:p>
+            <w:pPr>
+              <w:ind w:firstLine="0"/>
+              <w:jc w:val="center"/>
+            </w:pPr>
+            <w:r>
+              <w:t>SI</w:t>
+            </w:r>
+          </w:p>
+        </w:tc>
+        <w:tc>
+          <w:tcPr>
+            <w:tcW w:w="749" w:type="dxa"/>
+            <w:shd w:val="clear" w:color="auto" w:fill="A8D08D" w:themeFill="accent6" w:themeFillTint="99"/>
+            <w:vAlign w:val="center"/>
+          </w:tcPr>
+          <w:p>
+            <w:pPr>
+              <w:ind w:firstLine="0"/>
+              <w:jc w:val="center"/>
+            </w:pPr>
+            <w:r>
+              <w:t>SI</w:t>
+            </w:r>
+          </w:p>
+        </w:tc>
+        <w:tc>
+          <w:tcPr>
+            <w:tcW w:w="961" w:type="dxa"/>
+            <w:shd w:val="clear" w:color="auto" w:fill="A8D08D" w:themeFill="accent6" w:themeFillTint="99"/>
+            <w:vAlign w:val="center"/>
+          </w:tcPr>
+          <w:p>
+            <w:pPr>
+              <w:ind w:firstLine="0"/>
+              <w:jc w:val="center"/>
+            </w:pPr>
+            <w:r>
+              <w:t>SI</w:t>
+            </w:r>
+          </w:p>
+        </w:tc>
+        <w:tc>
+          <w:tcPr>
+            <w:tcW w:w="749" w:type="dxa"/>
+            <w:shd w:val="clear" w:color="auto" w:fill="A8D08D" w:themeFill="accent6" w:themeFillTint="99"/>
+            <w:vAlign w:val="center"/>
+          </w:tcPr>
+          <w:p>
+            <w:pPr>
+              <w:ind w:firstLine="0"/>
+              <w:jc w:val="center"/>
+            </w:pPr>
+            <w:r>
+              <w:t>SI</w:t>
+            </w:r>
+          </w:p>
+        </w:tc>
+        <w:tc>
+          <w:tcPr>
+            <w:tcW w:w="669" w:type="dxa"/>
+            <w:vAlign w:val="center"/>
+          </w:tcPr>
+          <w:p>
+            <w:pPr>
+              <w:ind w:firstLine="0"/>
+              <w:jc w:val="center"/>
+            </w:pPr>
+          </w:p>
+        </w:tc>
+        <w:tc>
+          <w:tcPr>
+            <w:tcW w:w="643" w:type="dxa"/>
+            <w:vAlign w:val="center"/>
+          </w:tcPr>
+          <w:p>
+            <w:pPr>
+              <w:ind w:firstLine="0"/>
+              <w:jc w:val="center"/>
+            </w:pPr>
+          </w:p>
+        </w:tc>
+        <w:tc>
+          <w:tcPr>
+            <w:tcW w:w="910" w:type="dxa"/>
+            <w:vAlign w:val="center"/>
+          </w:tcPr>
+          <w:p>
+            <w:pPr>
+              <w:ind w:firstLine="0"/>
+              <w:jc w:val="center"/>
+            </w:pPr>
+          </w:p>
+        </w:tc>
+        <w:tc>
+          <w:tcPr>
+            <w:tcW w:w="784" w:type="dxa"/>
+            <w:vAlign w:val="center"/>
+          </w:tcPr>
+          <w:p>
+            <w:pPr>
+              <w:ind w:firstLine="0"/>
+              <w:jc w:val="center"/>
+            </w:pPr>
+            <w:r>
+              <w:t>SI</w:t>
+            </w:r>
+          </w:p>
+        </w:tc>
+        <w:tc>
+          <w:tcPr>
+            <w:tcW w:w="669" w:type="dxa"/>
+            <w:vAlign w:val="center"/>
+          </w:tcPr>
+          <w:p>
+            <w:pPr>
+              <w:ind w:firstLine="0"/>
+              <w:jc w:val="center"/>
+            </w:pPr>
+          </w:p>
+        </w:tc>
+        <w:tc>
+          <w:tcPr>
+            <w:tcW w:w="790" w:type="dxa"/>
+            <w:vAlign w:val="center"/>
+          </w:tcPr>
+          <w:p>
+            <w:pPr>
+              <w:ind w:firstLine="0"/>
+              <w:jc w:val="center"/>
+            </w:pPr>
+          </w:p>
+        </w:tc>
+      </w:tr>
+      <w:tr>
+        <w:tc>
+          <w:tcPr>
+            <w:tcW w:w="934" w:type="dxa"/>
+            <w:vAlign w:val="center"/>
+          </w:tcPr>
+          <w:p>
+            <w:pPr>
+              <w:ind w:firstLine="0"/>
+              <w:jc w:val="center"/>
+              <w:rPr>
+                <w:sz w:val="14"/>
+              </w:rPr>
+            </w:pPr>
+            <w:r>
+              <w:rPr>
+                <w:sz w:val="14"/>
+              </w:rPr>
+              <w:t>Subtítulos</w:t>
+            </w:r>
+          </w:p>
+        </w:tc>
+        <w:tc>
+          <w:tcPr>
+            <w:tcW w:w="784" w:type="dxa"/>
+            <w:shd w:val="clear" w:color="auto" w:fill="A8D08D" w:themeFill="accent6" w:themeFillTint="99"/>
+            <w:vAlign w:val="center"/>
+          </w:tcPr>
+          <w:p>
+            <w:pPr>
+              <w:ind w:firstLine="0"/>
+              <w:jc w:val="center"/>
+            </w:pPr>
+            <w:r>
+              <w:t>SI</w:t>
+            </w:r>
+          </w:p>
+        </w:tc>
+        <w:tc>
+          <w:tcPr>
+            <w:tcW w:w="749" w:type="dxa"/>
+            <w:shd w:val="clear" w:color="auto" w:fill="A8D08D" w:themeFill="accent6" w:themeFillTint="99"/>
+            <w:vAlign w:val="center"/>
+          </w:tcPr>
+          <w:p>
+            <w:pPr>
+              <w:ind w:firstLine="0"/>
+              <w:jc w:val="center"/>
+            </w:pPr>
+            <w:r>
+              <w:t>SI</w:t>
+            </w:r>
+          </w:p>
+        </w:tc>
+        <w:tc>
+          <w:tcPr>
+            <w:tcW w:w="961" w:type="dxa"/>
+            <w:shd w:val="clear" w:color="auto" w:fill="A8D08D" w:themeFill="accent6" w:themeFillTint="99"/>
+            <w:vAlign w:val="center"/>
+          </w:tcPr>
+          <w:p>
+            <w:pPr>
+              <w:ind w:firstLine="0"/>
+              <w:jc w:val="center"/>
+            </w:pPr>
+            <w:r>
+              <w:t>SI</w:t>
+            </w:r>
+          </w:p>
+        </w:tc>
+        <w:tc>
+          <w:tcPr>
+            <w:tcW w:w="749" w:type="dxa"/>
+            <w:shd w:val="clear" w:color="auto" w:fill="FF4F4F"/>
+            <w:vAlign w:val="center"/>
+          </w:tcPr>
+          <w:p>
+            <w:pPr>
+              <w:ind w:firstLine="0"/>
+              <w:jc w:val="center"/>
+            </w:pPr>
+            <w:r>
+              <w:t>NO</w:t>
+            </w:r>
+          </w:p>
+        </w:tc>
+        <w:tc>
+          <w:tcPr>
+            <w:tcW w:w="669" w:type="dxa"/>
+            <w:vAlign w:val="center"/>
+          </w:tcPr>
+          <w:p>
+            <w:pPr>
+              <w:ind w:firstLine="0"/>
+              <w:jc w:val="center"/>
+            </w:pPr>
+          </w:p>
+        </w:tc>
+        <w:tc>
+          <w:tcPr>
+            <w:tcW w:w="643" w:type="dxa"/>
+            <w:vAlign w:val="center"/>
+          </w:tcPr>
+          <w:p>
+            <w:pPr>
+              <w:ind w:firstLine="0"/>
+              <w:jc w:val="center"/>
+            </w:pPr>
+          </w:p>
+        </w:tc>
+        <w:tc>
+          <w:tcPr>
+            <w:tcW w:w="910" w:type="dxa"/>
+            <w:vAlign w:val="center"/>
+          </w:tcPr>
+          <w:p>
+            <w:pPr>
+              <w:ind w:firstLine="0"/>
+              <w:jc w:val="center"/>
+            </w:pPr>
+          </w:p>
+        </w:tc>
+        <w:tc>
+          <w:tcPr>
+            <w:tcW w:w="784" w:type="dxa"/>
+            <w:vAlign w:val="center"/>
+          </w:tcPr>
+          <w:p>
+            <w:pPr>
+              <w:ind w:firstLine="0"/>
+              <w:jc w:val="center"/>
+            </w:pPr>
+            <w:r>
+              <w:t>SI</w:t>
+            </w:r>
+          </w:p>
+        </w:tc>
+        <w:tc>
+          <w:tcPr>
+            <w:tcW w:w="669" w:type="dxa"/>
+            <w:vAlign w:val="center"/>
+          </w:tcPr>
+          <w:p>
+            <w:pPr>
+              <w:ind w:firstLine="0"/>
+              <w:jc w:val="center"/>
+            </w:pPr>
+          </w:p>
+        </w:tc>
+        <w:tc>
+          <w:tcPr>
+            <w:tcW w:w="790" w:type="dxa"/>
+            <w:vAlign w:val="center"/>
+          </w:tcPr>
+          <w:p>
+            <w:pPr>
+              <w:ind w:firstLine="0"/>
+              <w:jc w:val="center"/>
+            </w:pPr>
+          </w:p>
+        </w:tc>
+      </w:tr>
+      <w:tr>
+        <w:tc>
+          <w:tcPr>
+            <w:tcW w:w="934" w:type="dxa"/>
+            <w:vAlign w:val="center"/>
+          </w:tcPr>
+          <w:p>
+            <w:pPr>
+              <w:ind w:firstLine="0"/>
+              <w:jc w:val="center"/>
+              <w:rPr>
+                <w:sz w:val="14"/>
+              </w:rPr>
+            </w:pPr>
+            <w:r>
+              <w:rPr>
+                <w:sz w:val="14"/>
+              </w:rPr>
+              <w:t>Barra de navegación del vídeo</w:t>
+            </w:r>
+          </w:p>
+        </w:tc>
+        <w:tc>
+          <w:tcPr>
+            <w:tcW w:w="784" w:type="dxa"/>
+            <w:shd w:val="clear" w:color="auto" w:fill="A8D08D" w:themeFill="accent6" w:themeFillTint="99"/>
+            <w:vAlign w:val="center"/>
+          </w:tcPr>
+          <w:p>
+            <w:pPr>
+              <w:ind w:firstLine="0"/>
+              <w:jc w:val="center"/>
+            </w:pPr>
+            <w:r>
+              <w:t>SI</w:t>
+            </w:r>
+          </w:p>
+        </w:tc>
+        <w:tc>
+          <w:tcPr>
+            <w:tcW w:w="749" w:type="dxa"/>
+            <w:shd w:val="clear" w:color="auto" w:fill="A8D08D" w:themeFill="accent6" w:themeFillTint="99"/>
+            <w:vAlign w:val="center"/>
+          </w:tcPr>
+          <w:p>
+            <w:pPr>
+              <w:ind w:firstLine="0"/>
+              <w:jc w:val="center"/>
+            </w:pPr>
+            <w:r>
+              <w:t>SI</w:t>
+            </w:r>
+          </w:p>
+        </w:tc>
+        <w:tc>
+          <w:tcPr>
+            <w:tcW w:w="961" w:type="dxa"/>
+            <w:shd w:val="clear" w:color="auto" w:fill="A8D08D" w:themeFill="accent6" w:themeFillTint="99"/>
+            <w:vAlign w:val="center"/>
+          </w:tcPr>
+          <w:p>
+            <w:pPr>
+              <w:ind w:firstLine="0"/>
+              <w:jc w:val="center"/>
+            </w:pPr>
+            <w:r>
+              <w:t>SI</w:t>
+            </w:r>
+          </w:p>
+        </w:tc>
+        <w:tc>
+          <w:tcPr>
+            <w:tcW w:w="749" w:type="dxa"/>
+            <w:shd w:val="clear" w:color="auto" w:fill="A8D08D" w:themeFill="accent6" w:themeFillTint="99"/>
+            <w:vAlign w:val="center"/>
+          </w:tcPr>
+          <w:p>
+            <w:pPr>
+              <w:ind w:firstLine="0"/>
+              <w:jc w:val="center"/>
+            </w:pPr>
+            <w:r>
+              <w:t>SI</w:t>
+            </w:r>
+          </w:p>
+        </w:tc>
+        <w:tc>
+          <w:tcPr>
+            <w:tcW w:w="669" w:type="dxa"/>
+            <w:vAlign w:val="center"/>
+          </w:tcPr>
+          <w:p>
+            <w:pPr>
+              <w:ind w:firstLine="0"/>
+              <w:jc w:val="center"/>
+            </w:pPr>
+          </w:p>
+        </w:tc>
+        <w:tc>
+          <w:tcPr>
+            <w:tcW w:w="643" w:type="dxa"/>
+            <w:vAlign w:val="center"/>
+          </w:tcPr>
+          <w:p>
+            <w:pPr>
+              <w:ind w:firstLine="0"/>
+              <w:jc w:val="center"/>
+            </w:pPr>
+          </w:p>
+        </w:tc>
+        <w:tc>
+          <w:tcPr>
+            <w:tcW w:w="910" w:type="dxa"/>
+            <w:vAlign w:val="center"/>
+          </w:tcPr>
+          <w:p>
+            <w:pPr>
+              <w:ind w:firstLine="0"/>
+              <w:jc w:val="center"/>
+            </w:pPr>
+          </w:p>
+        </w:tc>
+        <w:tc>
+          <w:tcPr>
+            <w:tcW w:w="784" w:type="dxa"/>
+            <w:vAlign w:val="center"/>
+          </w:tcPr>
+          <w:p>
+            <w:pPr>
+              <w:ind w:firstLine="0"/>
+              <w:jc w:val="center"/>
+            </w:pPr>
+            <w:r>
+              <w:t>SI</w:t>
+            </w:r>
+          </w:p>
+        </w:tc>
+        <w:tc>
+          <w:tcPr>
+            <w:tcW w:w="669" w:type="dxa"/>
+            <w:vAlign w:val="center"/>
+          </w:tcPr>
+          <w:p>
+            <w:pPr>
+              <w:ind w:firstLine="0"/>
+              <w:jc w:val="center"/>
+            </w:pPr>
+          </w:p>
+        </w:tc>
+        <w:tc>
+          <w:tcPr>
+            <w:tcW w:w="790" w:type="dxa"/>
+            <w:vAlign w:val="center"/>
+          </w:tcPr>
+          <w:p>
+            <w:pPr>
+              <w:ind w:firstLine="0"/>
+              <w:jc w:val="center"/>
+            </w:pPr>
+          </w:p>
+        </w:tc>
+      </w:tr>
+      <w:tr>
+        <w:tc>
+          <w:tcPr>
+            <w:tcW w:w="934" w:type="dxa"/>
+            <w:vAlign w:val="center"/>
+          </w:tcPr>
+          <w:p>
+            <w:pPr>
+              <w:ind w:firstLine="0"/>
+              <w:jc w:val="center"/>
+              <w:rPr>
+                <w:sz w:val="14"/>
+              </w:rPr>
+            </w:pPr>
+            <w:r>
+              <w:rPr>
+                <w:sz w:val="14"/>
+              </w:rPr>
+              <w:lastRenderedPageBreak/>
+              <w:t>Personajes de esa escena destacados</w:t>
+            </w:r>
+          </w:p>
+        </w:tc>
+        <w:tc>
+          <w:tcPr>
+            <w:tcW w:w="784" w:type="dxa"/>
+            <w:shd w:val="clear" w:color="auto" w:fill="A8D08D" w:themeFill="accent6" w:themeFillTint="99"/>
+            <w:vAlign w:val="center"/>
+          </w:tcPr>
+          <w:p>
+            <w:pPr>
+              <w:ind w:firstLine="0"/>
+              <w:jc w:val="center"/>
+            </w:pPr>
+            <w:r>
+              <w:t>SI</w:t>
+            </w:r>
+          </w:p>
+        </w:tc>
+        <w:tc>
+          <w:tcPr>
+            <w:tcW w:w="749" w:type="dxa"/>
+            <w:shd w:val="clear" w:color="auto" w:fill="A8D08D" w:themeFill="accent6" w:themeFillTint="99"/>
+            <w:vAlign w:val="center"/>
+          </w:tcPr>
+          <w:p>
+            <w:pPr>
+              <w:ind w:firstLine="0"/>
+              <w:jc w:val="center"/>
+            </w:pPr>
+            <w:r>
+              <w:t>SI</w:t>
+            </w:r>
+          </w:p>
+        </w:tc>
+        <w:tc>
+          <w:tcPr>
+            <w:tcW w:w="961" w:type="dxa"/>
+            <w:shd w:val="clear" w:color="auto" w:fill="A8D08D" w:themeFill="accent6" w:themeFillTint="99"/>
+            <w:vAlign w:val="center"/>
+          </w:tcPr>
+          <w:p>
+            <w:pPr>
+              <w:ind w:firstLine="0"/>
+              <w:jc w:val="center"/>
+            </w:pPr>
+            <w:r>
+              <w:t>SI</w:t>
+            </w:r>
+          </w:p>
+        </w:tc>
+        <w:tc>
+          <w:tcPr>
+            <w:tcW w:w="749" w:type="dxa"/>
+            <w:shd w:val="clear" w:color="auto" w:fill="FF4F4F"/>
+            <w:vAlign w:val="center"/>
+          </w:tcPr>
+          <w:p>
+            <w:pPr>
+              <w:ind w:firstLine="0"/>
+              <w:jc w:val="center"/>
+            </w:pPr>
+            <w:r>
+              <w:t>NO</w:t>
+            </w:r>
+          </w:p>
+        </w:tc>
+        <w:tc>
+          <w:tcPr>
+            <w:tcW w:w="669" w:type="dxa"/>
+            <w:vAlign w:val="center"/>
+          </w:tcPr>
+          <w:p>
+            <w:pPr>
+              <w:ind w:firstLine="0"/>
+              <w:jc w:val="center"/>
+            </w:pPr>
+          </w:p>
+        </w:tc>
+        <w:tc>
+          <w:tcPr>
+            <w:tcW w:w="643" w:type="dxa"/>
+            <w:vAlign w:val="center"/>
+          </w:tcPr>
+          <w:p>
+            <w:pPr>
+              <w:ind w:firstLine="0"/>
+              <w:jc w:val="center"/>
+            </w:pPr>
+          </w:p>
+        </w:tc>
+        <w:tc>
+          <w:tcPr>
+            <w:tcW w:w="910" w:type="dxa"/>
+            <w:vAlign w:val="center"/>
+          </w:tcPr>
+          <w:p>
+            <w:pPr>
+              <w:ind w:firstLine="0"/>
+              <w:jc w:val="center"/>
+            </w:pPr>
+          </w:p>
+        </w:tc>
+        <w:tc>
+          <w:tcPr>
+            <w:tcW w:w="784" w:type="dxa"/>
+            <w:shd w:val="clear" w:color="auto" w:fill="FF4F4F"/>
+            <w:vAlign w:val="center"/>
+          </w:tcPr>
+          <w:p>
+            <w:pPr>
+              <w:ind w:firstLine="0"/>
+              <w:jc w:val="center"/>
+            </w:pPr>
+            <w:r>
+              <w:t>SI</w:t>
+            </w:r>
+          </w:p>
+        </w:tc>
+        <w:tc>
+          <w:tcPr>
+            <w:tcW w:w="669" w:type="dxa"/>
+            <w:vAlign w:val="center"/>
+          </w:tcPr>
+          <w:p>
+            <w:pPr>
+              <w:ind w:firstLine="0"/>
+              <w:jc w:val="center"/>
+            </w:pPr>
+          </w:p>
+        </w:tc>
+        <w:tc>
+          <w:tcPr>
+            <w:tcW w:w="790" w:type="dxa"/>
+            <w:vAlign w:val="center"/>
+          </w:tcPr>
+          <w:p>
+            <w:pPr>
+              <w:ind w:firstLine="0"/>
+              <w:jc w:val="center"/>
+            </w:pPr>
+          </w:p>
+        </w:tc>
+      </w:tr>
+      <w:tr>
+        <w:tc>
+          <w:tcPr>
+            <w:tcW w:w="934" w:type="dxa"/>
+            <w:vAlign w:val="center"/>
+          </w:tcPr>
+          <w:p>
+            <w:pPr>
+              <w:ind w:firstLine="0"/>
+              <w:jc w:val="center"/>
+              <w:rPr>
+                <w:sz w:val="14"/>
+              </w:rPr>
+            </w:pPr>
+            <w:r>
+              <w:rPr>
+                <w:sz w:val="14"/>
+              </w:rPr>
+              <w:t>Salto a una escena random de un personaje</w:t>
+            </w:r>
+          </w:p>
+        </w:tc>
+        <w:tc>
+          <w:tcPr>
+            <w:tcW w:w="784" w:type="dxa"/>
+            <w:shd w:val="clear" w:color="auto" w:fill="A8D08D" w:themeFill="accent6" w:themeFillTint="99"/>
+            <w:vAlign w:val="center"/>
+          </w:tcPr>
+          <w:p>
+            <w:pPr>
+              <w:ind w:firstLine="0"/>
+              <w:jc w:val="center"/>
+            </w:pPr>
+            <w:r>
+              <w:t>SI</w:t>
+            </w:r>
+          </w:p>
+        </w:tc>
+        <w:tc>
+          <w:tcPr>
+            <w:tcW w:w="749" w:type="dxa"/>
+            <w:shd w:val="clear" w:color="auto" w:fill="A8D08D" w:themeFill="accent6" w:themeFillTint="99"/>
+            <w:vAlign w:val="center"/>
+          </w:tcPr>
+          <w:p>
+            <w:pPr>
+              <w:ind w:firstLine="0"/>
+              <w:jc w:val="center"/>
+            </w:pPr>
+            <w:r>
+              <w:t>SI</w:t>
+            </w:r>
+          </w:p>
+        </w:tc>
+        <w:tc>
+          <w:tcPr>
+            <w:tcW w:w="961" w:type="dxa"/>
+            <w:shd w:val="clear" w:color="auto" w:fill="A8D08D" w:themeFill="accent6" w:themeFillTint="99"/>
+            <w:vAlign w:val="center"/>
+          </w:tcPr>
+          <w:p>
+            <w:pPr>
+              <w:ind w:firstLine="0"/>
+              <w:jc w:val="center"/>
+            </w:pPr>
+            <w:r>
+              <w:t>SI</w:t>
+            </w:r>
+          </w:p>
+        </w:tc>
+        <w:tc>
+          <w:tcPr>
+            <w:tcW w:w="749" w:type="dxa"/>
+            <w:shd w:val="clear" w:color="auto" w:fill="FF4F4F"/>
+            <w:vAlign w:val="center"/>
+          </w:tcPr>
+          <w:p>
+            <w:pPr>
+              <w:ind w:firstLine="0"/>
+              <w:jc w:val="center"/>
+            </w:pPr>
+            <w:r>
+              <w:t>NO</w:t>
+            </w:r>
+          </w:p>
+        </w:tc>
+        <w:tc>
+          <w:tcPr>
+            <w:tcW w:w="669" w:type="dxa"/>
+            <w:vAlign w:val="center"/>
+          </w:tcPr>
+          <w:p>
+            <w:pPr>
+              <w:ind w:firstLine="0"/>
+              <w:jc w:val="center"/>
+            </w:pPr>
+          </w:p>
+        </w:tc>
+        <w:tc>
+          <w:tcPr>
+            <w:tcW w:w="643" w:type="dxa"/>
+            <w:vAlign w:val="center"/>
+          </w:tcPr>
+          <w:p>
+            <w:pPr>
+              <w:ind w:firstLine="0"/>
+              <w:jc w:val="center"/>
+            </w:pPr>
+          </w:p>
+        </w:tc>
+        <w:tc>
+          <w:tcPr>
+            <w:tcW w:w="910" w:type="dxa"/>
+            <w:vAlign w:val="center"/>
+          </w:tcPr>
+          <w:p>
+            <w:pPr>
+              <w:ind w:firstLine="0"/>
+              <w:jc w:val="center"/>
+            </w:pPr>
+          </w:p>
+        </w:tc>
+        <w:tc>
+          <w:tcPr>
+            <w:tcW w:w="784" w:type="dxa"/>
+            <w:shd w:val="clear" w:color="auto" w:fill="FF4F4F"/>
+            <w:vAlign w:val="center"/>
+          </w:tcPr>
+          <w:p>
+            <w:pPr>
+              <w:ind w:firstLine="0"/>
+              <w:jc w:val="center"/>
+            </w:pPr>
+            <w:r>
+              <w:t>SI</w:t>
+            </w:r>
+          </w:p>
+        </w:tc>
+        <w:tc>
+          <w:tcPr>
+            <w:tcW w:w="669" w:type="dxa"/>
+            <w:vAlign w:val="center"/>
+          </w:tcPr>
+          <w:p>
+            <w:pPr>
+              <w:ind w:firstLine="0"/>
+              <w:jc w:val="center"/>
+            </w:pPr>
+            <w:bookmarkStart w:id="9" w:name="_GoBack"/>
+            <w:bookmarkEnd w:id="9"/>
+          </w:p>
+        </w:tc>
+        <w:tc>
+          <w:tcPr>
+            <w:tcW w:w="790" w:type="dxa"/>
+            <w:vAlign w:val="center"/>
+          </w:tcPr>
+          <w:p>
+            <w:pPr>
+              <w:ind w:firstLine="0"/>
+              <w:jc w:val="center"/>
+            </w:pPr>
+          </w:p>
+        </w:tc>
+      </w:tr>
+      <w:tr>
+        <w:tc>
+          <w:tcPr>
+            <w:tcW w:w="934" w:type="dxa"/>
+            <w:vAlign w:val="center"/>
+          </w:tcPr>
+          <w:p>
+            <w:pPr>
+              <w:ind w:firstLine="0"/>
+              <w:jc w:val="center"/>
+              <w:rPr>
+                <w:sz w:val="14"/>
+              </w:rPr>
+            </w:pPr>
+            <w:r>
+              <w:rPr>
+                <w:sz w:val="14"/>
+              </w:rPr>
+              <w:t>Menú para votar un gag</w:t>
+            </w:r>
+          </w:p>
+        </w:tc>
+        <w:tc>
+          <w:tcPr>
+            <w:tcW w:w="784" w:type="dxa"/>
+            <w:shd w:val="clear" w:color="auto" w:fill="A8D08D" w:themeFill="accent6" w:themeFillTint="99"/>
+            <w:vAlign w:val="center"/>
+          </w:tcPr>
+          <w:p>
+            <w:pPr>
+              <w:ind w:firstLine="0"/>
+              <w:jc w:val="center"/>
+            </w:pPr>
+            <w:r>
+              <w:t>SI</w:t>
+            </w:r>
+          </w:p>
+        </w:tc>
+        <w:tc>
+          <w:tcPr>
+            <w:tcW w:w="749" w:type="dxa"/>
+            <w:shd w:val="clear" w:color="auto" w:fill="A8D08D" w:themeFill="accent6" w:themeFillTint="99"/>
+            <w:vAlign w:val="center"/>
+          </w:tcPr>
+          <w:p>
+            <w:pPr>
+              <w:ind w:firstLine="0"/>
+              <w:jc w:val="center"/>
+            </w:pPr>
+            <w:r>
+              <w:t>SI</w:t>
+            </w:r>
+          </w:p>
+        </w:tc>
+        <w:tc>
+          <w:tcPr>
+            <w:tcW w:w="961" w:type="dxa"/>
+            <w:shd w:val="clear" w:color="auto" w:fill="A8D08D" w:themeFill="accent6" w:themeFillTint="99"/>
+            <w:vAlign w:val="center"/>
+          </w:tcPr>
+          <w:p>
+            <w:pPr>
+              <w:ind w:firstLine="0"/>
+              <w:jc w:val="center"/>
+            </w:pPr>
+            <w:r>
+              <w:t>SI</w:t>
+            </w:r>
+          </w:p>
+        </w:tc>
+        <w:tc>
+          <w:tcPr>
+            <w:tcW w:w="749" w:type="dxa"/>
+            <w:shd w:val="clear" w:color="auto" w:fill="FF4F4F"/>
+            <w:vAlign w:val="center"/>
+          </w:tcPr>
+          <w:p>
+            <w:pPr>
+              <w:ind w:firstLine="0"/>
+              <w:jc w:val="center"/>
+            </w:pPr>
+            <w:r>
+              <w:t>NO</w:t>
+            </w:r>
+          </w:p>
+        </w:tc>
+        <w:tc>
+          <w:tcPr>
+            <w:tcW w:w="669" w:type="dxa"/>
+            <w:vAlign w:val="center"/>
+          </w:tcPr>
+          <w:p>
+            <w:pPr>
+              <w:ind w:firstLine="0"/>
+              <w:jc w:val="center"/>
+            </w:pPr>
+          </w:p>
+        </w:tc>
+        <w:tc>
+          <w:tcPr>
+            <w:tcW w:w="643" w:type="dxa"/>
+            <w:vAlign w:val="center"/>
+          </w:tcPr>
+          <w:p>
+            <w:pPr>
+              <w:ind w:firstLine="0"/>
+              <w:jc w:val="center"/>
+            </w:pPr>
+          </w:p>
+        </w:tc>
+        <w:tc>
+          <w:tcPr>
+            <w:tcW w:w="910" w:type="dxa"/>
+            <w:vAlign w:val="center"/>
+          </w:tcPr>
+          <w:p>
+            <w:pPr>
+              <w:ind w:firstLine="0"/>
+              <w:jc w:val="center"/>
+            </w:pPr>
+          </w:p>
+        </w:tc>
+        <w:tc>
+          <w:tcPr>
+            <w:tcW w:w="784" w:type="dxa"/>
+            <w:shd w:val="clear" w:color="auto" w:fill="FF4F4F"/>
+            <w:vAlign w:val="center"/>
+          </w:tcPr>
+          <w:p>
+            <w:pPr>
+              <w:ind w:firstLine="0"/>
+              <w:jc w:val="center"/>
+            </w:pPr>
+            <w:r>
+              <w:t>SI</w:t>
+            </w:r>
+          </w:p>
+        </w:tc>
+        <w:tc>
+          <w:tcPr>
+            <w:tcW w:w="669" w:type="dxa"/>
+            <w:vAlign w:val="center"/>
+          </w:tcPr>
+          <w:p>
+            <w:pPr>
+              <w:ind w:firstLine="0"/>
+              <w:jc w:val="center"/>
+            </w:pPr>
+          </w:p>
+        </w:tc>
+        <w:tc>
+          <w:tcPr>
+            <w:tcW w:w="790" w:type="dxa"/>
+            <w:vAlign w:val="center"/>
+          </w:tcPr>
+          <w:p>
+            <w:pPr>
+              <w:ind w:firstLine="0"/>
+              <w:jc w:val="center"/>
+            </w:pPr>
+          </w:p>
+        </w:tc>
+      </w:tr>
+      <w:tr>
+        <w:tc>
+          <w:tcPr>
+            <w:tcW w:w="934" w:type="dxa"/>
+            <w:vAlign w:val="center"/>
+          </w:tcPr>
+          <w:p>
+            <w:pPr>
+              <w:ind w:firstLine="0"/>
+              <w:jc w:val="center"/>
+              <w:rPr>
+                <w:sz w:val="14"/>
+              </w:rPr>
+            </w:pPr>
+            <w:r>
+              <w:rPr>
+                <w:sz w:val="14"/>
+              </w:rPr>
+              <w:t>Votaciones del usuario</w:t>
+            </w:r>
+          </w:p>
+        </w:tc>
+        <w:tc>
+          <w:tcPr>
+            <w:tcW w:w="784" w:type="dxa"/>
+            <w:shd w:val="clear" w:color="auto" w:fill="A8D08D" w:themeFill="accent6" w:themeFillTint="99"/>
+            <w:vAlign w:val="center"/>
+          </w:tcPr>
+          <w:p>
+            <w:pPr>
+              <w:ind w:firstLine="0"/>
+              <w:jc w:val="center"/>
+            </w:pPr>
+            <w:r>
+              <w:t>SI</w:t>
+            </w:r>
+          </w:p>
+        </w:tc>
+        <w:tc>
+          <w:tcPr>
+            <w:tcW w:w="749" w:type="dxa"/>
+            <w:shd w:val="clear" w:color="auto" w:fill="A8D08D" w:themeFill="accent6" w:themeFillTint="99"/>
+            <w:vAlign w:val="center"/>
+          </w:tcPr>
+          <w:p>
+            <w:pPr>
+              <w:ind w:firstLine="0"/>
+              <w:jc w:val="center"/>
+            </w:pPr>
+            <w:r>
+              <w:t>SI</w:t>
+            </w:r>
+          </w:p>
+        </w:tc>
+        <w:tc>
+          <w:tcPr>
+            <w:tcW w:w="961" w:type="dxa"/>
+            <w:shd w:val="clear" w:color="auto" w:fill="A8D08D" w:themeFill="accent6" w:themeFillTint="99"/>
+            <w:vAlign w:val="center"/>
+          </w:tcPr>
+          <w:p>
+            <w:pPr>
+              <w:ind w:firstLine="0"/>
+              <w:jc w:val="center"/>
+            </w:pPr>
+            <w:r>
+              <w:t>SI</w:t>
+            </w:r>
+          </w:p>
+        </w:tc>
+        <w:tc>
+          <w:tcPr>
+            <w:tcW w:w="749" w:type="dxa"/>
+            <w:shd w:val="clear" w:color="auto" w:fill="A8D08D" w:themeFill="accent6" w:themeFillTint="99"/>
+            <w:vAlign w:val="center"/>
+          </w:tcPr>
+          <w:p>
+            <w:pPr>
+              <w:ind w:firstLine="0"/>
+              <w:jc w:val="center"/>
+            </w:pPr>
+            <w:r>
+              <w:t>SI</w:t>
+            </w:r>
+          </w:p>
+        </w:tc>
+        <w:tc>
+          <w:tcPr>
+            <w:tcW w:w="669" w:type="dxa"/>
+            <w:vAlign w:val="center"/>
+          </w:tcPr>
+          <w:p>
+            <w:pPr>
+              <w:ind w:firstLine="0"/>
+              <w:jc w:val="center"/>
+            </w:pPr>
+          </w:p>
+        </w:tc>
+        <w:tc>
+          <w:tcPr>
+            <w:tcW w:w="643" w:type="dxa"/>
+            <w:vAlign w:val="center"/>
+          </w:tcPr>
+          <w:p>
+            <w:pPr>
+              <w:ind w:firstLine="0"/>
+              <w:jc w:val="center"/>
+            </w:pPr>
+          </w:p>
+        </w:tc>
+        <w:tc>
+          <w:tcPr>
+            <w:tcW w:w="910" w:type="dxa"/>
+            <w:vAlign w:val="center"/>
+          </w:tcPr>
+          <w:p>
+            <w:pPr>
+              <w:ind w:firstLine="0"/>
+              <w:jc w:val="center"/>
+            </w:pPr>
+          </w:p>
+        </w:tc>
+        <w:tc>
+          <w:tcPr>
+            <w:tcW w:w="784" w:type="dxa"/>
+            <w:shd w:val="clear" w:color="auto" w:fill="FF4F4F"/>
+            <w:vAlign w:val="center"/>
+          </w:tcPr>
+          <w:p>
+            <w:pPr>
+              <w:ind w:firstLine="0"/>
+              <w:jc w:val="center"/>
+            </w:pPr>
+            <w:r>
+              <w:t>SI</w:t>
+            </w:r>
+          </w:p>
+        </w:tc>
+        <w:tc>
+          <w:tcPr>
+            <w:tcW w:w="669" w:type="dxa"/>
+            <w:vAlign w:val="center"/>
+          </w:tcPr>
+          <w:p>
+            <w:pPr>
+              <w:ind w:firstLine="0"/>
+              <w:jc w:val="center"/>
+            </w:pPr>
+          </w:p>
+        </w:tc>
+        <w:tc>
+          <w:tcPr>
+            <w:tcW w:w="790" w:type="dxa"/>
+            <w:vAlign w:val="center"/>
+          </w:tcPr>
+          <w:p>
+            <w:pPr>
+              <w:ind w:firstLine="0"/>
+              <w:jc w:val="center"/>
+            </w:pPr>
+          </w:p>
+        </w:tc>
+      </w:tr>
+      <w:tr>
+        <w:tc>
+          <w:tcPr>
+            <w:tcW w:w="934" w:type="dxa"/>
+            <w:vAlign w:val="center"/>
+          </w:tcPr>
+          <w:p>
+            <w:pPr>
+              <w:ind w:firstLine="0"/>
+              <w:jc w:val="center"/>
+              <w:rPr>
+                <w:sz w:val="14"/>
+              </w:rPr>
+            </w:pPr>
+            <w:r>
+              <w:rPr>
+                <w:sz w:val="14"/>
+              </w:rPr>
+              <w:t>Búsqueda por tag</w:t>
+            </w:r>
+          </w:p>
+        </w:tc>
+        <w:tc>
+          <w:tcPr>
+            <w:tcW w:w="784" w:type="dxa"/>
+            <w:shd w:val="clear" w:color="auto" w:fill="A8D08D" w:themeFill="accent6" w:themeFillTint="99"/>
+            <w:vAlign w:val="center"/>
+          </w:tcPr>
+          <w:p>
+            <w:pPr>
+              <w:ind w:firstLine="0"/>
+              <w:jc w:val="center"/>
+            </w:pPr>
+            <w:r>
+              <w:t>SI</w:t>
+            </w:r>
+          </w:p>
+        </w:tc>
+        <w:tc>
+          <w:tcPr>
+            <w:tcW w:w="749" w:type="dxa"/>
+            <w:shd w:val="clear" w:color="auto" w:fill="A8D08D" w:themeFill="accent6" w:themeFillTint="99"/>
+            <w:vAlign w:val="center"/>
+          </w:tcPr>
+          <w:p>
+            <w:pPr>
+              <w:ind w:firstLine="0"/>
+              <w:jc w:val="center"/>
+            </w:pPr>
+            <w:r>
+              <w:t>SI</w:t>
+            </w:r>
+          </w:p>
+        </w:tc>
+        <w:tc>
+          <w:tcPr>
+            <w:tcW w:w="961" w:type="dxa"/>
+            <w:shd w:val="clear" w:color="auto" w:fill="A8D08D" w:themeFill="accent6" w:themeFillTint="99"/>
+            <w:vAlign w:val="center"/>
+          </w:tcPr>
+          <w:p>
+            <w:pPr>
+              <w:ind w:firstLine="0"/>
+              <w:jc w:val="center"/>
+            </w:pPr>
+            <w:r>
+              <w:t>SI</w:t>
+            </w:r>
+          </w:p>
+        </w:tc>
+        <w:tc>
+          <w:tcPr>
+            <w:tcW w:w="749" w:type="dxa"/>
+            <w:shd w:val="clear" w:color="auto" w:fill="FF4F4F"/>
+            <w:vAlign w:val="center"/>
+          </w:tcPr>
+          <w:p>
+            <w:pPr>
+              <w:ind w:firstLine="0"/>
+              <w:jc w:val="center"/>
+            </w:pPr>
+            <w:r>
+              <w:t>NO</w:t>
+            </w:r>
+          </w:p>
+        </w:tc>
+        <w:tc>
+          <w:tcPr>
+            <w:tcW w:w="669" w:type="dxa"/>
+            <w:vAlign w:val="center"/>
+          </w:tcPr>
+          <w:p>
+            <w:pPr>
+              <w:ind w:firstLine="0"/>
+              <w:jc w:val="center"/>
+            </w:pPr>
+          </w:p>
+        </w:tc>
+        <w:tc>
+          <w:tcPr>
+            <w:tcW w:w="643" w:type="dxa"/>
+            <w:vAlign w:val="center"/>
+          </w:tcPr>
+          <w:p>
+            <w:pPr>
+              <w:ind w:firstLine="0"/>
+              <w:jc w:val="center"/>
+            </w:pPr>
+          </w:p>
+        </w:tc>
+        <w:tc>
+          <w:tcPr>
+            <w:tcW w:w="910" w:type="dxa"/>
+            <w:vAlign w:val="center"/>
+          </w:tcPr>
+          <w:p>
+            <w:pPr>
+              <w:ind w:firstLine="0"/>
+              <w:jc w:val="center"/>
+            </w:pPr>
+          </w:p>
+        </w:tc>
+        <w:tc>
+          <w:tcPr>
+            <w:tcW w:w="784" w:type="dxa"/>
+            <w:shd w:val="clear" w:color="auto" w:fill="FF4F4F"/>
+            <w:vAlign w:val="center"/>
+          </w:tcPr>
+          <w:p>
+            <w:pPr>
+              <w:ind w:firstLine="0"/>
+              <w:jc w:val="center"/>
+            </w:pPr>
+            <w:r>
+              <w:t>SI</w:t>
+            </w:r>
+          </w:p>
+        </w:tc>
+        <w:tc>
+          <w:tcPr>
+            <w:tcW w:w="669" w:type="dxa"/>
+            <w:vAlign w:val="center"/>
+          </w:tcPr>
+          <w:p>
+            <w:pPr>
+              <w:ind w:firstLine="0"/>
+              <w:jc w:val="center"/>
+            </w:pPr>
+          </w:p>
+        </w:tc>
+        <w:tc>
+          <w:tcPr>
+            <w:tcW w:w="790" w:type="dxa"/>
+            <w:vAlign w:val="center"/>
+          </w:tcPr>
+          <w:p>
+            <w:pPr>
+              <w:ind w:firstLine="0"/>
+              <w:jc w:val="center"/>
+            </w:pPr>
+          </w:p>
+        </w:tc>
+      </w:tr>
+      <w:tr>
+        <w:tc>
+          <w:tcPr>
+            <w:tcW w:w="934" w:type="dxa"/>
+            <w:vAlign w:val="center"/>
+          </w:tcPr>
+          <w:p>
+            <w:pPr>
+              <w:ind w:firstLine="0"/>
+              <w:jc w:val="center"/>
+              <w:rPr>
+                <w:sz w:val="14"/>
+              </w:rPr>
+            </w:pPr>
+            <w:r>
+              <w:rPr>
+                <w:sz w:val="14"/>
+              </w:rPr>
+              <w:t>Reproductor de canciones</w:t>
+            </w:r>
+          </w:p>
+        </w:tc>
+        <w:tc>
+          <w:tcPr>
+            <w:tcW w:w="784" w:type="dxa"/>
+            <w:shd w:val="clear" w:color="auto" w:fill="A8D08D" w:themeFill="accent6" w:themeFillTint="99"/>
+            <w:vAlign w:val="center"/>
+          </w:tcPr>
+          <w:p>
+            <w:pPr>
+              <w:ind w:firstLine="0"/>
+              <w:jc w:val="center"/>
+            </w:pPr>
+            <w:r>
+              <w:t>SI</w:t>
+            </w:r>
+          </w:p>
+        </w:tc>
+        <w:tc>
+          <w:tcPr>
+            <w:tcW w:w="749" w:type="dxa"/>
+            <w:shd w:val="clear" w:color="auto" w:fill="A8D08D" w:themeFill="accent6" w:themeFillTint="99"/>
+            <w:vAlign w:val="center"/>
+          </w:tcPr>
+          <w:p>
+            <w:pPr>
+              <w:ind w:firstLine="0"/>
+              <w:jc w:val="center"/>
+            </w:pPr>
+            <w:r>
+              <w:t>SI</w:t>
+            </w:r>
+          </w:p>
+        </w:tc>
+        <w:tc>
+          <w:tcPr>
+            <w:tcW w:w="961" w:type="dxa"/>
+            <w:shd w:val="clear" w:color="auto" w:fill="A8D08D" w:themeFill="accent6" w:themeFillTint="99"/>
+            <w:vAlign w:val="center"/>
+          </w:tcPr>
+          <w:p>
+            <w:pPr>
+              <w:ind w:firstLine="0"/>
+              <w:jc w:val="center"/>
+            </w:pPr>
+            <w:r>
+              <w:t>SI</w:t>
+            </w:r>
+          </w:p>
+        </w:tc>
+        <w:tc>
+          <w:tcPr>
+            <w:tcW w:w="749" w:type="dxa"/>
+            <w:shd w:val="clear" w:color="auto" w:fill="A8D08D" w:themeFill="accent6" w:themeFillTint="99"/>
+            <w:vAlign w:val="center"/>
+          </w:tcPr>
+          <w:p>
+            <w:pPr>
+              <w:ind w:firstLine="0"/>
+              <w:jc w:val="center"/>
+            </w:pPr>
+            <w:r>
+              <w:t>SI</w:t>
+            </w:r>
+          </w:p>
+        </w:tc>
+        <w:tc>
+          <w:tcPr>
+            <w:tcW w:w="669" w:type="dxa"/>
+            <w:vAlign w:val="center"/>
+          </w:tcPr>
+          <w:p>
+            <w:pPr>
+              <w:ind w:firstLine="0"/>
+              <w:jc w:val="center"/>
+            </w:pPr>
+          </w:p>
+        </w:tc>
+        <w:tc>
+          <w:tcPr>
+            <w:tcW w:w="643" w:type="dxa"/>
+            <w:vAlign w:val="center"/>
+          </w:tcPr>
+          <w:p>
+            <w:pPr>
+              <w:ind w:firstLine="0"/>
+              <w:jc w:val="center"/>
+            </w:pPr>
+          </w:p>
+        </w:tc>
+        <w:tc>
+          <w:tcPr>
+            <w:tcW w:w="910" w:type="dxa"/>
+            <w:vAlign w:val="center"/>
+          </w:tcPr>
+          <w:p>
+            <w:pPr>
+              <w:ind w:firstLine="0"/>
+              <w:jc w:val="center"/>
+            </w:pPr>
+          </w:p>
+        </w:tc>
+        <w:tc>
+          <w:tcPr>
+            <w:tcW w:w="784" w:type="dxa"/>
+            <w:shd w:val="clear" w:color="auto" w:fill="FF4F4F"/>
+            <w:vAlign w:val="center"/>
+          </w:tcPr>
+          <w:p>
+            <w:pPr>
+              <w:ind w:firstLine="0"/>
+              <w:jc w:val="center"/>
+            </w:pPr>
+            <w:r>
+              <w:t>SI</w:t>
+            </w:r>
+          </w:p>
+        </w:tc>
+        <w:tc>
+          <w:tcPr>
+            <w:tcW w:w="669" w:type="dxa"/>
+            <w:vAlign w:val="center"/>
+          </w:tcPr>
+          <w:p>
+            <w:pPr>
+              <w:ind w:firstLine="0"/>
+              <w:jc w:val="center"/>
+            </w:pPr>
+          </w:p>
+        </w:tc>
+        <w:tc>
+          <w:tcPr>
+            <w:tcW w:w="790" w:type="dxa"/>
+            <w:vAlign w:val="center"/>
+          </w:tcPr>
+          <w:p>
+            <w:pPr>
+              <w:ind w:firstLine="0"/>
+              <w:jc w:val="center"/>
+            </w:pPr>
+          </w:p>
+        </w:tc>
+      </w:tr>
+      <w:tr>
+        <w:tc>
+          <w:tcPr>
+            <w:tcW w:w="934" w:type="dxa"/>
+            <w:vAlign w:val="center"/>
+          </w:tcPr>
+          <w:p>
+            <w:pPr>
+              <w:ind w:firstLine="0"/>
+              <w:jc w:val="center"/>
+              <w:rPr>
+                <w:sz w:val="14"/>
+              </w:rPr>
+            </w:pPr>
+            <w:r>
+              <w:rPr>
+                <w:sz w:val="14"/>
+              </w:rPr>
+              <w:t>Tema oscuro</w:t>
+            </w:r>
+          </w:p>
+        </w:tc>
+        <w:tc>
+          <w:tcPr>
+            <w:tcW w:w="784" w:type="dxa"/>
+            <w:shd w:val="clear" w:color="auto" w:fill="A8D08D" w:themeFill="accent6" w:themeFillTint="99"/>
+            <w:vAlign w:val="center"/>
+          </w:tcPr>
+          <w:p>
+            <w:pPr>
+              <w:ind w:firstLine="0"/>
+              <w:jc w:val="center"/>
+            </w:pPr>
+            <w:r>
+              <w:t>SI</w:t>
+            </w:r>
+          </w:p>
+        </w:tc>
+        <w:tc>
+          <w:tcPr>
+            <w:tcW w:w="749" w:type="dxa"/>
+            <w:shd w:val="clear" w:color="auto" w:fill="FF4F4F"/>
+            <w:vAlign w:val="center"/>
+          </w:tcPr>
+          <w:p>
+            <w:pPr>
+              <w:ind w:firstLine="0"/>
+              <w:jc w:val="center"/>
+            </w:pPr>
+            <w:r>
+              <w:t>NO</w:t>
+            </w:r>
+          </w:p>
+        </w:tc>
+        <w:tc>
+          <w:tcPr>
+            <w:tcW w:w="961" w:type="dxa"/>
+            <w:shd w:val="clear" w:color="auto" w:fill="A8D08D" w:themeFill="accent6" w:themeFillTint="99"/>
+            <w:vAlign w:val="center"/>
+          </w:tcPr>
+          <w:p>
+            <w:pPr>
+              <w:ind w:firstLine="0"/>
+              <w:jc w:val="center"/>
+            </w:pPr>
+            <w:r>
+              <w:t>SI</w:t>
+            </w:r>
+          </w:p>
+        </w:tc>
+        <w:tc>
+          <w:tcPr>
+            <w:tcW w:w="749" w:type="dxa"/>
+            <w:shd w:val="clear" w:color="auto" w:fill="A8D08D" w:themeFill="accent6" w:themeFillTint="99"/>
+            <w:vAlign w:val="center"/>
+          </w:tcPr>
+          <w:p>
+            <w:pPr>
+              <w:ind w:firstLine="0"/>
+              <w:jc w:val="center"/>
+            </w:pPr>
+            <w:r>
+              <w:t>SI</w:t>
+            </w:r>
+          </w:p>
+        </w:tc>
+        <w:tc>
+          <w:tcPr>
+            <w:tcW w:w="669" w:type="dxa"/>
+            <w:vAlign w:val="center"/>
+          </w:tcPr>
+          <w:p>
+            <w:pPr>
+              <w:ind w:firstLine="0"/>
+              <w:jc w:val="center"/>
+            </w:pPr>
+          </w:p>
+        </w:tc>
+        <w:tc>
+          <w:tcPr>
+            <w:tcW w:w="643" w:type="dxa"/>
+            <w:vAlign w:val="center"/>
+          </w:tcPr>
+          <w:p>
+            <w:pPr>
+              <w:ind w:firstLine="0"/>
+              <w:jc w:val="center"/>
+            </w:pPr>
+          </w:p>
+        </w:tc>
+        <w:tc>
+          <w:tcPr>
+            <w:tcW w:w="910" w:type="dxa"/>
+            <w:vAlign w:val="center"/>
+          </w:tcPr>
+          <w:p>
+            <w:pPr>
+              <w:ind w:firstLine="0"/>
+              <w:jc w:val="center"/>
+            </w:pPr>
+          </w:p>
+        </w:tc>
+        <w:tc>
+          <w:tcPr>
+            <w:tcW w:w="784" w:type="dxa"/>
+            <w:shd w:val="clear" w:color="auto" w:fill="FF4F4F"/>
+            <w:vAlign w:val="center"/>
+          </w:tcPr>
+          <w:p>
+            <w:pPr>
+              <w:ind w:firstLine="0"/>
+              <w:jc w:val="center"/>
+            </w:pPr>
+            <w:r>
+              <w:t>SI</w:t>
+            </w:r>
+          </w:p>
+        </w:tc>
+        <w:tc>
+          <w:tcPr>
+            <w:tcW w:w="669" w:type="dxa"/>
+            <w:vAlign w:val="center"/>
+          </w:tcPr>
+          <w:p>
+            <w:pPr>
+              <w:ind w:firstLine="0"/>
+              <w:jc w:val="center"/>
+            </w:pPr>
+          </w:p>
+        </w:tc>
+        <w:tc>
+          <w:tcPr>
+            <w:tcW w:w="790" w:type="dxa"/>
+            <w:vAlign w:val="center"/>
+          </w:tcPr>
+          <w:p>
+            <w:pPr>
+              <w:ind w:firstLine="0"/>
+              <w:jc w:val="center"/>
+            </w:pPr>
+          </w:p>
+        </w:tc>
+      </w:tr>
+      <w:tr>
+        <w:tc>
+          <w:tcPr>
+            <w:tcW w:w="934" w:type="dxa"/>
+            <w:vAlign w:val="center"/>
+          </w:tcPr>
+          <w:p>
+            <w:pPr>
+              <w:ind w:firstLine="0"/>
+              <w:jc w:val="center"/>
+              <w:rPr>
+                <w:sz w:val="14"/>
+              </w:rPr>
+            </w:pPr>
+            <w:r>
+              <w:rPr>
+                <w:sz w:val="14"/>
+              </w:rPr>
+              <w:t>Resaltado de sección “Contacto”</w:t>
+            </w:r>
+          </w:p>
+        </w:tc>
+        <w:tc>
+          <w:tcPr>
+            <w:tcW w:w="784" w:type="dxa"/>
+            <w:shd w:val="clear" w:color="auto" w:fill="A8D08D" w:themeFill="accent6" w:themeFillTint="99"/>
+            <w:vAlign w:val="center"/>
+          </w:tcPr>
+          <w:p>
+            <w:pPr>
+              <w:ind w:firstLine="0"/>
+              <w:jc w:val="center"/>
+            </w:pPr>
+            <w:r>
+              <w:t>SI</w:t>
+            </w:r>
+          </w:p>
+        </w:tc>
+        <w:tc>
+          <w:tcPr>
+            <w:tcW w:w="749" w:type="dxa"/>
+            <w:shd w:val="clear" w:color="auto" w:fill="A8D08D" w:themeFill="accent6" w:themeFillTint="99"/>
+            <w:vAlign w:val="center"/>
+          </w:tcPr>
+          <w:p>
+            <w:pPr>
+              <w:ind w:firstLine="0"/>
+              <w:jc w:val="center"/>
+            </w:pPr>
+            <w:r>
+              <w:t>SI</w:t>
+            </w:r>
+          </w:p>
+        </w:tc>
+        <w:tc>
+          <w:tcPr>
+            <w:tcW w:w="961" w:type="dxa"/>
+            <w:shd w:val="clear" w:color="auto" w:fill="A8D08D" w:themeFill="accent6" w:themeFillTint="99"/>
+            <w:vAlign w:val="center"/>
+          </w:tcPr>
+          <w:p>
+            <w:pPr>
+              <w:ind w:firstLine="0"/>
+              <w:jc w:val="center"/>
+            </w:pPr>
+            <w:r>
+              <w:t>SI</w:t>
+            </w:r>
+          </w:p>
+        </w:tc>
+        <w:tc>
+          <w:tcPr>
+            <w:tcW w:w="749" w:type="dxa"/>
+            <w:shd w:val="clear" w:color="auto" w:fill="A8D08D" w:themeFill="accent6" w:themeFillTint="99"/>
+            <w:vAlign w:val="center"/>
+          </w:tcPr>
+          <w:p>
+            <w:pPr>
+              <w:ind w:firstLine="0"/>
+              <w:jc w:val="center"/>
+            </w:pPr>
+            <w:r>
+              <w:t>SI</w:t>
+            </w:r>
+          </w:p>
+        </w:tc>
+        <w:tc>
+          <w:tcPr>
+            <w:tcW w:w="669" w:type="dxa"/>
+            <w:vAlign w:val="center"/>
+          </w:tcPr>
+          <w:p>
+            <w:pPr>
+              <w:ind w:firstLine="0"/>
+              <w:jc w:val="center"/>
+            </w:pPr>
+          </w:p>
+        </w:tc>
+        <w:tc>
+          <w:tcPr>
+            <w:tcW w:w="643" w:type="dxa"/>
+            <w:vAlign w:val="center"/>
+          </w:tcPr>
+          <w:p>
+            <w:pPr>
+              <w:ind w:firstLine="0"/>
+              <w:jc w:val="center"/>
+            </w:pPr>
+          </w:p>
+        </w:tc>
+        <w:tc>
+          <w:tcPr>
+            <w:tcW w:w="910" w:type="dxa"/>
+            <w:vAlign w:val="center"/>
+          </w:tcPr>
+          <w:p>
+            <w:pPr>
+              <w:ind w:firstLine="0"/>
+              <w:jc w:val="center"/>
+            </w:pPr>
+          </w:p>
+        </w:tc>
+        <w:tc>
+          <w:tcPr>
+            <w:tcW w:w="784" w:type="dxa"/>
+            <w:shd w:val="clear" w:color="auto" w:fill="FF4F4F"/>
+            <w:vAlign w:val="center"/>
+          </w:tcPr>
+          <w:p>
+            <w:pPr>
+              <w:ind w:firstLine="0"/>
+              <w:jc w:val="center"/>
+            </w:pPr>
+            <w:r>
+              <w:t>SI</w:t>
+            </w:r>
+          </w:p>
+        </w:tc>
+        <w:tc>
+          <w:tcPr>
+            <w:tcW w:w="669" w:type="dxa"/>
+            <w:vAlign w:val="center"/>
+          </w:tcPr>
+          <w:p>
+            <w:pPr>
+              <w:ind w:firstLine="0"/>
+              <w:jc w:val="center"/>
+            </w:pPr>
+          </w:p>
+        </w:tc>
+        <w:tc>
+          <w:tcPr>
+            <w:tcW w:w="790" w:type="dxa"/>
+            <w:vAlign w:val="center"/>
+          </w:tcPr>
+          <w:p>
+            <w:pPr>
+              <w:ind w:firstLine="0"/>
+              <w:jc w:val="center"/>
+            </w:pPr>
+          </w:p>
+        </w:tc>
+      </w:tr>
+    </w:tbl>
+    <w:p/>
     <w:p/>
     <w:p>
       <w:pPr>
         <w:pStyle w:val="Ttulo1"/>
       </w:pPr>
       <w:r>
-        <w:lastRenderedPageBreak/>
-        <w:t xml:space="preserve">3) Explicación técnica del uso de TextTracks, códigos JavaScript, JSONs, etc. utilizados para desarrollar todas la funcionalidades (metadata, </w:t>
-      </w:r>
-      <w:r>
-        <w:t>capítulos</w:t>
-      </w:r>
-      <w:r>
-        <w:t>, ...) y aspectos de desarrollo que sean relevantes.</w:t>
-      </w:r>
-    </w:p>
-    <w:p/>
-    <w:p>
-      <w:pPr>
-        <w:pStyle w:val="Ttulo1"/>
-      </w:pPr>
-      <w:r>
-        <w:t>4) Web-responsive. Problemas y soluciones adoptadas</w:t>
-      </w:r>
-    </w:p>
-    <w:p/>
-    <w:p>
-      <w:pPr>
-        <w:pStyle w:val="Ttulo1"/>
-      </w:pPr>
-      <w:r>
-        <w:t>5) Plataformas y entornos que  aceptan o no aceptan todas las funcionalidades de la práctica. Principalmente navegadores web y terminales móviles.</w:t>
-      </w:r>
-    </w:p>
-    <w:p/>
-    <w:p>
-      <w:pPr>
-        <w:pStyle w:val="Ttulo1"/>
-      </w:pPr>
-      <w:r>
-        <w:t>6) Qué hemos aprendido a nivel personal y de grupo?</w:t>
+        <w:t>Qué hemos aprendido a nivel personal y de grupo?</w:t>
       </w:r>
     </w:p>
     <w:p/>
@@ -1318,6 +4025,57 @@
     </w:sectPr>
   </w:body>
 </w:document>
+</file>
+
+<file path=word/comments.xml><?xml version="1.0" encoding="utf-8"?>
+<w:comments xmlns:wpc="http://schemas.microsoft.com/office/word/2010/wordprocessingCanvas" xmlns:cx="http://schemas.microsoft.com/office/drawing/2014/chartex" xmlns:cx1="http://schemas.microsoft.com/office/drawing/2015/9/8/chartex" xmlns:cx2="http://schemas.microsoft.com/office/drawing/2015/10/21/chartex" xmlns:cx3="http://schemas.microsoft.com/office/drawing/2016/5/9/chartex" xmlns:cx4="http://schemas.microsoft.com/office/drawing/2016/5/10/chartex" xmlns:cx5="http://schemas.microsoft.com/office/drawing/2016/5/11/chartex" xmlns:cx6="http://schemas.microsoft.com/office/drawing/2016/5/12/chartex" xmlns:cx7="http://schemas.microsoft.com/office/drawing/2016/5/13/chartex" xmlns:cx8="http://schemas.microsoft.com/office/drawing/2016/5/14/chartex" xmlns:mc="http://schemas.openxmlformats.org/markup-compatibility/2006" xmlns:aink="http://schemas.microsoft.com/office/drawing/2016/ink" xmlns:am3d="http://schemas.microsoft.com/office/drawing/2017/model3d" xmlns:o="urn:schemas-microsoft-com:office:office" xmlns:r="http://schemas.openxmlformats.org/officeDocument/2006/relationships" xmlns:m="http://schemas.openxmlformats.org/officeDocument/2006/math" xmlns:v="urn:schemas-microsoft-com:vml" xmlns:wp14="http://schemas.microsoft.com/office/word/2010/wordprocessingDrawing" xmlns:wp="http://schemas.openxmlformats.org/drawingml/2006/wordprocessingDrawing" xmlns:w10="urn:schemas-microsoft-com:office:word" xmlns:w="http://schemas.openxmlformats.org/wordprocessingml/2006/main" xmlns:w14="http://schemas.microsoft.com/office/word/2010/wordml" xmlns:w15="http://schemas.microsoft.com/office/word/2012/wordml" xmlns:w16cid="http://schemas.microsoft.com/office/word/2016/wordml/cid" xmlns:w16se="http://schemas.microsoft.com/office/word/2015/wordml/symex" xmlns:wpg="http://schemas.microsoft.com/office/word/2010/wordprocessingGroup" xmlns:wpi="http://schemas.microsoft.com/office/word/2010/wordprocessingInk" xmlns:wne="http://schemas.microsoft.com/office/word/2006/wordml" xmlns:wps="http://schemas.microsoft.com/office/word/2010/wordprocessingShape" mc:Ignorable="w14 w15 w16se w16cid wp14">
+  <w:comment w:id="7" w:author="Bernat" w:date="2019-03-21T16:40:00Z" w:initials="B">
+    <w:p>
+      <w:pPr>
+        <w:pStyle w:val="Textocomentario"/>
+      </w:pPr>
+      <w:r>
+        <w:rPr>
+          <w:rStyle w:val="Refdecomentario"/>
+        </w:rPr>
+        <w:annotationRef/>
+      </w:r>
+      <w:r>
+        <w:t>Completar amb un mac</w:t>
+      </w:r>
+    </w:p>
+  </w:comment>
+  <w:comment w:id="8" w:author="Bernat" w:date="2019-03-21T16:40:00Z" w:initials="B">
+    <w:p>
+      <w:pPr>
+        <w:pStyle w:val="Textocomentario"/>
+      </w:pPr>
+      <w:r>
+        <w:rPr>
+          <w:rStyle w:val="Refdecomentario"/>
+        </w:rPr>
+        <w:annotationRef/>
+      </w:r>
+      <w:r>
+        <w:t>Completar amb un iPhone</w:t>
+      </w:r>
+    </w:p>
+  </w:comment>
+</w:comments>
+</file>
+
+<file path=word/commentsExtended.xml><?xml version="1.0" encoding="utf-8"?>
+<w15:commentsEx xmlns:wpc="http://schemas.microsoft.com/office/word/2010/wordprocessingCanvas" xmlns:cx="http://schemas.microsoft.com/office/drawing/2014/chartex" xmlns:cx1="http://schemas.microsoft.com/office/drawing/2015/9/8/chartex" xmlns:cx2="http://schemas.microsoft.com/office/drawing/2015/10/21/chartex" xmlns:cx3="http://schemas.microsoft.com/office/drawing/2016/5/9/chartex" xmlns:cx4="http://schemas.microsoft.com/office/drawing/2016/5/10/chartex" xmlns:cx5="http://schemas.microsoft.com/office/drawing/2016/5/11/chartex" xmlns:cx6="http://schemas.microsoft.com/office/drawing/2016/5/12/chartex" xmlns:cx7="http://schemas.microsoft.com/office/drawing/2016/5/13/chartex" xmlns:cx8="http://schemas.microsoft.com/office/drawing/2016/5/14/chartex" xmlns:mc="http://schemas.openxmlformats.org/markup-compatibility/2006" xmlns:aink="http://schemas.microsoft.com/office/drawing/2016/ink" xmlns:am3d="http://schemas.microsoft.com/office/drawing/2017/model3d" xmlns:o="urn:schemas-microsoft-com:office:office" xmlns:r="http://schemas.openxmlformats.org/officeDocument/2006/relationships" xmlns:m="http://schemas.openxmlformats.org/officeDocument/2006/math" xmlns:v="urn:schemas-microsoft-com:vml" xmlns:wp14="http://schemas.microsoft.com/office/word/2010/wordprocessingDrawing" xmlns:wp="http://schemas.openxmlformats.org/drawingml/2006/wordprocessingDrawing" xmlns:w10="urn:schemas-microsoft-com:office:word" xmlns:w="http://schemas.openxmlformats.org/wordprocessingml/2006/main" xmlns:w14="http://schemas.microsoft.com/office/word/2010/wordml" xmlns:w15="http://schemas.microsoft.com/office/word/2012/wordml" xmlns:w16cid="http://schemas.microsoft.com/office/word/2016/wordml/cid" xmlns:w16se="http://schemas.microsoft.com/office/word/2015/wordml/symex" xmlns:wpg="http://schemas.microsoft.com/office/word/2010/wordprocessingGroup" xmlns:wpi="http://schemas.microsoft.com/office/word/2010/wordprocessingInk" xmlns:wne="http://schemas.microsoft.com/office/word/2006/wordml" xmlns:wps="http://schemas.microsoft.com/office/word/2010/wordprocessingShape" mc:Ignorable="w14 w15 w16se w16cid wp14">
+  <w15:commentEx w15:paraId="4814481A" w15:done="0"/>
+  <w15:commentEx w15:paraId="0428861D" w15:done="0"/>
+</w15:commentsEx>
+</file>
+
+<file path=word/commentsIds.xml><?xml version="1.0" encoding="utf-8"?>
+<w16cid:commentsIds xmlns:wpc="http://schemas.microsoft.com/office/word/2010/wordprocessingCanvas" xmlns:cx="http://schemas.microsoft.com/office/drawing/2014/chartex" xmlns:cx1="http://schemas.microsoft.com/office/drawing/2015/9/8/chartex" xmlns:cx2="http://schemas.microsoft.com/office/drawing/2015/10/21/chartex" xmlns:cx3="http://schemas.microsoft.com/office/drawing/2016/5/9/chartex" xmlns:cx4="http://schemas.microsoft.com/office/drawing/2016/5/10/chartex" xmlns:cx5="http://schemas.microsoft.com/office/drawing/2016/5/11/chartex" xmlns:cx6="http://schemas.microsoft.com/office/drawing/2016/5/12/chartex" xmlns:cx7="http://schemas.microsoft.com/office/drawing/2016/5/13/chartex" xmlns:cx8="http://schemas.microsoft.com/office/drawing/2016/5/14/chartex" xmlns:mc="http://schemas.openxmlformats.org/markup-compatibility/2006" xmlns:aink="http://schemas.microsoft.com/office/drawing/2016/ink" xmlns:am3d="http://schemas.microsoft.com/office/drawing/2017/model3d" xmlns:o="urn:schemas-microsoft-com:office:office" xmlns:r="http://schemas.openxmlformats.org/officeDocument/2006/relationships" xmlns:m="http://schemas.openxmlformats.org/officeDocument/2006/math" xmlns:v="urn:schemas-microsoft-com:vml" xmlns:wp14="http://schemas.microsoft.com/office/word/2010/wordprocessingDrawing" xmlns:wp="http://schemas.openxmlformats.org/drawingml/2006/wordprocessingDrawing" xmlns:w10="urn:schemas-microsoft-com:office:word" xmlns:w="http://schemas.openxmlformats.org/wordprocessingml/2006/main" xmlns:w14="http://schemas.microsoft.com/office/word/2010/wordml" xmlns:w15="http://schemas.microsoft.com/office/word/2012/wordml" xmlns:w16cid="http://schemas.microsoft.com/office/word/2016/wordml/cid" xmlns:w16se="http://schemas.microsoft.com/office/word/2015/wordml/symex" xmlns:wpg="http://schemas.microsoft.com/office/word/2010/wordprocessingGroup" xmlns:wpi="http://schemas.microsoft.com/office/word/2010/wordprocessingInk" xmlns:wne="http://schemas.microsoft.com/office/word/2006/wordml" xmlns:wps="http://schemas.microsoft.com/office/word/2010/wordprocessingShape" mc:Ignorable="w14 w15 w16se w16cid wp14">
+  <w16cid:commentId w16cid:paraId="4814481A" w16cid:durableId="203E3D17"/>
+  <w16cid:commentId w16cid:paraId="0428861D" w16cid:durableId="203E3CFE"/>
+</w16cid:commentsIds>
 </file>
 
 <file path=word/numbering.xml><?xml version="1.0" encoding="utf-8"?>
@@ -1507,6 +4265,14 @@
     <w:abstractNumId w:val="0"/>
   </w:num>
 </w:numbering>
+</file>
+
+<file path=word/people.xml><?xml version="1.0" encoding="utf-8"?>
+<w15:people xmlns:wpc="http://schemas.microsoft.com/office/word/2010/wordprocessingCanvas" xmlns:cx="http://schemas.microsoft.com/office/drawing/2014/chartex" xmlns:cx1="http://schemas.microsoft.com/office/drawing/2015/9/8/chartex" xmlns:cx2="http://schemas.microsoft.com/office/drawing/2015/10/21/chartex" xmlns:cx3="http://schemas.microsoft.com/office/drawing/2016/5/9/chartex" xmlns:cx4="http://schemas.microsoft.com/office/drawing/2016/5/10/chartex" xmlns:cx5="http://schemas.microsoft.com/office/drawing/2016/5/11/chartex" xmlns:cx6="http://schemas.microsoft.com/office/drawing/2016/5/12/chartex" xmlns:cx7="http://schemas.microsoft.com/office/drawing/2016/5/13/chartex" xmlns:cx8="http://schemas.microsoft.com/office/drawing/2016/5/14/chartex" xmlns:mc="http://schemas.openxmlformats.org/markup-compatibility/2006" xmlns:aink="http://schemas.microsoft.com/office/drawing/2016/ink" xmlns:am3d="http://schemas.microsoft.com/office/drawing/2017/model3d" xmlns:o="urn:schemas-microsoft-com:office:office" xmlns:r="http://schemas.openxmlformats.org/officeDocument/2006/relationships" xmlns:m="http://schemas.openxmlformats.org/officeDocument/2006/math" xmlns:v="urn:schemas-microsoft-com:vml" xmlns:wp14="http://schemas.microsoft.com/office/word/2010/wordprocessingDrawing" xmlns:wp="http://schemas.openxmlformats.org/drawingml/2006/wordprocessingDrawing" xmlns:w10="urn:schemas-microsoft-com:office:word" xmlns:w="http://schemas.openxmlformats.org/wordprocessingml/2006/main" xmlns:w14="http://schemas.microsoft.com/office/word/2010/wordml" xmlns:w15="http://schemas.microsoft.com/office/word/2012/wordml" xmlns:w16cid="http://schemas.microsoft.com/office/word/2016/wordml/cid" xmlns:w16se="http://schemas.microsoft.com/office/word/2015/wordml/symex" xmlns:wpg="http://schemas.microsoft.com/office/word/2010/wordprocessingGroup" xmlns:wpi="http://schemas.microsoft.com/office/word/2010/wordprocessingInk" xmlns:wne="http://schemas.microsoft.com/office/word/2006/wordml" xmlns:wps="http://schemas.microsoft.com/office/word/2010/wordprocessingShape" mc:Ignorable="w14 w15 w16se w16cid wp14">
+  <w15:person w15:author="Bernat">
+    <w15:presenceInfo w15:providerId="None" w15:userId="Bernat"/>
+  </w15:person>
+</w15:people>
 </file>
 
 <file path=word/styles.xml><?xml version="1.0" encoding="utf-8"?>
@@ -1906,8 +4672,9 @@
   <w:style w:type="paragraph" w:default="1" w:styleId="Normal">
     <w:name w:val="Normal"/>
     <w:qFormat/>
-    <w:rsid w:val="005D41A1"/>
+    <w:rsid w:val="000C1567"/>
     <w:pPr>
+      <w:ind w:firstLine="708"/>
       <w:jc w:val="both"/>
     </w:pPr>
     <w:rPr>
@@ -2031,6 +4798,123 @@
       <w:i/>
       <w:iCs/>
       <w:color w:val="44546A" w:themeColor="text2"/>
+      <w:sz w:val="18"/>
+      <w:szCs w:val="18"/>
+    </w:rPr>
+  </w:style>
+  <w:style w:type="table" w:styleId="Tablaconcuadrcula">
+    <w:name w:val="Table Grid"/>
+    <w:basedOn w:val="Tablanormal"/>
+    <w:uiPriority w:val="39"/>
+    <w:rsid w:val="009D4AAE"/>
+    <w:pPr>
+      <w:spacing w:after="0" w:line="240" w:lineRule="auto"/>
+    </w:pPr>
+    <w:tblPr>
+      <w:tblBorders>
+        <w:top w:val="single" w:sz="4" w:space="0" w:color="auto"/>
+        <w:left w:val="single" w:sz="4" w:space="0" w:color="auto"/>
+        <w:bottom w:val="single" w:sz="4" w:space="0" w:color="auto"/>
+        <w:right w:val="single" w:sz="4" w:space="0" w:color="auto"/>
+        <w:insideH w:val="single" w:sz="4" w:space="0" w:color="auto"/>
+        <w:insideV w:val="single" w:sz="4" w:space="0" w:color="auto"/>
+      </w:tblBorders>
+    </w:tblPr>
+  </w:style>
+  <w:style w:type="character" w:styleId="Refdecomentario">
+    <w:name w:val="annotation reference"/>
+    <w:basedOn w:val="Fuentedeprrafopredeter"/>
+    <w:uiPriority w:val="99"/>
+    <w:semiHidden/>
+    <w:unhideWhenUsed/>
+    <w:rsid w:val="009A1185"/>
+    <w:rPr>
+      <w:sz w:val="16"/>
+      <w:szCs w:val="16"/>
+    </w:rPr>
+  </w:style>
+  <w:style w:type="paragraph" w:styleId="Textocomentario">
+    <w:name w:val="annotation text"/>
+    <w:basedOn w:val="Normal"/>
+    <w:link w:val="TextocomentarioCar"/>
+    <w:uiPriority w:val="99"/>
+    <w:semiHidden/>
+    <w:unhideWhenUsed/>
+    <w:rsid w:val="009A1185"/>
+    <w:pPr>
+      <w:spacing w:line="240" w:lineRule="auto"/>
+    </w:pPr>
+    <w:rPr>
+      <w:sz w:val="20"/>
+      <w:szCs w:val="20"/>
+    </w:rPr>
+  </w:style>
+  <w:style w:type="character" w:customStyle="1" w:styleId="TextocomentarioCar">
+    <w:name w:val="Texto comentario Car"/>
+    <w:basedOn w:val="Fuentedeprrafopredeter"/>
+    <w:link w:val="Textocomentario"/>
+    <w:uiPriority w:val="99"/>
+    <w:semiHidden/>
+    <w:rsid w:val="009A1185"/>
+    <w:rPr>
+      <w:sz w:val="20"/>
+      <w:szCs w:val="20"/>
+    </w:rPr>
+  </w:style>
+  <w:style w:type="paragraph" w:styleId="Asuntodelcomentario">
+    <w:name w:val="annotation subject"/>
+    <w:basedOn w:val="Textocomentario"/>
+    <w:next w:val="Textocomentario"/>
+    <w:link w:val="AsuntodelcomentarioCar"/>
+    <w:uiPriority w:val="99"/>
+    <w:semiHidden/>
+    <w:unhideWhenUsed/>
+    <w:rsid w:val="009A1185"/>
+    <w:rPr>
+      <w:b/>
+      <w:bCs/>
+    </w:rPr>
+  </w:style>
+  <w:style w:type="character" w:customStyle="1" w:styleId="AsuntodelcomentarioCar">
+    <w:name w:val="Asunto del comentario Car"/>
+    <w:basedOn w:val="TextocomentarioCar"/>
+    <w:link w:val="Asuntodelcomentario"/>
+    <w:uiPriority w:val="99"/>
+    <w:semiHidden/>
+    <w:rsid w:val="009A1185"/>
+    <w:rPr>
+      <w:b/>
+      <w:bCs/>
+      <w:sz w:val="20"/>
+      <w:szCs w:val="20"/>
+    </w:rPr>
+  </w:style>
+  <w:style w:type="paragraph" w:styleId="Textodeglobo">
+    <w:name w:val="Balloon Text"/>
+    <w:basedOn w:val="Normal"/>
+    <w:link w:val="TextodegloboCar"/>
+    <w:uiPriority w:val="99"/>
+    <w:semiHidden/>
+    <w:unhideWhenUsed/>
+    <w:rsid w:val="009A1185"/>
+    <w:pPr>
+      <w:spacing w:after="0" w:line="240" w:lineRule="auto"/>
+    </w:pPr>
+    <w:rPr>
+      <w:rFonts w:ascii="Segoe UI" w:hAnsi="Segoe UI" w:cs="Segoe UI"/>
+      <w:sz w:val="18"/>
+      <w:szCs w:val="18"/>
+    </w:rPr>
+  </w:style>
+  <w:style w:type="character" w:customStyle="1" w:styleId="TextodegloboCar">
+    <w:name w:val="Texto de globo Car"/>
+    <w:basedOn w:val="Fuentedeprrafopredeter"/>
+    <w:link w:val="Textodeglobo"/>
+    <w:uiPriority w:val="99"/>
+    <w:semiHidden/>
+    <w:rsid w:val="009A1185"/>
+    <w:rPr>
+      <w:rFonts w:ascii="Segoe UI" w:hAnsi="Segoe UI" w:cs="Segoe UI"/>
       <w:sz w:val="18"/>
       <w:szCs w:val="18"/>
     </w:rPr>
@@ -2357,7 +5241,7 @@
 </file>
 
 <file path=customXml/itemProps2.xml><?xml version="1.0" encoding="utf-8"?>
-<ds:datastoreItem xmlns:ds="http://schemas.openxmlformats.org/officeDocument/2006/customXml" ds:itemID="{91B0A1AF-B0FC-4651-AC26-871C8810D1DC}">
+<ds:datastoreItem xmlns:ds="http://schemas.openxmlformats.org/officeDocument/2006/customXml" ds:itemID="{F7C4289B-E1C9-4EDD-852C-2D2FC59D06B4}">
   <ds:schemaRefs>
     <ds:schemaRef ds:uri="http://schemas.openxmlformats.org/officeDocument/2006/bibliography"/>
   </ds:schemaRefs>

</xml_diff>

<commit_message>
avenç en la documentacio tecnica
</commit_message>
<xml_diff>
--- a/pr1/Documentación_técnica.docx
+++ b/pr1/Documentación_técnica.docx
@@ -1382,12 +1382,21 @@
         <w:t xml:space="preserve">Ilustración </w:t>
       </w:r>
       <w:r>
+        <w:rPr>
+          <w:noProof/>
+        </w:rPr>
         <w:fldChar w:fldCharType="begin"/>
       </w:r>
       <w:r>
+        <w:rPr>
+          <w:noProof/>
+        </w:rPr>
         <w:instrText xml:space="preserve"> SEQ Ilustración \* ARABIC </w:instrText>
       </w:r>
       <w:r>
+        <w:rPr>
+          <w:noProof/>
+        </w:rPr>
         <w:fldChar w:fldCharType="separate"/>
       </w:r>
       <w:r>
@@ -1397,6 +1406,9 @@
         <w:t>4</w:t>
       </w:r>
       <w:r>
+        <w:rPr>
+          <w:noProof/>
+        </w:rPr>
         <w:fldChar w:fldCharType="end"/>
       </w:r>
       <w:r>
@@ -1456,6 +1468,9 @@
     </w:p>
     <w:p>
       <w:r>
+        <w:rPr>
+          <w:noProof/>
+        </w:rPr>
         <w:lastRenderedPageBreak/>
         <w:drawing>
           <wp:inline distT="0" distB="0" distL="0" distR="0" wp14:anchorId="22869BAB" wp14:editId="011856A2">
@@ -1503,12 +1518,21 @@
         <w:t xml:space="preserve">Ilustración </w:t>
       </w:r>
       <w:r>
+        <w:rPr>
+          <w:noProof/>
+        </w:rPr>
         <w:fldChar w:fldCharType="begin"/>
       </w:r>
       <w:r>
+        <w:rPr>
+          <w:noProof/>
+        </w:rPr>
         <w:instrText xml:space="preserve"> SEQ Ilustración \* ARABIC </w:instrText>
       </w:r>
       <w:r>
+        <w:rPr>
+          <w:noProof/>
+        </w:rPr>
         <w:fldChar w:fldCharType="separate"/>
       </w:r>
       <w:r>
@@ -1518,6 +1542,9 @@
         <w:t>5</w:t>
       </w:r>
       <w:r>
+        <w:rPr>
+          <w:noProof/>
+        </w:rPr>
         <w:fldChar w:fldCharType="end"/>
       </w:r>
       <w:r>
@@ -1562,6 +1589,9 @@
     </w:p>
     <w:p>
       <w:r>
+        <w:rPr>
+          <w:noProof/>
+        </w:rPr>
         <w:drawing>
           <wp:inline distT="0" distB="0" distL="0" distR="0" wp14:anchorId="09C3728B" wp14:editId="2A8CBD35">
             <wp:extent cx="3390900" cy="1673753"/>
@@ -1608,12 +1638,21 @@
         <w:t xml:space="preserve">Ilustración </w:t>
       </w:r>
       <w:r>
+        <w:rPr>
+          <w:noProof/>
+        </w:rPr>
         <w:fldChar w:fldCharType="begin"/>
       </w:r>
       <w:r>
+        <w:rPr>
+          <w:noProof/>
+        </w:rPr>
         <w:instrText xml:space="preserve"> SEQ Ilustración \* ARABIC </w:instrText>
       </w:r>
       <w:r>
+        <w:rPr>
+          <w:noProof/>
+        </w:rPr>
         <w:fldChar w:fldCharType="separate"/>
       </w:r>
       <w:r>
@@ -1623,6 +1662,9 @@
         <w:t>6</w:t>
       </w:r>
       <w:r>
+        <w:rPr>
+          <w:noProof/>
+        </w:rPr>
         <w:fldChar w:fldCharType="end"/>
       </w:r>
       <w:r>
@@ -1668,6 +1710,9 @@
     <w:p/>
     <w:p>
       <w:r>
+        <w:rPr>
+          <w:noProof/>
+        </w:rPr>
         <w:drawing>
           <wp:inline distT="0" distB="0" distL="0" distR="0" wp14:anchorId="4CDBDA7E" wp14:editId="214881C7">
             <wp:extent cx="4575118" cy="1908810"/>
@@ -1714,12 +1759,21 @@
         <w:t xml:space="preserve">Ilustración </w:t>
       </w:r>
       <w:r>
+        <w:rPr>
+          <w:noProof/>
+        </w:rPr>
         <w:fldChar w:fldCharType="begin"/>
       </w:r>
       <w:r>
+        <w:rPr>
+          <w:noProof/>
+        </w:rPr>
         <w:instrText xml:space="preserve"> SEQ Ilustración \* ARABIC </w:instrText>
       </w:r>
       <w:r>
+        <w:rPr>
+          <w:noProof/>
+        </w:rPr>
         <w:fldChar w:fldCharType="separate"/>
       </w:r>
       <w:r>
@@ -1729,6 +1783,9 @@
         <w:t>7</w:t>
       </w:r>
       <w:r>
+        <w:rPr>
+          <w:noProof/>
+        </w:rPr>
         <w:fldChar w:fldCharType="end"/>
       </w:r>
       <w:r>
@@ -1810,11 +1867,16 @@
       </w:r>
     </w:p>
     <w:p>
-      <w:pPr>
-        <w:pStyle w:val="Ttulo1"/>
-      </w:pPr>
-      <w:r>
-        <w:t>Web-responsive. Problemas y soluciones adoptadas</w:t>
+      <w:commentRangeStart w:id="7"/>
+      <w:r>
+        <w:t xml:space="preserve"> </w:t>
+      </w:r>
+      <w:commentRangeEnd w:id="7"/>
+      <w:r>
+        <w:rPr>
+          <w:rStyle w:val="Refdecomentario"/>
+        </w:rPr>
+        <w:commentReference w:id="7"/>
       </w:r>
     </w:p>
     <w:p>
@@ -1822,9 +1884,56 @@
         <w:pStyle w:val="Ttulo1"/>
       </w:pPr>
       <w:r>
+        <w:t>Web-responsive. Problemas y soluciones adoptadas</w:t>
+      </w:r>
+    </w:p>
+    <w:p>
+      <w:r>
+        <w:t xml:space="preserve">Des del minuto uno optamos por usar las soluciones de </w:t>
+      </w:r>
+      <w:r>
+        <w:rPr>
+          <w:i/>
+        </w:rPr>
+        <w:t>bootstrap</w:t>
+      </w:r>
+      <w:r>
+        <w:rPr>
+          <w:i/>
+        </w:rPr>
+        <w:t xml:space="preserve"> </w:t>
+      </w:r>
+      <w:r>
+        <w:t>por ser simple y elegante. La web se construyó sobre ese esquema, por lo que no fue muy complicado que fuese responsive.</w:t>
+      </w:r>
+      <w:bookmarkStart w:id="8" w:name="_GoBack"/>
+      <w:bookmarkEnd w:id="8"/>
+    </w:p>
+    <w:p>
+      <w:pPr>
+        <w:ind w:firstLine="0"/>
+        <w:jc w:val="left"/>
+        <w:rPr>
+          <w:rFonts w:asciiTheme="majorHAnsi" w:eastAsiaTheme="majorEastAsia" w:hAnsiTheme="majorHAnsi" w:cstheme="majorBidi"/>
+          <w:color w:val="2F5496" w:themeColor="accent1" w:themeShade="BF"/>
+          <w:sz w:val="32"/>
+          <w:szCs w:val="32"/>
+        </w:rPr>
+      </w:pPr>
+      <w:r>
+        <w:br w:type="page"/>
+      </w:r>
+    </w:p>
+    <w:p>
+      <w:pPr>
+        <w:pStyle w:val="Ttulo1"/>
+      </w:pPr>
+      <w:r>
+        <w:lastRenderedPageBreak/>
         <w:t>Plataformas y entornos que  aceptan o no aceptan todas las funcionalidades de la práctica. Principalmente navegadores web y terminales móviles.</w:t>
       </w:r>
     </w:p>
+    <w:p/>
     <w:tbl>
       <w:tblPr>
         <w:tblStyle w:val="Tablaconcuadrcula"/>
@@ -1898,13 +2007,7 @@
               <w:rPr>
                 <w:sz w:val="14"/>
               </w:rPr>
-              <w:t xml:space="preserve">Firefox 66.0 sobre Windows 10 </w:t>
-            </w:r>
-            <w:r>
-              <w:rPr>
-                <w:sz w:val="14"/>
-              </w:rPr>
-              <w:t>Home 1809</w:t>
+              <w:t>Firefox 66.0 sobre Windows 10 Home 1809</w:t>
             </w:r>
           </w:p>
         </w:tc>
@@ -1925,13 +2028,7 @@
               <w:rPr>
                 <w:sz w:val="14"/>
               </w:rPr>
-              <w:t xml:space="preserve">Edge 44.17763.1.0 sobre Windows 10 </w:t>
-            </w:r>
-            <w:r>
-              <w:rPr>
-                <w:sz w:val="14"/>
-              </w:rPr>
-              <w:t>Home 1809</w:t>
+              <w:t>Edge 44.17763.1.0 sobre Windows 10 Home 1809</w:t>
             </w:r>
           </w:p>
         </w:tc>
@@ -1952,13 +2049,7 @@
               <w:rPr>
                 <w:sz w:val="14"/>
               </w:rPr>
-              <w:t xml:space="preserve">Internet Explorer 11.379 sobre Windows 10 </w:t>
-            </w:r>
-            <w:r>
-              <w:rPr>
-                <w:sz w:val="14"/>
-              </w:rPr>
-              <w:t>Home 1809</w:t>
+              <w:t>Internet Explorer 11.379 sobre Windows 10 Home 1809</w:t>
             </w:r>
           </w:p>
         </w:tc>
@@ -1975,7 +2066,7 @@
                 <w:sz w:val="14"/>
               </w:rPr>
             </w:pPr>
-            <w:commentRangeStart w:id="7"/>
+            <w:commentRangeStart w:id="9"/>
             <w:r>
               <w:rPr>
                 <w:sz w:val="14"/>
@@ -2069,12 +2160,12 @@
               </w:rPr>
               <w:t>Sobre MacOs Mojave</w:t>
             </w:r>
-            <w:commentRangeEnd w:id="7"/>
+            <w:commentRangeEnd w:id="9"/>
             <w:r>
               <w:rPr>
                 <w:rStyle w:val="Refdecomentario"/>
               </w:rPr>
-              <w:commentReference w:id="7"/>
+              <w:commentReference w:id="9"/>
             </w:r>
           </w:p>
         </w:tc>
@@ -2142,7 +2233,7 @@
                 <w:sz w:val="14"/>
               </w:rPr>
             </w:pPr>
-            <w:commentRangeStart w:id="8"/>
+            <w:commentRangeStart w:id="10"/>
             <w:r>
               <w:rPr>
                 <w:sz w:val="14"/>
@@ -2200,12 +2291,12 @@
               </w:rPr>
               <w:t>sobre iOS</w:t>
             </w:r>
-            <w:commentRangeEnd w:id="8"/>
+            <w:commentRangeEnd w:id="10"/>
             <w:r>
               <w:rPr>
                 <w:rStyle w:val="Refdecomentario"/>
               </w:rPr>
-              <w:commentReference w:id="8"/>
+              <w:commentReference w:id="10"/>
             </w:r>
           </w:p>
         </w:tc>
@@ -2335,6 +2426,7 @@
         <w:tc>
           <w:tcPr>
             <w:tcW w:w="784" w:type="dxa"/>
+            <w:shd w:val="clear" w:color="auto" w:fill="A8D08D" w:themeFill="accent6" w:themeFillTint="99"/>
             <w:vAlign w:val="center"/>
           </w:tcPr>
           <w:p>
@@ -2350,25 +2442,33 @@
         <w:tc>
           <w:tcPr>
             <w:tcW w:w="669" w:type="dxa"/>
-            <w:vAlign w:val="center"/>
-          </w:tcPr>
-          <w:p>
-            <w:pPr>
-              <w:ind w:firstLine="0"/>
-              <w:jc w:val="center"/>
-            </w:pPr>
+            <w:shd w:val="clear" w:color="auto" w:fill="A8D08D" w:themeFill="accent6" w:themeFillTint="99"/>
+            <w:vAlign w:val="center"/>
+          </w:tcPr>
+          <w:p>
+            <w:pPr>
+              <w:ind w:firstLine="0"/>
+              <w:jc w:val="center"/>
+            </w:pPr>
+            <w:r>
+              <w:t>SI</w:t>
+            </w:r>
           </w:p>
         </w:tc>
         <w:tc>
           <w:tcPr>
             <w:tcW w:w="790" w:type="dxa"/>
-            <w:vAlign w:val="center"/>
-          </w:tcPr>
-          <w:p>
-            <w:pPr>
-              <w:ind w:firstLine="0"/>
-              <w:jc w:val="center"/>
-            </w:pPr>
+            <w:shd w:val="clear" w:color="auto" w:fill="A8D08D" w:themeFill="accent6" w:themeFillTint="99"/>
+            <w:vAlign w:val="center"/>
+          </w:tcPr>
+          <w:p>
+            <w:pPr>
+              <w:ind w:firstLine="0"/>
+              <w:jc w:val="center"/>
+            </w:pPr>
+            <w:r>
+              <w:t>SI</w:t>
+            </w:r>
           </w:p>
         </w:tc>
       </w:tr>
@@ -2497,6 +2597,7 @@
         <w:tc>
           <w:tcPr>
             <w:tcW w:w="784" w:type="dxa"/>
+            <w:shd w:val="clear" w:color="auto" w:fill="A8D08D" w:themeFill="accent6" w:themeFillTint="99"/>
             <w:vAlign w:val="center"/>
           </w:tcPr>
           <w:p>
@@ -2512,25 +2613,33 @@
         <w:tc>
           <w:tcPr>
             <w:tcW w:w="669" w:type="dxa"/>
-            <w:vAlign w:val="center"/>
-          </w:tcPr>
-          <w:p>
-            <w:pPr>
-              <w:ind w:firstLine="0"/>
-              <w:jc w:val="center"/>
-            </w:pPr>
+            <w:shd w:val="clear" w:color="auto" w:fill="A8D08D" w:themeFill="accent6" w:themeFillTint="99"/>
+            <w:vAlign w:val="center"/>
+          </w:tcPr>
+          <w:p>
+            <w:pPr>
+              <w:ind w:firstLine="0"/>
+              <w:jc w:val="center"/>
+            </w:pPr>
+            <w:r>
+              <w:t>SI</w:t>
+            </w:r>
           </w:p>
         </w:tc>
         <w:tc>
           <w:tcPr>
             <w:tcW w:w="790" w:type="dxa"/>
-            <w:vAlign w:val="center"/>
-          </w:tcPr>
-          <w:p>
-            <w:pPr>
-              <w:ind w:firstLine="0"/>
-              <w:jc w:val="center"/>
-            </w:pPr>
+            <w:shd w:val="clear" w:color="auto" w:fill="A8D08D" w:themeFill="accent6" w:themeFillTint="99"/>
+            <w:vAlign w:val="center"/>
+          </w:tcPr>
+          <w:p>
+            <w:pPr>
+              <w:ind w:firstLine="0"/>
+              <w:jc w:val="center"/>
+            </w:pPr>
+            <w:r>
+              <w:t>SI</w:t>
+            </w:r>
           </w:p>
         </w:tc>
       </w:tr>
@@ -2659,6 +2768,7 @@
         <w:tc>
           <w:tcPr>
             <w:tcW w:w="784" w:type="dxa"/>
+            <w:shd w:val="clear" w:color="auto" w:fill="A8D08D" w:themeFill="accent6" w:themeFillTint="99"/>
             <w:vAlign w:val="center"/>
           </w:tcPr>
           <w:p>
@@ -2674,25 +2784,33 @@
         <w:tc>
           <w:tcPr>
             <w:tcW w:w="669" w:type="dxa"/>
-            <w:vAlign w:val="center"/>
-          </w:tcPr>
-          <w:p>
-            <w:pPr>
-              <w:ind w:firstLine="0"/>
-              <w:jc w:val="center"/>
-            </w:pPr>
+            <w:shd w:val="clear" w:color="auto" w:fill="A8D08D" w:themeFill="accent6" w:themeFillTint="99"/>
+            <w:vAlign w:val="center"/>
+          </w:tcPr>
+          <w:p>
+            <w:pPr>
+              <w:ind w:firstLine="0"/>
+              <w:jc w:val="center"/>
+            </w:pPr>
+            <w:r>
+              <w:t>SI</w:t>
+            </w:r>
           </w:p>
         </w:tc>
         <w:tc>
           <w:tcPr>
             <w:tcW w:w="790" w:type="dxa"/>
-            <w:vAlign w:val="center"/>
-          </w:tcPr>
-          <w:p>
-            <w:pPr>
-              <w:ind w:firstLine="0"/>
-              <w:jc w:val="center"/>
-            </w:pPr>
+            <w:shd w:val="clear" w:color="auto" w:fill="A8D08D" w:themeFill="accent6" w:themeFillTint="99"/>
+            <w:vAlign w:val="center"/>
+          </w:tcPr>
+          <w:p>
+            <w:pPr>
+              <w:ind w:firstLine="0"/>
+              <w:jc w:val="center"/>
+            </w:pPr>
+            <w:r>
+              <w:t>SI</w:t>
+            </w:r>
           </w:p>
         </w:tc>
       </w:tr>
@@ -2714,7 +2832,6 @@
               <w:rPr>
                 <w:sz w:val="14"/>
               </w:rPr>
-              <w:lastRenderedPageBreak/>
               <w:t>Personajes de esa escena destacados</w:t>
             </w:r>
           </w:p>
@@ -2822,7 +2939,7 @@
         <w:tc>
           <w:tcPr>
             <w:tcW w:w="784" w:type="dxa"/>
-            <w:shd w:val="clear" w:color="auto" w:fill="FF4F4F"/>
+            <w:shd w:val="clear" w:color="auto" w:fill="A8D08D" w:themeFill="accent6" w:themeFillTint="99"/>
             <w:vAlign w:val="center"/>
           </w:tcPr>
           <w:p>
@@ -2838,25 +2955,33 @@
         <w:tc>
           <w:tcPr>
             <w:tcW w:w="669" w:type="dxa"/>
-            <w:vAlign w:val="center"/>
-          </w:tcPr>
-          <w:p>
-            <w:pPr>
-              <w:ind w:firstLine="0"/>
-              <w:jc w:val="center"/>
-            </w:pPr>
+            <w:shd w:val="clear" w:color="auto" w:fill="A8D08D" w:themeFill="accent6" w:themeFillTint="99"/>
+            <w:vAlign w:val="center"/>
+          </w:tcPr>
+          <w:p>
+            <w:pPr>
+              <w:ind w:firstLine="0"/>
+              <w:jc w:val="center"/>
+            </w:pPr>
+            <w:r>
+              <w:t>SI</w:t>
+            </w:r>
           </w:p>
         </w:tc>
         <w:tc>
           <w:tcPr>
             <w:tcW w:w="790" w:type="dxa"/>
-            <w:vAlign w:val="center"/>
-          </w:tcPr>
-          <w:p>
-            <w:pPr>
-              <w:ind w:firstLine="0"/>
-              <w:jc w:val="center"/>
-            </w:pPr>
+            <w:shd w:val="clear" w:color="auto" w:fill="A8D08D" w:themeFill="accent6" w:themeFillTint="99"/>
+            <w:vAlign w:val="center"/>
+          </w:tcPr>
+          <w:p>
+            <w:pPr>
+              <w:ind w:firstLine="0"/>
+              <w:jc w:val="center"/>
+            </w:pPr>
+            <w:r>
+              <w:t>SI</w:t>
+            </w:r>
           </w:p>
         </w:tc>
       </w:tr>
@@ -2985,7 +3110,7 @@
         <w:tc>
           <w:tcPr>
             <w:tcW w:w="784" w:type="dxa"/>
-            <w:shd w:val="clear" w:color="auto" w:fill="FF4F4F"/>
+            <w:shd w:val="clear" w:color="auto" w:fill="A8D08D" w:themeFill="accent6" w:themeFillTint="99"/>
             <w:vAlign w:val="center"/>
           </w:tcPr>
           <w:p>
@@ -3001,27 +3126,33 @@
         <w:tc>
           <w:tcPr>
             <w:tcW w:w="669" w:type="dxa"/>
-            <w:vAlign w:val="center"/>
-          </w:tcPr>
-          <w:p>
-            <w:pPr>
-              <w:ind w:firstLine="0"/>
-              <w:jc w:val="center"/>
-            </w:pPr>
-            <w:bookmarkStart w:id="9" w:name="_GoBack"/>
-            <w:bookmarkEnd w:id="9"/>
+            <w:shd w:val="clear" w:color="auto" w:fill="A8D08D" w:themeFill="accent6" w:themeFillTint="99"/>
+            <w:vAlign w:val="center"/>
+          </w:tcPr>
+          <w:p>
+            <w:pPr>
+              <w:ind w:firstLine="0"/>
+              <w:jc w:val="center"/>
+            </w:pPr>
+            <w:r>
+              <w:t>SI</w:t>
+            </w:r>
           </w:p>
         </w:tc>
         <w:tc>
           <w:tcPr>
             <w:tcW w:w="790" w:type="dxa"/>
-            <w:vAlign w:val="center"/>
-          </w:tcPr>
-          <w:p>
-            <w:pPr>
-              <w:ind w:firstLine="0"/>
-              <w:jc w:val="center"/>
-            </w:pPr>
+            <w:shd w:val="clear" w:color="auto" w:fill="A8D08D" w:themeFill="accent6" w:themeFillTint="99"/>
+            <w:vAlign w:val="center"/>
+          </w:tcPr>
+          <w:p>
+            <w:pPr>
+              <w:ind w:firstLine="0"/>
+              <w:jc w:val="center"/>
+            </w:pPr>
+            <w:r>
+              <w:t>SI</w:t>
+            </w:r>
           </w:p>
         </w:tc>
       </w:tr>
@@ -3150,7 +3281,7 @@
         <w:tc>
           <w:tcPr>
             <w:tcW w:w="784" w:type="dxa"/>
-            <w:shd w:val="clear" w:color="auto" w:fill="FF4F4F"/>
+            <w:shd w:val="clear" w:color="auto" w:fill="A8D08D" w:themeFill="accent6" w:themeFillTint="99"/>
             <w:vAlign w:val="center"/>
           </w:tcPr>
           <w:p>
@@ -3166,25 +3297,33 @@
         <w:tc>
           <w:tcPr>
             <w:tcW w:w="669" w:type="dxa"/>
-            <w:vAlign w:val="center"/>
-          </w:tcPr>
-          <w:p>
-            <w:pPr>
-              <w:ind w:firstLine="0"/>
-              <w:jc w:val="center"/>
-            </w:pPr>
+            <w:shd w:val="clear" w:color="auto" w:fill="A8D08D" w:themeFill="accent6" w:themeFillTint="99"/>
+            <w:vAlign w:val="center"/>
+          </w:tcPr>
+          <w:p>
+            <w:pPr>
+              <w:ind w:firstLine="0"/>
+              <w:jc w:val="center"/>
+            </w:pPr>
+            <w:r>
+              <w:t>SI</w:t>
+            </w:r>
           </w:p>
         </w:tc>
         <w:tc>
           <w:tcPr>
             <w:tcW w:w="790" w:type="dxa"/>
-            <w:vAlign w:val="center"/>
-          </w:tcPr>
-          <w:p>
-            <w:pPr>
-              <w:ind w:firstLine="0"/>
-              <w:jc w:val="center"/>
-            </w:pPr>
+            <w:shd w:val="clear" w:color="auto" w:fill="A8D08D" w:themeFill="accent6" w:themeFillTint="99"/>
+            <w:vAlign w:val="center"/>
+          </w:tcPr>
+          <w:p>
+            <w:pPr>
+              <w:ind w:firstLine="0"/>
+              <w:jc w:val="center"/>
+            </w:pPr>
+            <w:r>
+              <w:t>SI</w:t>
+            </w:r>
           </w:p>
         </w:tc>
       </w:tr>
@@ -3313,7 +3452,7 @@
         <w:tc>
           <w:tcPr>
             <w:tcW w:w="784" w:type="dxa"/>
-            <w:shd w:val="clear" w:color="auto" w:fill="FF4F4F"/>
+            <w:shd w:val="clear" w:color="auto" w:fill="A8D08D" w:themeFill="accent6" w:themeFillTint="99"/>
             <w:vAlign w:val="center"/>
           </w:tcPr>
           <w:p>
@@ -3329,25 +3468,33 @@
         <w:tc>
           <w:tcPr>
             <w:tcW w:w="669" w:type="dxa"/>
-            <w:vAlign w:val="center"/>
-          </w:tcPr>
-          <w:p>
-            <w:pPr>
-              <w:ind w:firstLine="0"/>
-              <w:jc w:val="center"/>
-            </w:pPr>
+            <w:shd w:val="clear" w:color="auto" w:fill="A8D08D" w:themeFill="accent6" w:themeFillTint="99"/>
+            <w:vAlign w:val="center"/>
+          </w:tcPr>
+          <w:p>
+            <w:pPr>
+              <w:ind w:firstLine="0"/>
+              <w:jc w:val="center"/>
+            </w:pPr>
+            <w:r>
+              <w:t>SI</w:t>
+            </w:r>
           </w:p>
         </w:tc>
         <w:tc>
           <w:tcPr>
             <w:tcW w:w="790" w:type="dxa"/>
-            <w:vAlign w:val="center"/>
-          </w:tcPr>
-          <w:p>
-            <w:pPr>
-              <w:ind w:firstLine="0"/>
-              <w:jc w:val="center"/>
-            </w:pPr>
+            <w:shd w:val="clear" w:color="auto" w:fill="A8D08D" w:themeFill="accent6" w:themeFillTint="99"/>
+            <w:vAlign w:val="center"/>
+          </w:tcPr>
+          <w:p>
+            <w:pPr>
+              <w:ind w:firstLine="0"/>
+              <w:jc w:val="center"/>
+            </w:pPr>
+            <w:r>
+              <w:t>SI</w:t>
+            </w:r>
           </w:p>
         </w:tc>
       </w:tr>
@@ -3476,7 +3623,7 @@
         <w:tc>
           <w:tcPr>
             <w:tcW w:w="784" w:type="dxa"/>
-            <w:shd w:val="clear" w:color="auto" w:fill="FF4F4F"/>
+            <w:shd w:val="clear" w:color="auto" w:fill="A8D08D" w:themeFill="accent6" w:themeFillTint="99"/>
             <w:vAlign w:val="center"/>
           </w:tcPr>
           <w:p>
@@ -3492,25 +3639,33 @@
         <w:tc>
           <w:tcPr>
             <w:tcW w:w="669" w:type="dxa"/>
-            <w:vAlign w:val="center"/>
-          </w:tcPr>
-          <w:p>
-            <w:pPr>
-              <w:ind w:firstLine="0"/>
-              <w:jc w:val="center"/>
-            </w:pPr>
+            <w:shd w:val="clear" w:color="auto" w:fill="A8D08D" w:themeFill="accent6" w:themeFillTint="99"/>
+            <w:vAlign w:val="center"/>
+          </w:tcPr>
+          <w:p>
+            <w:pPr>
+              <w:ind w:firstLine="0"/>
+              <w:jc w:val="center"/>
+            </w:pPr>
+            <w:r>
+              <w:t>SI</w:t>
+            </w:r>
           </w:p>
         </w:tc>
         <w:tc>
           <w:tcPr>
             <w:tcW w:w="790" w:type="dxa"/>
-            <w:vAlign w:val="center"/>
-          </w:tcPr>
-          <w:p>
-            <w:pPr>
-              <w:ind w:firstLine="0"/>
-              <w:jc w:val="center"/>
-            </w:pPr>
+            <w:shd w:val="clear" w:color="auto" w:fill="A8D08D" w:themeFill="accent6" w:themeFillTint="99"/>
+            <w:vAlign w:val="center"/>
+          </w:tcPr>
+          <w:p>
+            <w:pPr>
+              <w:ind w:firstLine="0"/>
+              <w:jc w:val="center"/>
+            </w:pPr>
+            <w:r>
+              <w:t>SI</w:t>
+            </w:r>
           </w:p>
         </w:tc>
       </w:tr>
@@ -3639,7 +3794,7 @@
         <w:tc>
           <w:tcPr>
             <w:tcW w:w="784" w:type="dxa"/>
-            <w:shd w:val="clear" w:color="auto" w:fill="FF4F4F"/>
+            <w:shd w:val="clear" w:color="auto" w:fill="A8D08D" w:themeFill="accent6" w:themeFillTint="99"/>
             <w:vAlign w:val="center"/>
           </w:tcPr>
           <w:p>
@@ -3655,25 +3810,33 @@
         <w:tc>
           <w:tcPr>
             <w:tcW w:w="669" w:type="dxa"/>
-            <w:vAlign w:val="center"/>
-          </w:tcPr>
-          <w:p>
-            <w:pPr>
-              <w:ind w:firstLine="0"/>
-              <w:jc w:val="center"/>
-            </w:pPr>
+            <w:shd w:val="clear" w:color="auto" w:fill="A8D08D" w:themeFill="accent6" w:themeFillTint="99"/>
+            <w:vAlign w:val="center"/>
+          </w:tcPr>
+          <w:p>
+            <w:pPr>
+              <w:ind w:firstLine="0"/>
+              <w:jc w:val="center"/>
+            </w:pPr>
+            <w:r>
+              <w:t>SI</w:t>
+            </w:r>
           </w:p>
         </w:tc>
         <w:tc>
           <w:tcPr>
             <w:tcW w:w="790" w:type="dxa"/>
-            <w:vAlign w:val="center"/>
-          </w:tcPr>
-          <w:p>
-            <w:pPr>
-              <w:ind w:firstLine="0"/>
-              <w:jc w:val="center"/>
-            </w:pPr>
+            <w:shd w:val="clear" w:color="auto" w:fill="A8D08D" w:themeFill="accent6" w:themeFillTint="99"/>
+            <w:vAlign w:val="center"/>
+          </w:tcPr>
+          <w:p>
+            <w:pPr>
+              <w:ind w:firstLine="0"/>
+              <w:jc w:val="center"/>
+            </w:pPr>
+            <w:r>
+              <w:t>SI</w:t>
+            </w:r>
           </w:p>
         </w:tc>
       </w:tr>
@@ -3802,7 +3965,7 @@
         <w:tc>
           <w:tcPr>
             <w:tcW w:w="784" w:type="dxa"/>
-            <w:shd w:val="clear" w:color="auto" w:fill="FF4F4F"/>
+            <w:shd w:val="clear" w:color="auto" w:fill="A8D08D" w:themeFill="accent6" w:themeFillTint="99"/>
             <w:vAlign w:val="center"/>
           </w:tcPr>
           <w:p>
@@ -3818,25 +3981,33 @@
         <w:tc>
           <w:tcPr>
             <w:tcW w:w="669" w:type="dxa"/>
-            <w:vAlign w:val="center"/>
-          </w:tcPr>
-          <w:p>
-            <w:pPr>
-              <w:ind w:firstLine="0"/>
-              <w:jc w:val="center"/>
-            </w:pPr>
+            <w:shd w:val="clear" w:color="auto" w:fill="A8D08D" w:themeFill="accent6" w:themeFillTint="99"/>
+            <w:vAlign w:val="center"/>
+          </w:tcPr>
+          <w:p>
+            <w:pPr>
+              <w:ind w:firstLine="0"/>
+              <w:jc w:val="center"/>
+            </w:pPr>
+            <w:r>
+              <w:t>SI</w:t>
+            </w:r>
           </w:p>
         </w:tc>
         <w:tc>
           <w:tcPr>
             <w:tcW w:w="790" w:type="dxa"/>
-            <w:vAlign w:val="center"/>
-          </w:tcPr>
-          <w:p>
-            <w:pPr>
-              <w:ind w:firstLine="0"/>
-              <w:jc w:val="center"/>
-            </w:pPr>
+            <w:shd w:val="clear" w:color="auto" w:fill="A8D08D" w:themeFill="accent6" w:themeFillTint="99"/>
+            <w:vAlign w:val="center"/>
+          </w:tcPr>
+          <w:p>
+            <w:pPr>
+              <w:ind w:firstLine="0"/>
+              <w:jc w:val="center"/>
+            </w:pPr>
+            <w:r>
+              <w:t>SI</w:t>
+            </w:r>
           </w:p>
         </w:tc>
       </w:tr>
@@ -3965,7 +4136,7 @@
         <w:tc>
           <w:tcPr>
             <w:tcW w:w="784" w:type="dxa"/>
-            <w:shd w:val="clear" w:color="auto" w:fill="FF4F4F"/>
+            <w:shd w:val="clear" w:color="auto" w:fill="A8D08D" w:themeFill="accent6" w:themeFillTint="99"/>
             <w:vAlign w:val="center"/>
           </w:tcPr>
           <w:p>
@@ -3981,25 +4152,33 @@
         <w:tc>
           <w:tcPr>
             <w:tcW w:w="669" w:type="dxa"/>
-            <w:vAlign w:val="center"/>
-          </w:tcPr>
-          <w:p>
-            <w:pPr>
-              <w:ind w:firstLine="0"/>
-              <w:jc w:val="center"/>
-            </w:pPr>
+            <w:shd w:val="clear" w:color="auto" w:fill="A8D08D" w:themeFill="accent6" w:themeFillTint="99"/>
+            <w:vAlign w:val="center"/>
+          </w:tcPr>
+          <w:p>
+            <w:pPr>
+              <w:ind w:firstLine="0"/>
+              <w:jc w:val="center"/>
+            </w:pPr>
+            <w:r>
+              <w:t>SI</w:t>
+            </w:r>
           </w:p>
         </w:tc>
         <w:tc>
           <w:tcPr>
             <w:tcW w:w="790" w:type="dxa"/>
-            <w:vAlign w:val="center"/>
-          </w:tcPr>
-          <w:p>
-            <w:pPr>
-              <w:ind w:firstLine="0"/>
-              <w:jc w:val="center"/>
-            </w:pPr>
+            <w:shd w:val="clear" w:color="auto" w:fill="A8D08D" w:themeFill="accent6" w:themeFillTint="99"/>
+            <w:vAlign w:val="center"/>
+          </w:tcPr>
+          <w:p>
+            <w:pPr>
+              <w:ind w:firstLine="0"/>
+              <w:jc w:val="center"/>
+            </w:pPr>
+            <w:r>
+              <w:t>SI</w:t>
+            </w:r>
           </w:p>
         </w:tc>
       </w:tr>
@@ -4014,7 +4193,24 @@
         <w:t>Qué hemos aprendido a nivel personal y de grupo?</w:t>
       </w:r>
     </w:p>
-    <w:p/>
+    <w:p>
+      <w:r>
+        <w:t>Tras cuatro años de carrera, esta es la primera asignatura en la que interviene el elemento video y audio en una página web, por lo que se desconocía por completo su implementación. Se podía suponer que los elementos extras de cualquier video no forman parte de este, pero no sabiamos que fuese tan simple (y complejo, a veces) como añadir un track.</w:t>
+      </w:r>
+    </w:p>
+    <w:p>
+      <w:commentRangeStart w:id="11"/>
+      <w:r>
+        <w:t xml:space="preserve"> </w:t>
+      </w:r>
+      <w:commentRangeEnd w:id="11"/>
+      <w:r>
+        <w:rPr>
+          <w:rStyle w:val="Refdecomentario"/>
+        </w:rPr>
+        <w:commentReference w:id="11"/>
+      </w:r>
+    </w:p>
     <w:sectPr>
       <w:pgSz w:w="11906" w:h="16838"/>
       <w:pgMar w:top="1417" w:right="1701" w:bottom="851" w:left="1701" w:header="708" w:footer="708" w:gutter="0"/>
@@ -4029,7 +4225,7 @@
 
 <file path=word/comments.xml><?xml version="1.0" encoding="utf-8"?>
 <w:comments xmlns:wpc="http://schemas.microsoft.com/office/word/2010/wordprocessingCanvas" xmlns:cx="http://schemas.microsoft.com/office/drawing/2014/chartex" xmlns:cx1="http://schemas.microsoft.com/office/drawing/2015/9/8/chartex" xmlns:cx2="http://schemas.microsoft.com/office/drawing/2015/10/21/chartex" xmlns:cx3="http://schemas.microsoft.com/office/drawing/2016/5/9/chartex" xmlns:cx4="http://schemas.microsoft.com/office/drawing/2016/5/10/chartex" xmlns:cx5="http://schemas.microsoft.com/office/drawing/2016/5/11/chartex" xmlns:cx6="http://schemas.microsoft.com/office/drawing/2016/5/12/chartex" xmlns:cx7="http://schemas.microsoft.com/office/drawing/2016/5/13/chartex" xmlns:cx8="http://schemas.microsoft.com/office/drawing/2016/5/14/chartex" xmlns:mc="http://schemas.openxmlformats.org/markup-compatibility/2006" xmlns:aink="http://schemas.microsoft.com/office/drawing/2016/ink" xmlns:am3d="http://schemas.microsoft.com/office/drawing/2017/model3d" xmlns:o="urn:schemas-microsoft-com:office:office" xmlns:r="http://schemas.openxmlformats.org/officeDocument/2006/relationships" xmlns:m="http://schemas.openxmlformats.org/officeDocument/2006/math" xmlns:v="urn:schemas-microsoft-com:vml" xmlns:wp14="http://schemas.microsoft.com/office/word/2010/wordprocessingDrawing" xmlns:wp="http://schemas.openxmlformats.org/drawingml/2006/wordprocessingDrawing" xmlns:w10="urn:schemas-microsoft-com:office:word" xmlns:w="http://schemas.openxmlformats.org/wordprocessingml/2006/main" xmlns:w14="http://schemas.microsoft.com/office/word/2010/wordml" xmlns:w15="http://schemas.microsoft.com/office/word/2012/wordml" xmlns:w16cid="http://schemas.microsoft.com/office/word/2016/wordml/cid" xmlns:w16se="http://schemas.microsoft.com/office/word/2015/wordml/symex" xmlns:wpg="http://schemas.microsoft.com/office/word/2010/wordprocessingGroup" xmlns:wpi="http://schemas.microsoft.com/office/word/2010/wordprocessingInk" xmlns:wne="http://schemas.microsoft.com/office/word/2006/wordml" xmlns:wps="http://schemas.microsoft.com/office/word/2010/wordprocessingShape" mc:Ignorable="w14 w15 w16se w16cid wp14">
-  <w:comment w:id="7" w:author="Bernat" w:date="2019-03-21T16:40:00Z" w:initials="B">
+  <w:comment w:id="7" w:author="Bernat" w:date="2019-03-24T20:53:00Z" w:initials="B">
     <w:p>
       <w:pPr>
         <w:pStyle w:val="Textocomentario"/>
@@ -4041,11 +4237,11 @@
         <w:annotationRef/>
       </w:r>
       <w:r>
-        <w:t>Completar amb un mac</w:t>
+        <w:t>completar</w:t>
       </w:r>
     </w:p>
   </w:comment>
-  <w:comment w:id="8" w:author="Bernat" w:date="2019-03-21T16:40:00Z" w:initials="B">
+  <w:comment w:id="9" w:author="Bernat" w:date="2019-03-21T16:40:00Z" w:initials="B">
     <w:p>
       <w:pPr>
         <w:pStyle w:val="Textocomentario"/>
@@ -4057,7 +4253,39 @@
         <w:annotationRef/>
       </w:r>
       <w:r>
+        <w:t>Completar amb un mac</w:t>
+      </w:r>
+    </w:p>
+  </w:comment>
+  <w:comment w:id="10" w:author="Bernat" w:date="2019-03-21T16:40:00Z" w:initials="B">
+    <w:p>
+      <w:pPr>
+        <w:pStyle w:val="Textocomentario"/>
+      </w:pPr>
+      <w:r>
+        <w:rPr>
+          <w:rStyle w:val="Refdecomentario"/>
+        </w:rPr>
+        <w:annotationRef/>
+      </w:r>
+      <w:r>
         <w:t>Completar amb un iPhone</w:t>
+      </w:r>
+    </w:p>
+  </w:comment>
+  <w:comment w:id="11" w:author="Bernat" w:date="2019-03-24T21:41:00Z" w:initials="B">
+    <w:p>
+      <w:pPr>
+        <w:pStyle w:val="Textocomentario"/>
+      </w:pPr>
+      <w:r>
+        <w:rPr>
+          <w:rStyle w:val="Refdecomentario"/>
+        </w:rPr>
+        <w:annotationRef/>
+      </w:r>
+      <w:r>
+        <w:t>Posa algo q vas aprendre</w:t>
       </w:r>
     </w:p>
   </w:comment>
@@ -4066,15 +4294,19 @@
 
 <file path=word/commentsExtended.xml><?xml version="1.0" encoding="utf-8"?>
 <w15:commentsEx xmlns:wpc="http://schemas.microsoft.com/office/word/2010/wordprocessingCanvas" xmlns:cx="http://schemas.microsoft.com/office/drawing/2014/chartex" xmlns:cx1="http://schemas.microsoft.com/office/drawing/2015/9/8/chartex" xmlns:cx2="http://schemas.microsoft.com/office/drawing/2015/10/21/chartex" xmlns:cx3="http://schemas.microsoft.com/office/drawing/2016/5/9/chartex" xmlns:cx4="http://schemas.microsoft.com/office/drawing/2016/5/10/chartex" xmlns:cx5="http://schemas.microsoft.com/office/drawing/2016/5/11/chartex" xmlns:cx6="http://schemas.microsoft.com/office/drawing/2016/5/12/chartex" xmlns:cx7="http://schemas.microsoft.com/office/drawing/2016/5/13/chartex" xmlns:cx8="http://schemas.microsoft.com/office/drawing/2016/5/14/chartex" xmlns:mc="http://schemas.openxmlformats.org/markup-compatibility/2006" xmlns:aink="http://schemas.microsoft.com/office/drawing/2016/ink" xmlns:am3d="http://schemas.microsoft.com/office/drawing/2017/model3d" xmlns:o="urn:schemas-microsoft-com:office:office" xmlns:r="http://schemas.openxmlformats.org/officeDocument/2006/relationships" xmlns:m="http://schemas.openxmlformats.org/officeDocument/2006/math" xmlns:v="urn:schemas-microsoft-com:vml" xmlns:wp14="http://schemas.microsoft.com/office/word/2010/wordprocessingDrawing" xmlns:wp="http://schemas.openxmlformats.org/drawingml/2006/wordprocessingDrawing" xmlns:w10="urn:schemas-microsoft-com:office:word" xmlns:w="http://schemas.openxmlformats.org/wordprocessingml/2006/main" xmlns:w14="http://schemas.microsoft.com/office/word/2010/wordml" xmlns:w15="http://schemas.microsoft.com/office/word/2012/wordml" xmlns:w16cid="http://schemas.microsoft.com/office/word/2016/wordml/cid" xmlns:w16se="http://schemas.microsoft.com/office/word/2015/wordml/symex" xmlns:wpg="http://schemas.microsoft.com/office/word/2010/wordprocessingGroup" xmlns:wpi="http://schemas.microsoft.com/office/word/2010/wordprocessingInk" xmlns:wne="http://schemas.microsoft.com/office/word/2006/wordml" xmlns:wps="http://schemas.microsoft.com/office/word/2010/wordprocessingShape" mc:Ignorable="w14 w15 w16se w16cid wp14">
+  <w15:commentEx w15:paraId="6D217C66" w15:done="0"/>
   <w15:commentEx w15:paraId="4814481A" w15:done="0"/>
   <w15:commentEx w15:paraId="0428861D" w15:done="0"/>
+  <w15:commentEx w15:paraId="66B72FA1" w15:done="0"/>
 </w15:commentsEx>
 </file>
 
 <file path=word/commentsIds.xml><?xml version="1.0" encoding="utf-8"?>
 <w16cid:commentsIds xmlns:wpc="http://schemas.microsoft.com/office/word/2010/wordprocessingCanvas" xmlns:cx="http://schemas.microsoft.com/office/drawing/2014/chartex" xmlns:cx1="http://schemas.microsoft.com/office/drawing/2015/9/8/chartex" xmlns:cx2="http://schemas.microsoft.com/office/drawing/2015/10/21/chartex" xmlns:cx3="http://schemas.microsoft.com/office/drawing/2016/5/9/chartex" xmlns:cx4="http://schemas.microsoft.com/office/drawing/2016/5/10/chartex" xmlns:cx5="http://schemas.microsoft.com/office/drawing/2016/5/11/chartex" xmlns:cx6="http://schemas.microsoft.com/office/drawing/2016/5/12/chartex" xmlns:cx7="http://schemas.microsoft.com/office/drawing/2016/5/13/chartex" xmlns:cx8="http://schemas.microsoft.com/office/drawing/2016/5/14/chartex" xmlns:mc="http://schemas.openxmlformats.org/markup-compatibility/2006" xmlns:aink="http://schemas.microsoft.com/office/drawing/2016/ink" xmlns:am3d="http://schemas.microsoft.com/office/drawing/2017/model3d" xmlns:o="urn:schemas-microsoft-com:office:office" xmlns:r="http://schemas.openxmlformats.org/officeDocument/2006/relationships" xmlns:m="http://schemas.openxmlformats.org/officeDocument/2006/math" xmlns:v="urn:schemas-microsoft-com:vml" xmlns:wp14="http://schemas.microsoft.com/office/word/2010/wordprocessingDrawing" xmlns:wp="http://schemas.openxmlformats.org/drawingml/2006/wordprocessingDrawing" xmlns:w10="urn:schemas-microsoft-com:office:word" xmlns:w="http://schemas.openxmlformats.org/wordprocessingml/2006/main" xmlns:w14="http://schemas.microsoft.com/office/word/2010/wordml" xmlns:w15="http://schemas.microsoft.com/office/word/2012/wordml" xmlns:w16cid="http://schemas.microsoft.com/office/word/2016/wordml/cid" xmlns:w16se="http://schemas.microsoft.com/office/word/2015/wordml/symex" xmlns:wpg="http://schemas.microsoft.com/office/word/2010/wordprocessingGroup" xmlns:wpi="http://schemas.microsoft.com/office/word/2010/wordprocessingInk" xmlns:wne="http://schemas.microsoft.com/office/word/2006/wordml" xmlns:wps="http://schemas.microsoft.com/office/word/2010/wordprocessingShape" mc:Ignorable="w14 w15 w16se w16cid wp14">
+  <w16cid:commentId w16cid:paraId="6D217C66" w16cid:durableId="20426CE0"/>
   <w16cid:commentId w16cid:paraId="4814481A" w16cid:durableId="203E3D17"/>
   <w16cid:commentId w16cid:paraId="0428861D" w16cid:durableId="203E3CFE"/>
+  <w16cid:commentId w16cid:paraId="66B72FA1" w16cid:durableId="20427801"/>
 </w16cid:commentsIds>
 </file>
 
@@ -5241,7 +5473,7 @@
 </file>
 
 <file path=customXml/itemProps2.xml><?xml version="1.0" encoding="utf-8"?>
-<ds:datastoreItem xmlns:ds="http://schemas.openxmlformats.org/officeDocument/2006/customXml" ds:itemID="{F7C4289B-E1C9-4EDD-852C-2D2FC59D06B4}">
+<ds:datastoreItem xmlns:ds="http://schemas.openxmlformats.org/officeDocument/2006/customXml" ds:itemID="{5EB2D3D3-CF3C-4EFF-84F0-D9E98301125B}">
   <ds:schemaRefs>
     <ds:schemaRef ds:uri="http://schemas.openxmlformats.org/officeDocument/2006/bibliography"/>
   </ds:schemaRefs>

</xml_diff>

<commit_message>
Completada la documentación. Revisada.
</commit_message>
<xml_diff>
--- a/pr1/Documentación_técnica.docx
+++ b/pr1/Documentación_técnica.docx
@@ -615,7 +615,6 @@
                                   <w:dataBinding w:prefixMappings="xmlns:ns0='http://purl.org/dc/elements/1.1/' xmlns:ns1='http://schemas.openxmlformats.org/package/2006/metadata/core-properties' " w:xpath="/ns1:coreProperties[1]/ns0:creator[1]" w:storeItemID="{6C3C8BC8-F283-45AE-878A-BAB7291924A1}"/>
                                   <w:text/>
                                 </w:sdtPr>
-                                <w:sdtEndPr/>
                                 <w:sdtContent>
                                   <w:p>
                                     <w:pPr>
@@ -634,7 +633,7 @@
                                         <w:sz w:val="28"/>
                                         <w:szCs w:val="28"/>
                                       </w:rPr>
-                                      <w:t>A. Antonio Boutaour Sanchez i Bernat Pericàs Serra</w:t>
+                                      <w:t>A. Antonio Boutaour Sanchez y Bernat Pericàs Serra</w:t>
                                     </w:r>
                                   </w:p>
                                 </w:sdtContent>
@@ -697,7 +696,11 @@
               </mc:Choice>
               <mc:Fallback>
                 <w:pict>
-                  <v:shape w14:anchorId="7D9597B4" id="Cuadro de texto 1" o:spid="_x0000_s1027" type="#_x0000_t202" style="position:absolute;left:0;text-align:left;margin-left:0;margin-top:623.5pt;width:8in;height:1in;z-index:251664384;visibility:visible;mso-wrap-style:square;mso-width-percent:941;mso-height-percent:92;mso-wrap-distance-left:9pt;mso-wrap-distance-top:0;mso-wrap-distance-right:9pt;mso-wrap-distance-bottom:0;mso-position-horizontal:center;mso-position-horizontal-relative:margin;mso-position-vertical:absolute;mso-position-vertical-relative:margin;mso-width-percent:941;mso-height-percent:92;mso-width-relative:page;mso-height-relative:page;v-text-anchor:bottom" o:gfxdata="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" filled="f" stroked="f" strokeweight=".5pt">
+                  <v:shapetype w14:anchorId="7D9597B4" id="_x0000_t202" coordsize="21600,21600" o:spt="202" path="m,l,21600r21600,l21600,xe">
+                    <v:stroke joinstyle="miter"/>
+                    <v:path gradientshapeok="t" o:connecttype="rect"/>
+                  </v:shapetype>
+                  <v:shape id="Cuadro de texto 1" o:spid="_x0000_s1027" type="#_x0000_t202" style="position:absolute;left:0;text-align:left;margin-left:0;margin-top:623.5pt;width:8in;height:1in;z-index:251664384;visibility:visible;mso-wrap-style:square;mso-width-percent:941;mso-height-percent:92;mso-wrap-distance-left:9pt;mso-wrap-distance-top:0;mso-wrap-distance-right:9pt;mso-wrap-distance-bottom:0;mso-position-horizontal:center;mso-position-horizontal-relative:margin;mso-position-vertical:absolute;mso-position-vertical-relative:margin;mso-width-percent:941;mso-height-percent:92;mso-width-relative:page;mso-height-relative:page;v-text-anchor:bottom" o:gfxdata="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" filled="f" stroked="f" strokeweight=".5pt">
                     <v:textbox inset="126pt,0,54pt,0">
                       <w:txbxContent>
                         <w:sdt>
@@ -713,7 +716,6 @@
                             <w:dataBinding w:prefixMappings="xmlns:ns0='http://purl.org/dc/elements/1.1/' xmlns:ns1='http://schemas.openxmlformats.org/package/2006/metadata/core-properties' " w:xpath="/ns1:coreProperties[1]/ns0:creator[1]" w:storeItemID="{6C3C8BC8-F283-45AE-878A-BAB7291924A1}"/>
                             <w:text/>
                           </w:sdtPr>
-                          <w:sdtEndPr/>
                           <w:sdtContent>
                             <w:p>
                               <w:pPr>
@@ -732,7 +734,7 @@
                                   <w:sz w:val="28"/>
                                   <w:szCs w:val="28"/>
                                 </w:rPr>
-                                <w:t>A. Antonio Boutaour Sanchez i Bernat Pericàs Serra</w:t>
+                                <w:t>A. Antonio Boutaour Sanchez y Bernat Pericàs Serra</w:t>
                               </w:r>
                             </w:p>
                           </w:sdtContent>
@@ -823,7 +825,10 @@
         <w:t>(</w:t>
       </w:r>
       <w:r>
-        <w:t>o Family Guy en Inglés</w:t>
+        <w:t xml:space="preserve">o Family Guy en </w:t>
+      </w:r>
+      <w:r>
+        <w:t>inglés</w:t>
       </w:r>
       <w:r>
         <w:t>)</w:t>
@@ -832,13 +837,19 @@
         <w:t>.</w:t>
       </w:r>
       <w:r>
-        <w:t xml:space="preserve"> A continuación se describirá cada funcionalidad las cuales, si no se especifica lo contrario, han sido implementadas en </w:t>
+        <w:t xml:space="preserve"> A </w:t>
+      </w:r>
+      <w:r>
+        <w:t>continuación,</w:t>
+      </w:r>
+      <w:r>
+        <w:t xml:space="preserve"> se describirá cada funcionalidad las cuales, si no se especifica lo contrario, han sido implementadas en </w:t>
       </w:r>
       <w:r>
         <w:rPr>
           <w:i/>
         </w:rPr>
-        <w:t>javascript</w:t>
+        <w:t>JavaScript</w:t>
       </w:r>
       <w:r>
         <w:t xml:space="preserve"> sobre </w:t>
@@ -847,7 +858,7 @@
         <w:rPr>
           <w:i/>
         </w:rPr>
-        <w:t>html</w:t>
+        <w:t>HTML</w:t>
       </w:r>
       <w:r>
         <w:t>.</w:t>
@@ -988,7 +999,13 @@
         <w:rPr>
           <w:i/>
         </w:rPr>
-        <w:t>jquery</w:t>
+        <w:t>JQ</w:t>
+      </w:r>
+      <w:r>
+        <w:rPr>
+          <w:i/>
+        </w:rPr>
+        <w:t>uery</w:t>
       </w:r>
       <w:r>
         <w:t xml:space="preserve">, librería de </w:t>
@@ -997,7 +1014,25 @@
         <w:rPr>
           <w:i/>
         </w:rPr>
-        <w:t>javascript</w:t>
+        <w:t>J</w:t>
+      </w:r>
+      <w:r>
+        <w:rPr>
+          <w:i/>
+        </w:rPr>
+        <w:t>ava</w:t>
+      </w:r>
+      <w:r>
+        <w:rPr>
+          <w:i/>
+        </w:rPr>
+        <w:t>S</w:t>
+      </w:r>
+      <w:r>
+        <w:rPr>
+          <w:i/>
+        </w:rPr>
+        <w:t>cript</w:t>
       </w:r>
       <w:r>
         <w:t>.</w:t>
@@ -1051,13 +1086,22 @@
         <w:t>aparecerán</w:t>
       </w:r>
       <w:r>
-        <w:t xml:space="preserve"> difuminados si no aparecen en la escena que este reproduciéndose en ese momento. Además existe una </w:t>
+        <w:t xml:space="preserve"> difuminados si no aparecen en la escena que este reproduciéndose en ese momento. </w:t>
+      </w:r>
+      <w:r>
+        <w:t>Además,</w:t>
+      </w:r>
+      <w:r>
+        <w:t xml:space="preserve"> existe una </w:t>
       </w:r>
       <w:r>
         <w:t>función</w:t>
       </w:r>
       <w:r>
-        <w:t xml:space="preserve"> oculta en esta matriz, si se selecciona alguno de los personajes, el continuará reproduciéndose en una escena aleatoria en la que aparezca el personaje seleccionado.</w:t>
+        <w:t xml:space="preserve"> </w:t>
+      </w:r>
+      <w:r>
+        <w:t>en esta matriz, si se selecciona alguno de los personajes, el continuará reproduciéndose en una escena aleatoria en la que aparezca el personaje seleccionado.</w:t>
       </w:r>
     </w:p>
     <w:p>
@@ -1175,7 +1219,10 @@
         <w:t xml:space="preserve"> </w:t>
       </w:r>
       <w:r>
-        <w:t>Búsqueta por Tag</w:t>
+        <w:t>Búsqueda</w:t>
+      </w:r>
+      <w:r>
+        <w:t xml:space="preserve"> por Tag</w:t>
       </w:r>
       <w:r>
         <w:fldChar w:fldCharType="end"/>
@@ -1283,25 +1330,19 @@
         <w:t xml:space="preserve"> </w:t>
       </w:r>
       <w:r>
-        <w:t>Búsqueta por Tag</w:t>
+        <w:t>Búsqueda</w:t>
+      </w:r>
+      <w:r>
+        <w:t xml:space="preserve"> por Tag</w:t>
       </w:r>
       <w:bookmarkEnd w:id="2"/>
     </w:p>
     <w:p>
       <w:r>
-        <w:t>En el espacio inferior de la búsqueda por Tag</w:t>
-      </w:r>
-      <w:r>
-        <w:t xml:space="preserve"> hay dos reproductores de audio que reproducen la canción </w:t>
-      </w:r>
-      <w:r>
-        <w:t>original</w:t>
-      </w:r>
-      <w:r>
-        <w:t xml:space="preserve"> de la serie, y la versión a capella interpretada por los mismos autores.</w:t>
-      </w:r>
-      <w:r>
-        <w:t xml:space="preserve"> Véase la </w:t>
+        <w:t xml:space="preserve">En el espacio inferior de la búsqueda por Tag hay dos reproductores de audio que reproducen la canción original de la serie, y la versión acapella interpretada por los mismos autores. </w:t>
+      </w:r>
+      <w:r>
+        <w:t xml:space="preserve">Véase la </w:t>
       </w:r>
       <w:r>
         <w:fldChar w:fldCharType="begin"/>
@@ -1799,7 +1840,19 @@
         <w:t>Finalmente, hay pequeñas funcionalidades extras como</w:t>
       </w:r>
       <w:r>
-        <w:t>, por ejemplo, pausar o reproducir el vídeo haciendo clic sobre este y no exclusivamente sobre el botón de Play/Pause. O también que al hacer clic sobre la pestaña “Contacto” (parte sueprior de la página), se redirige al usuario a la misma página pero al elemento con los datos de contacto de los autores de la página y se ilumina éste por un tiempo de dos segundos. Funcionalidades que, si bien no afectan al uso general de la web, si mejoran directamente la experiencia del usuario.</w:t>
+        <w:t xml:space="preserve">, por ejemplo, pausar o reproducir el vídeo haciendo clic sobre este y no exclusivamente sobre el botón de Play/Pause. O también que al hacer clic sobre la pestaña “Contacto” (parte </w:t>
+      </w:r>
+      <w:r>
+        <w:t>superior</w:t>
+      </w:r>
+      <w:r>
+        <w:t xml:space="preserve"> de la página), se redirige al usuario a la misma </w:t>
+      </w:r>
+      <w:r>
+        <w:t>página,</w:t>
+      </w:r>
+      <w:r>
+        <w:t xml:space="preserve"> pero al elemento con los datos de contacto de los autores de la página y se ilumina éste por un tiempo de dos segundos. Funcionalidades que, si bien no afectan al uso general de la web, si mejoran directamente la experiencia del usuario.</w:t>
       </w:r>
     </w:p>
     <w:p>
@@ -1812,10 +1865,16 @@
     </w:p>
     <w:p>
       <w:r>
-        <w:t>Se ha usado el software WebStorm para codificar la práctica, para administrar el repositorio de git y para publicarla al servidor de la asignatura</w:t>
-      </w:r>
-      <w:r>
-        <w:t xml:space="preserve"> (mediante una connexión </w:t>
+        <w:t xml:space="preserve">Se ha usado el software WebStorm para codificar la práctica, para administrar el repositorio de </w:t>
+      </w:r>
+      <w:r>
+        <w:t>G</w:t>
+      </w:r>
+      <w:r>
+        <w:t>it y para publicarla al servidor de la asignatura</w:t>
+      </w:r>
+      <w:r>
+        <w:t xml:space="preserve"> (mediante una conexión </w:t>
       </w:r>
       <w:r>
         <w:rPr>
@@ -1832,10 +1891,22 @@
     </w:p>
     <w:p>
       <w:r>
-        <w:t>Al haberse hecho grupo, optamos por usar git para poder trabajar a la vez, dividimos la página en diversas partes y funcionalidades y cada componente desarrollaba lo que le correspondía en su rama, una vez finalizado el desarrollo de una funcionalidad, ambos</w:t>
-      </w:r>
-      <w:r>
-        <w:t xml:space="preserve"> usuarios la testeban y mejoraban (si era el caso) y se hacía </w:t>
+        <w:t xml:space="preserve">Al haberse hecho grupo, optamos por usar </w:t>
+      </w:r>
+      <w:r>
+        <w:t>G</w:t>
+      </w:r>
+      <w:r>
+        <w:t>it para poder trabajar a la vez, dividimos la página en diversas partes y funcionalidades y cada componente desarrollaba lo que le correspondía en su rama, una vez finalizado el desarrollo de una funcionalidad, ambos</w:t>
+      </w:r>
+      <w:r>
+        <w:t xml:space="preserve"> usuarios la </w:t>
+      </w:r>
+      <w:r>
+        <w:t>testaban</w:t>
+      </w:r>
+      <w:r>
+        <w:t xml:space="preserve"> y mejoraban (si era el caso) y se hacía </w:t>
       </w:r>
       <w:r>
         <w:rPr>
@@ -1844,12 +1915,30 @@
         <w:t>pull</w:t>
       </w:r>
       <w:r>
-        <w:t xml:space="preserve"> a la rama master.</w:t>
+        <w:t xml:space="preserve"> a la rama </w:t>
+      </w:r>
+      <w:r>
+        <w:t>máster</w:t>
+      </w:r>
+      <w:r>
+        <w:t>.</w:t>
       </w:r>
     </w:p>
     <w:p>
       <w:r>
-        <w:t>El principio del desarrollo de la web, el testeo de ésta se hizo en local, pero una vez un componente del grupo configuró el servidor y el mismo WebStorm para realizar la carga a éste, se pasó a testearse siempre en línia. De esta manera nos ahorramos algunos errores de chrome al no cargar ficheros .vtt de una web en local. A demás, si el resultado se quiere en línea, no hay razones para no realizar todas las pruebas a la web ya en línea.</w:t>
+        <w:t xml:space="preserve">El principio del desarrollo de la web, el testeo de ésta se hizo en local, pero una vez un componente del grupo configuró el servidor y el mismo WebStorm para realizar la carga a éste, se pasó a testearse siempre en </w:t>
+      </w:r>
+      <w:r>
+        <w:t>línea</w:t>
+      </w:r>
+      <w:r>
+        <w:t xml:space="preserve">. De esta manera nos ahorramos algunos errores de </w:t>
+      </w:r>
+      <w:r>
+        <w:t>C</w:t>
+      </w:r>
+      <w:r>
+        <w:t>hrome al no cargar ficheros .vtt de una web en local. A demás, si el resultado se quiere en línea, no hay razones para no realizar todas las pruebas a la web ya en línea.</w:t>
       </w:r>
     </w:p>
     <w:p>
@@ -1857,7 +1946,13 @@
         <w:pStyle w:val="Ttulo1"/>
       </w:pPr>
       <w:r>
-        <w:t xml:space="preserve">Explicación técnica del uso de TextTracks, códigos JavaScript, JSONs, etc. utilizados para desarrollar todas la funcionalidades (metadata, </w:t>
+        <w:t xml:space="preserve">Explicación técnica del uso de TextTracks, códigos JavaScript, JSONs, etc. utilizados para desarrollar </w:t>
+      </w:r>
+      <w:r>
+        <w:t>todas las funcionalidades</w:t>
+      </w:r>
+      <w:r>
+        <w:t xml:space="preserve"> (metadata, </w:t>
       </w:r>
       <w:r>
         <w:t>capítulos</w:t>
@@ -1878,6 +1973,118 @@
         </w:rPr>
         <w:commentReference w:id="7"/>
       </w:r>
+      <w:r>
+        <w:t xml:space="preserve">El principal funcionamiento de la página web respecto a metadata </w:t>
+      </w:r>
+      <w:r>
+        <w:t>se basa en</w:t>
+      </w:r>
+      <w:r>
+        <w:t xml:space="preserve"> la búsqueda de escenas</w:t>
+      </w:r>
+      <w:r>
+        <w:t>, identificación de los personajes que interactúan en la escena</w:t>
+      </w:r>
+      <w:r>
+        <w:t xml:space="preserve"> y el servicio de rating que ofrece.</w:t>
+      </w:r>
+    </w:p>
+    <w:p>
+      <w:r>
+        <w:t>Contamos con un VTT que contiene la información separada por escena, con tiempo de inicio y fin, tag</w:t>
+      </w:r>
+      <w:r>
+        <w:t>s</w:t>
+      </w:r>
+      <w:r>
+        <w:t xml:space="preserve">, y los personajes que intervienen en la escena. Dentro de nuestro funcionamiento del </w:t>
+      </w:r>
+      <w:r>
+        <w:rPr>
+          <w:i/>
+        </w:rPr>
+        <w:t>J</w:t>
+      </w:r>
+      <w:r>
+        <w:rPr>
+          <w:i/>
+        </w:rPr>
+        <w:t>ava</w:t>
+      </w:r>
+      <w:r>
+        <w:rPr>
+          <w:i/>
+        </w:rPr>
+        <w:t>S</w:t>
+      </w:r>
+      <w:r>
+        <w:rPr>
+          <w:i/>
+        </w:rPr>
+        <w:t>cript</w:t>
+      </w:r>
+      <w:r>
+        <w:t xml:space="preserve"> encontramos un evento que se ejecuta cada vez que se realiza un cambio de Cue. Dentro de este evento se realiza un apagado de todas las imágenes de los personajes y se activan aquellas imágenes que están definidas dentro del cue.</w:t>
+      </w:r>
+      <w:r>
+        <w:t xml:space="preserve"> Este mismo archivo es usado para ser recorrido cuando se realiza una búsqueda por tag. En el momento que se encuentra una coincidencia entre el tag insertado y alguno de los cues se realiza una redirección al tiempo de la escena en cuestión. Finalmente, dentro de esta funcionalidad encontramos el evento de click en alguno de los botones de los personajes. En este caso, la búsqueda se realiza a partir de encontrar el personaje en una escena aleatoria del video.</w:t>
+      </w:r>
+    </w:p>
+    <w:p>
+      <w:r>
+        <w:lastRenderedPageBreak/>
+        <w:t xml:space="preserve">Por otra parte, encontramos el tratamiento de los gags. Los gags se tratan de escenas cortas con una finalidad humorística. Al tratarse de escenas independientes a las captadas dentro del primer VTT comentado hemos realizado un nuevo TextTrack que contiene la información (título y </w:t>
+      </w:r>
+      <w:r>
+        <w:t>tags).</w:t>
+      </w:r>
+    </w:p>
+    <w:p>
+      <w:pPr>
+        <w:ind w:firstLine="0"/>
+      </w:pPr>
+      <w:r>
+        <w:t xml:space="preserve">En este caso, la solución encontrada se basa en que en cada cambio de Cue se realiza una espera, esta espera se basa en el tiempo final del gag </w:t>
+      </w:r>
+      <w:r>
+        <w:t>menos</w:t>
+      </w:r>
+      <w:r>
+        <w:t xml:space="preserve"> el tiempo inicial de este. Por lo tanto, al visualizar el final del gag aparece un pop-up con la valoración. Esta valoración es obligatoria para poder continuar con la reproducción.</w:t>
+      </w:r>
+    </w:p>
+    <w:p>
+      <w:pPr>
+        <w:ind w:firstLine="0"/>
+      </w:pPr>
+      <w:r>
+        <w:t>El almacenamiento de este rating se lleva a cabo mediante variables globales dentro de JavaScript</w:t>
+      </w:r>
+      <w:r>
+        <w:t xml:space="preserve"> y una visualización a nivel de HTML.</w:t>
+      </w:r>
+    </w:p>
+    <w:p>
+      <w:pPr>
+        <w:ind w:firstLine="0"/>
+      </w:pPr>
+      <w:r>
+        <w:t>Encontramos como mejoras a la práctica el tratamiento de almacenamiento del rating dentro de un servicio externo (WebServices</w:t>
+      </w:r>
+      <w:r>
+        <w:t xml:space="preserve"> y mostrar la información a través un HighChart) </w:t>
+      </w:r>
+      <w:r>
+        <w:t>así como un tratamiento diferente al problema de la muestra del gag que no implique un desfase de tiempo debido a que pueden darse casos en los que se realiza una muestra de una valoración de un gag saltado de forma aleatoria.</w:t>
+      </w:r>
+      <w:r>
+        <w:t xml:space="preserve"> </w:t>
+      </w:r>
+    </w:p>
+    <w:p>
+      <w:pPr>
+        <w:ind w:firstLine="0"/>
+      </w:pPr>
     </w:p>
     <w:p>
       <w:pPr>
@@ -1906,8 +2113,6 @@
       <w:r>
         <w:t>por ser simple y elegante. La web se construyó sobre ese esquema, por lo que no fue muy complicado que fuese responsive.</w:t>
       </w:r>
-      <w:bookmarkStart w:id="8" w:name="_GoBack"/>
-      <w:bookmarkEnd w:id="8"/>
     </w:p>
     <w:p>
       <w:pPr>
@@ -1930,7 +2135,7 @@
       </w:pPr>
       <w:r>
         <w:lastRenderedPageBreak/>
-        <w:t>Plataformas y entornos que  aceptan o no aceptan todas las funcionalidades de la práctica. Principalmente navegadores web y terminales móviles.</w:t>
+        <w:t>Plataformas y entornos que aceptan o no aceptan todas las funcionalidades de la práctica. Principalmente navegadores web y terminales móviles.</w:t>
       </w:r>
     </w:p>
     <w:p/>
@@ -1967,6 +2172,8 @@
                 <w:sz w:val="18"/>
               </w:rPr>
             </w:pPr>
+            <w:commentRangeStart w:id="8"/>
+            <w:commentRangeStart w:id="9"/>
           </w:p>
         </w:tc>
         <w:tc>
@@ -2043,11 +2250,13 @@
               <w:jc w:val="center"/>
               <w:rPr>
                 <w:sz w:val="14"/>
+                <w:lang w:val="en-US"/>
               </w:rPr>
             </w:pPr>
             <w:r>
               <w:rPr>
                 <w:sz w:val="14"/>
+                <w:lang w:val="en-US"/>
               </w:rPr>
               <w:t>Internet Explorer 11.379 sobre Windows 10 Home 1809</w:t>
             </w:r>
@@ -2066,7 +2275,7 @@
                 <w:sz w:val="14"/>
               </w:rPr>
             </w:pPr>
-            <w:commentRangeStart w:id="9"/>
+            <w:commentRangeStart w:id="10"/>
             <w:r>
               <w:rPr>
                 <w:sz w:val="14"/>
@@ -2160,11 +2369,17 @@
               </w:rPr>
               <w:t>Sobre MacOs Mojave</w:t>
             </w:r>
-            <w:commentRangeEnd w:id="9"/>
+            <w:commentRangeEnd w:id="10"/>
             <w:r>
               <w:rPr>
                 <w:rStyle w:val="Refdecomentario"/>
               </w:rPr>
+              <w:commentReference w:id="10"/>
+            </w:r>
+            <w:r>
+              <w:rPr>
+                <w:rStyle w:val="Refdecomentario"/>
+              </w:rPr>
               <w:commentReference w:id="9"/>
             </w:r>
           </w:p>
@@ -2233,7 +2448,7 @@
                 <w:sz w:val="14"/>
               </w:rPr>
             </w:pPr>
-            <w:commentRangeStart w:id="10"/>
+            <w:commentRangeStart w:id="11"/>
             <w:r>
               <w:rPr>
                 <w:sz w:val="14"/>
@@ -2291,12 +2506,203 @@
               </w:rPr>
               <w:t>sobre iOS</w:t>
             </w:r>
-            <w:commentRangeEnd w:id="10"/>
+            <w:commentRangeEnd w:id="11"/>
             <w:r>
               <w:rPr>
                 <w:rStyle w:val="Refdecomentario"/>
               </w:rPr>
-              <w:commentReference w:id="10"/>
+              <w:commentReference w:id="11"/>
+            </w:r>
+            <w:r>
+              <w:rPr>
+                <w:rStyle w:val="Refdecomentario"/>
+              </w:rPr>
+              <w:commentReference w:id="8"/>
+            </w:r>
+          </w:p>
+        </w:tc>
+      </w:tr>
+      <w:commentRangeEnd w:id="8"/>
+      <w:commentRangeEnd w:id="9"/>
+      <w:tr>
+        <w:tc>
+          <w:tcPr>
+            <w:tcW w:w="934" w:type="dxa"/>
+            <w:vAlign w:val="center"/>
+          </w:tcPr>
+          <w:p>
+            <w:pPr>
+              <w:ind w:firstLine="0"/>
+              <w:jc w:val="center"/>
+              <w:rPr>
+                <w:sz w:val="14"/>
+              </w:rPr>
+            </w:pPr>
+            <w:r>
+              <w:rPr>
+                <w:sz w:val="14"/>
+              </w:rPr>
+              <w:t>Visor de vídeo</w:t>
+            </w:r>
+          </w:p>
+        </w:tc>
+        <w:tc>
+          <w:tcPr>
+            <w:tcW w:w="784" w:type="dxa"/>
+            <w:shd w:val="clear" w:color="auto" w:fill="A8D08D" w:themeFill="accent6" w:themeFillTint="99"/>
+            <w:vAlign w:val="center"/>
+          </w:tcPr>
+          <w:p>
+            <w:pPr>
+              <w:ind w:firstLine="0"/>
+              <w:jc w:val="center"/>
+            </w:pPr>
+            <w:r>
+              <w:t>SI</w:t>
+            </w:r>
+          </w:p>
+        </w:tc>
+        <w:tc>
+          <w:tcPr>
+            <w:tcW w:w="749" w:type="dxa"/>
+            <w:shd w:val="clear" w:color="auto" w:fill="A8D08D" w:themeFill="accent6" w:themeFillTint="99"/>
+            <w:vAlign w:val="center"/>
+          </w:tcPr>
+          <w:p>
+            <w:pPr>
+              <w:ind w:firstLine="0"/>
+              <w:jc w:val="center"/>
+            </w:pPr>
+            <w:r>
+              <w:t>SI</w:t>
+            </w:r>
+          </w:p>
+        </w:tc>
+        <w:tc>
+          <w:tcPr>
+            <w:tcW w:w="961" w:type="dxa"/>
+            <w:shd w:val="clear" w:color="auto" w:fill="A8D08D" w:themeFill="accent6" w:themeFillTint="99"/>
+            <w:vAlign w:val="center"/>
+          </w:tcPr>
+          <w:p>
+            <w:pPr>
+              <w:ind w:firstLine="0"/>
+              <w:jc w:val="center"/>
+            </w:pPr>
+            <w:r>
+              <w:t>SI</w:t>
+            </w:r>
+          </w:p>
+        </w:tc>
+        <w:tc>
+          <w:tcPr>
+            <w:tcW w:w="749" w:type="dxa"/>
+            <w:shd w:val="clear" w:color="auto" w:fill="A8D08D" w:themeFill="accent6" w:themeFillTint="99"/>
+            <w:vAlign w:val="center"/>
+          </w:tcPr>
+          <w:p>
+            <w:pPr>
+              <w:ind w:firstLine="0"/>
+              <w:jc w:val="center"/>
+            </w:pPr>
+            <w:r>
+              <w:t>SI</w:t>
+            </w:r>
+          </w:p>
+        </w:tc>
+        <w:tc>
+          <w:tcPr>
+            <w:tcW w:w="669" w:type="dxa"/>
+            <w:shd w:val="clear" w:color="auto" w:fill="A8D08D" w:themeFill="accent6" w:themeFillTint="99"/>
+            <w:vAlign w:val="center"/>
+          </w:tcPr>
+          <w:p>
+            <w:pPr>
+              <w:ind w:firstLine="0"/>
+              <w:jc w:val="center"/>
+            </w:pPr>
+            <w:r>
+              <w:t>SI</w:t>
+            </w:r>
+          </w:p>
+        </w:tc>
+        <w:tc>
+          <w:tcPr>
+            <w:tcW w:w="643" w:type="dxa"/>
+            <w:shd w:val="clear" w:color="auto" w:fill="A8D08D" w:themeFill="accent6" w:themeFillTint="99"/>
+            <w:vAlign w:val="center"/>
+          </w:tcPr>
+          <w:p>
+            <w:pPr>
+              <w:ind w:firstLine="0"/>
+              <w:jc w:val="center"/>
+            </w:pPr>
+            <w:r>
+              <w:t>SI</w:t>
+            </w:r>
+          </w:p>
+        </w:tc>
+        <w:tc>
+          <w:tcPr>
+            <w:tcW w:w="910" w:type="dxa"/>
+            <w:shd w:val="clear" w:color="auto" w:fill="A8D08D" w:themeFill="accent6" w:themeFillTint="99"/>
+            <w:vAlign w:val="center"/>
+          </w:tcPr>
+          <w:p>
+            <w:pPr>
+              <w:ind w:firstLine="0"/>
+              <w:jc w:val="center"/>
+            </w:pPr>
+            <w:r>
+              <w:t>SI</w:t>
+            </w:r>
+          </w:p>
+        </w:tc>
+        <w:tc>
+          <w:tcPr>
+            <w:tcW w:w="784" w:type="dxa"/>
+            <w:shd w:val="clear" w:color="auto" w:fill="A8D08D" w:themeFill="accent6" w:themeFillTint="99"/>
+            <w:vAlign w:val="center"/>
+          </w:tcPr>
+          <w:p>
+            <w:pPr>
+              <w:ind w:firstLine="0"/>
+              <w:jc w:val="center"/>
+            </w:pPr>
+            <w:r>
+              <w:t>SI</w:t>
+            </w:r>
+          </w:p>
+        </w:tc>
+        <w:tc>
+          <w:tcPr>
+            <w:tcW w:w="669" w:type="dxa"/>
+            <w:shd w:val="clear" w:color="auto" w:fill="A8D08D" w:themeFill="accent6" w:themeFillTint="99"/>
+            <w:vAlign w:val="center"/>
+          </w:tcPr>
+          <w:p>
+            <w:pPr>
+              <w:ind w:firstLine="0"/>
+              <w:jc w:val="center"/>
+            </w:pPr>
+            <w:r>
+              <w:t>SI</w:t>
+            </w:r>
+          </w:p>
+        </w:tc>
+        <w:tc>
+          <w:tcPr>
+            <w:tcW w:w="790" w:type="dxa"/>
+            <w:shd w:val="clear" w:color="auto" w:fill="A8D08D" w:themeFill="accent6" w:themeFillTint="99"/>
+            <w:vAlign w:val="center"/>
+          </w:tcPr>
+          <w:p>
+            <w:pPr>
+              <w:ind w:firstLine="0"/>
+              <w:jc w:val="center"/>
+            </w:pPr>
+            <w:r>
+              <w:t>SI</w:t>
             </w:r>
           </w:p>
         </w:tc>
@@ -2319,7 +2725,7 @@
               <w:rPr>
                 <w:sz w:val="14"/>
               </w:rPr>
-              <w:t>Visor de vídeo</w:t>
+              <w:t>Subtítulos</w:t>
             </w:r>
           </w:p>
         </w:tc>
@@ -2374,53 +2780,65 @@
         <w:tc>
           <w:tcPr>
             <w:tcW w:w="749" w:type="dxa"/>
-            <w:shd w:val="clear" w:color="auto" w:fill="A8D08D" w:themeFill="accent6" w:themeFillTint="99"/>
-            <w:vAlign w:val="center"/>
-          </w:tcPr>
-          <w:p>
-            <w:pPr>
-              <w:ind w:firstLine="0"/>
-              <w:jc w:val="center"/>
-            </w:pPr>
-            <w:r>
-              <w:t>SI</w:t>
+            <w:shd w:val="clear" w:color="auto" w:fill="FF4F4F"/>
+            <w:vAlign w:val="center"/>
+          </w:tcPr>
+          <w:p>
+            <w:pPr>
+              <w:ind w:firstLine="0"/>
+              <w:jc w:val="center"/>
+            </w:pPr>
+            <w:r>
+              <w:t>NO</w:t>
             </w:r>
           </w:p>
         </w:tc>
         <w:tc>
           <w:tcPr>
             <w:tcW w:w="669" w:type="dxa"/>
-            <w:vAlign w:val="center"/>
-          </w:tcPr>
-          <w:p>
-            <w:pPr>
-              <w:ind w:firstLine="0"/>
-              <w:jc w:val="center"/>
-            </w:pPr>
+            <w:shd w:val="clear" w:color="auto" w:fill="A8D08D" w:themeFill="accent6" w:themeFillTint="99"/>
+            <w:vAlign w:val="center"/>
+          </w:tcPr>
+          <w:p>
+            <w:pPr>
+              <w:ind w:firstLine="0"/>
+              <w:jc w:val="center"/>
+            </w:pPr>
+            <w:r>
+              <w:t>SI</w:t>
+            </w:r>
           </w:p>
         </w:tc>
         <w:tc>
           <w:tcPr>
             <w:tcW w:w="643" w:type="dxa"/>
-            <w:vAlign w:val="center"/>
-          </w:tcPr>
-          <w:p>
-            <w:pPr>
-              <w:ind w:firstLine="0"/>
-              <w:jc w:val="center"/>
-            </w:pPr>
+            <w:shd w:val="clear" w:color="auto" w:fill="A8D08D" w:themeFill="accent6" w:themeFillTint="99"/>
+            <w:vAlign w:val="center"/>
+          </w:tcPr>
+          <w:p>
+            <w:pPr>
+              <w:ind w:firstLine="0"/>
+              <w:jc w:val="center"/>
+            </w:pPr>
+            <w:r>
+              <w:t>SI</w:t>
+            </w:r>
           </w:p>
         </w:tc>
         <w:tc>
           <w:tcPr>
             <w:tcW w:w="910" w:type="dxa"/>
-            <w:vAlign w:val="center"/>
-          </w:tcPr>
-          <w:p>
-            <w:pPr>
-              <w:ind w:firstLine="0"/>
-              <w:jc w:val="center"/>
-            </w:pPr>
+            <w:shd w:val="clear" w:color="auto" w:fill="A8D08D" w:themeFill="accent6" w:themeFillTint="99"/>
+            <w:vAlign w:val="center"/>
+          </w:tcPr>
+          <w:p>
+            <w:pPr>
+              <w:ind w:firstLine="0"/>
+              <w:jc w:val="center"/>
+            </w:pPr>
+            <w:r>
+              <w:t>SI</w:t>
+            </w:r>
           </w:p>
         </w:tc>
         <w:tc>
@@ -2490,7 +2908,190 @@
               <w:rPr>
                 <w:sz w:val="14"/>
               </w:rPr>
-              <w:t>Subtítulos</w:t>
+              <w:t>Barra de navegación del vídeo</w:t>
+            </w:r>
+          </w:p>
+        </w:tc>
+        <w:tc>
+          <w:tcPr>
+            <w:tcW w:w="784" w:type="dxa"/>
+            <w:shd w:val="clear" w:color="auto" w:fill="A8D08D" w:themeFill="accent6" w:themeFillTint="99"/>
+            <w:vAlign w:val="center"/>
+          </w:tcPr>
+          <w:p>
+            <w:pPr>
+              <w:ind w:firstLine="0"/>
+              <w:jc w:val="center"/>
+            </w:pPr>
+            <w:r>
+              <w:t>SI</w:t>
+            </w:r>
+          </w:p>
+        </w:tc>
+        <w:tc>
+          <w:tcPr>
+            <w:tcW w:w="749" w:type="dxa"/>
+            <w:shd w:val="clear" w:color="auto" w:fill="A8D08D" w:themeFill="accent6" w:themeFillTint="99"/>
+            <w:vAlign w:val="center"/>
+          </w:tcPr>
+          <w:p>
+            <w:pPr>
+              <w:ind w:firstLine="0"/>
+              <w:jc w:val="center"/>
+            </w:pPr>
+            <w:r>
+              <w:t>SI</w:t>
+            </w:r>
+          </w:p>
+        </w:tc>
+        <w:tc>
+          <w:tcPr>
+            <w:tcW w:w="961" w:type="dxa"/>
+            <w:shd w:val="clear" w:color="auto" w:fill="A8D08D" w:themeFill="accent6" w:themeFillTint="99"/>
+            <w:vAlign w:val="center"/>
+          </w:tcPr>
+          <w:p>
+            <w:pPr>
+              <w:ind w:firstLine="0"/>
+              <w:jc w:val="center"/>
+            </w:pPr>
+            <w:r>
+              <w:t>SI</w:t>
+            </w:r>
+          </w:p>
+        </w:tc>
+        <w:tc>
+          <w:tcPr>
+            <w:tcW w:w="749" w:type="dxa"/>
+            <w:shd w:val="clear" w:color="auto" w:fill="A8D08D" w:themeFill="accent6" w:themeFillTint="99"/>
+            <w:vAlign w:val="center"/>
+          </w:tcPr>
+          <w:p>
+            <w:pPr>
+              <w:ind w:firstLine="0"/>
+              <w:jc w:val="center"/>
+            </w:pPr>
+            <w:r>
+              <w:t>SI</w:t>
+            </w:r>
+          </w:p>
+        </w:tc>
+        <w:tc>
+          <w:tcPr>
+            <w:tcW w:w="669" w:type="dxa"/>
+            <w:shd w:val="clear" w:color="auto" w:fill="A8D08D" w:themeFill="accent6" w:themeFillTint="99"/>
+            <w:vAlign w:val="center"/>
+          </w:tcPr>
+          <w:p>
+            <w:pPr>
+              <w:ind w:firstLine="0"/>
+              <w:jc w:val="center"/>
+            </w:pPr>
+            <w:r>
+              <w:t>SI</w:t>
+            </w:r>
+          </w:p>
+        </w:tc>
+        <w:tc>
+          <w:tcPr>
+            <w:tcW w:w="643" w:type="dxa"/>
+            <w:shd w:val="clear" w:color="auto" w:fill="A8D08D" w:themeFill="accent6" w:themeFillTint="99"/>
+            <w:vAlign w:val="center"/>
+          </w:tcPr>
+          <w:p>
+            <w:pPr>
+              <w:ind w:firstLine="0"/>
+              <w:jc w:val="center"/>
+            </w:pPr>
+            <w:r>
+              <w:t>SI</w:t>
+            </w:r>
+          </w:p>
+        </w:tc>
+        <w:tc>
+          <w:tcPr>
+            <w:tcW w:w="910" w:type="dxa"/>
+            <w:shd w:val="clear" w:color="auto" w:fill="A8D08D" w:themeFill="accent6" w:themeFillTint="99"/>
+            <w:vAlign w:val="center"/>
+          </w:tcPr>
+          <w:p>
+            <w:pPr>
+              <w:ind w:firstLine="0"/>
+              <w:jc w:val="center"/>
+            </w:pPr>
+            <w:r>
+              <w:t>SI</w:t>
+            </w:r>
+          </w:p>
+        </w:tc>
+        <w:tc>
+          <w:tcPr>
+            <w:tcW w:w="784" w:type="dxa"/>
+            <w:shd w:val="clear" w:color="auto" w:fill="A8D08D" w:themeFill="accent6" w:themeFillTint="99"/>
+            <w:vAlign w:val="center"/>
+          </w:tcPr>
+          <w:p>
+            <w:pPr>
+              <w:ind w:firstLine="0"/>
+              <w:jc w:val="center"/>
+            </w:pPr>
+            <w:r>
+              <w:t>SI</w:t>
+            </w:r>
+          </w:p>
+        </w:tc>
+        <w:tc>
+          <w:tcPr>
+            <w:tcW w:w="669" w:type="dxa"/>
+            <w:shd w:val="clear" w:color="auto" w:fill="A8D08D" w:themeFill="accent6" w:themeFillTint="99"/>
+            <w:vAlign w:val="center"/>
+          </w:tcPr>
+          <w:p>
+            <w:pPr>
+              <w:ind w:firstLine="0"/>
+              <w:jc w:val="center"/>
+            </w:pPr>
+            <w:r>
+              <w:t>SI</w:t>
+            </w:r>
+          </w:p>
+        </w:tc>
+        <w:tc>
+          <w:tcPr>
+            <w:tcW w:w="790" w:type="dxa"/>
+            <w:shd w:val="clear" w:color="auto" w:fill="A8D08D" w:themeFill="accent6" w:themeFillTint="99"/>
+            <w:vAlign w:val="center"/>
+          </w:tcPr>
+          <w:p>
+            <w:pPr>
+              <w:ind w:firstLine="0"/>
+              <w:jc w:val="center"/>
+            </w:pPr>
+            <w:r>
+              <w:t>SI</w:t>
+            </w:r>
+          </w:p>
+        </w:tc>
+      </w:tr>
+      <w:tr>
+        <w:tc>
+          <w:tcPr>
+            <w:tcW w:w="934" w:type="dxa"/>
+            <w:vAlign w:val="center"/>
+          </w:tcPr>
+          <w:p>
+            <w:pPr>
+              <w:ind w:firstLine="0"/>
+              <w:jc w:val="center"/>
+              <w:rPr>
+                <w:sz w:val="14"/>
+              </w:rPr>
+            </w:pPr>
+            <w:r>
+              <w:rPr>
+                <w:sz w:val="14"/>
+              </w:rPr>
+              <w:t>Personajes de esa escena destacados</w:t>
             </w:r>
           </w:p>
         </w:tc>
@@ -2561,37 +3162,49 @@
         <w:tc>
           <w:tcPr>
             <w:tcW w:w="669" w:type="dxa"/>
-            <w:vAlign w:val="center"/>
-          </w:tcPr>
-          <w:p>
-            <w:pPr>
-              <w:ind w:firstLine="0"/>
-              <w:jc w:val="center"/>
-            </w:pPr>
+            <w:shd w:val="clear" w:color="auto" w:fill="A8D08D" w:themeFill="accent6" w:themeFillTint="99"/>
+            <w:vAlign w:val="center"/>
+          </w:tcPr>
+          <w:p>
+            <w:pPr>
+              <w:ind w:firstLine="0"/>
+              <w:jc w:val="center"/>
+            </w:pPr>
+            <w:r>
+              <w:t>SI</w:t>
+            </w:r>
           </w:p>
         </w:tc>
         <w:tc>
           <w:tcPr>
             <w:tcW w:w="643" w:type="dxa"/>
-            <w:vAlign w:val="center"/>
-          </w:tcPr>
-          <w:p>
-            <w:pPr>
-              <w:ind w:firstLine="0"/>
-              <w:jc w:val="center"/>
-            </w:pPr>
+            <w:shd w:val="clear" w:color="auto" w:fill="A8D08D" w:themeFill="accent6" w:themeFillTint="99"/>
+            <w:vAlign w:val="center"/>
+          </w:tcPr>
+          <w:p>
+            <w:pPr>
+              <w:ind w:firstLine="0"/>
+              <w:jc w:val="center"/>
+            </w:pPr>
+            <w:r>
+              <w:t>SI</w:t>
+            </w:r>
           </w:p>
         </w:tc>
         <w:tc>
           <w:tcPr>
             <w:tcW w:w="910" w:type="dxa"/>
-            <w:vAlign w:val="center"/>
-          </w:tcPr>
-          <w:p>
-            <w:pPr>
-              <w:ind w:firstLine="0"/>
-              <w:jc w:val="center"/>
-            </w:pPr>
+            <w:shd w:val="clear" w:color="auto" w:fill="A8D08D" w:themeFill="accent6" w:themeFillTint="99"/>
+            <w:vAlign w:val="center"/>
+          </w:tcPr>
+          <w:p>
+            <w:pPr>
+              <w:ind w:firstLine="0"/>
+              <w:jc w:val="center"/>
+            </w:pPr>
+            <w:r>
+              <w:t>SI</w:t>
+            </w:r>
           </w:p>
         </w:tc>
         <w:tc>
@@ -2661,7 +3274,19 @@
               <w:rPr>
                 <w:sz w:val="14"/>
               </w:rPr>
-              <w:t>Barra de navegación del vídeo</w:t>
+              <w:t xml:space="preserve">Salto a una escena </w:t>
+            </w:r>
+            <w:r>
+              <w:rPr>
+                <w:sz w:val="14"/>
+              </w:rPr>
+              <w:t>aleatoria</w:t>
+            </w:r>
+            <w:r>
+              <w:rPr>
+                <w:sz w:val="14"/>
+              </w:rPr>
+              <w:t xml:space="preserve"> de un personaje</w:t>
             </w:r>
           </w:p>
         </w:tc>
@@ -2716,53 +3341,65 @@
         <w:tc>
           <w:tcPr>
             <w:tcW w:w="749" w:type="dxa"/>
-            <w:shd w:val="clear" w:color="auto" w:fill="A8D08D" w:themeFill="accent6" w:themeFillTint="99"/>
-            <w:vAlign w:val="center"/>
-          </w:tcPr>
-          <w:p>
-            <w:pPr>
-              <w:ind w:firstLine="0"/>
-              <w:jc w:val="center"/>
-            </w:pPr>
-            <w:r>
-              <w:t>SI</w:t>
+            <w:shd w:val="clear" w:color="auto" w:fill="FF4F4F"/>
+            <w:vAlign w:val="center"/>
+          </w:tcPr>
+          <w:p>
+            <w:pPr>
+              <w:ind w:firstLine="0"/>
+              <w:jc w:val="center"/>
+            </w:pPr>
+            <w:r>
+              <w:t>NO</w:t>
             </w:r>
           </w:p>
         </w:tc>
         <w:tc>
           <w:tcPr>
             <w:tcW w:w="669" w:type="dxa"/>
-            <w:vAlign w:val="center"/>
-          </w:tcPr>
-          <w:p>
-            <w:pPr>
-              <w:ind w:firstLine="0"/>
-              <w:jc w:val="center"/>
-            </w:pPr>
+            <w:shd w:val="clear" w:color="auto" w:fill="A8D08D" w:themeFill="accent6" w:themeFillTint="99"/>
+            <w:vAlign w:val="center"/>
+          </w:tcPr>
+          <w:p>
+            <w:pPr>
+              <w:ind w:firstLine="0"/>
+              <w:jc w:val="center"/>
+            </w:pPr>
+            <w:r>
+              <w:t>SI</w:t>
+            </w:r>
           </w:p>
         </w:tc>
         <w:tc>
           <w:tcPr>
             <w:tcW w:w="643" w:type="dxa"/>
-            <w:vAlign w:val="center"/>
-          </w:tcPr>
-          <w:p>
-            <w:pPr>
-              <w:ind w:firstLine="0"/>
-              <w:jc w:val="center"/>
-            </w:pPr>
+            <w:shd w:val="clear" w:color="auto" w:fill="A8D08D" w:themeFill="accent6" w:themeFillTint="99"/>
+            <w:vAlign w:val="center"/>
+          </w:tcPr>
+          <w:p>
+            <w:pPr>
+              <w:ind w:firstLine="0"/>
+              <w:jc w:val="center"/>
+            </w:pPr>
+            <w:r>
+              <w:t>SI</w:t>
+            </w:r>
           </w:p>
         </w:tc>
         <w:tc>
           <w:tcPr>
             <w:tcW w:w="910" w:type="dxa"/>
-            <w:vAlign w:val="center"/>
-          </w:tcPr>
-          <w:p>
-            <w:pPr>
-              <w:ind w:firstLine="0"/>
-              <w:jc w:val="center"/>
-            </w:pPr>
+            <w:shd w:val="clear" w:color="auto" w:fill="A8D08D" w:themeFill="accent6" w:themeFillTint="99"/>
+            <w:vAlign w:val="center"/>
+          </w:tcPr>
+          <w:p>
+            <w:pPr>
+              <w:ind w:firstLine="0"/>
+              <w:jc w:val="center"/>
+            </w:pPr>
+            <w:r>
+              <w:t>SI</w:t>
+            </w:r>
           </w:p>
         </w:tc>
         <w:tc>
@@ -2832,7 +3469,7 @@
               <w:rPr>
                 <w:sz w:val="14"/>
               </w:rPr>
-              <w:t>Personajes de esa escena destacados</w:t>
+              <w:t>Menú para votar un gag</w:t>
             </w:r>
           </w:p>
         </w:tc>
@@ -2903,37 +3540,49 @@
         <w:tc>
           <w:tcPr>
             <w:tcW w:w="669" w:type="dxa"/>
-            <w:vAlign w:val="center"/>
-          </w:tcPr>
-          <w:p>
-            <w:pPr>
-              <w:ind w:firstLine="0"/>
-              <w:jc w:val="center"/>
-            </w:pPr>
+            <w:shd w:val="clear" w:color="auto" w:fill="A8D08D" w:themeFill="accent6" w:themeFillTint="99"/>
+            <w:vAlign w:val="center"/>
+          </w:tcPr>
+          <w:p>
+            <w:pPr>
+              <w:ind w:firstLine="0"/>
+              <w:jc w:val="center"/>
+            </w:pPr>
+            <w:r>
+              <w:t>SI</w:t>
+            </w:r>
           </w:p>
         </w:tc>
         <w:tc>
           <w:tcPr>
             <w:tcW w:w="643" w:type="dxa"/>
-            <w:vAlign w:val="center"/>
-          </w:tcPr>
-          <w:p>
-            <w:pPr>
-              <w:ind w:firstLine="0"/>
-              <w:jc w:val="center"/>
-            </w:pPr>
+            <w:shd w:val="clear" w:color="auto" w:fill="A8D08D" w:themeFill="accent6" w:themeFillTint="99"/>
+            <w:vAlign w:val="center"/>
+          </w:tcPr>
+          <w:p>
+            <w:pPr>
+              <w:ind w:firstLine="0"/>
+              <w:jc w:val="center"/>
+            </w:pPr>
+            <w:r>
+              <w:t>SI</w:t>
+            </w:r>
           </w:p>
         </w:tc>
         <w:tc>
           <w:tcPr>
             <w:tcW w:w="910" w:type="dxa"/>
-            <w:vAlign w:val="center"/>
-          </w:tcPr>
-          <w:p>
-            <w:pPr>
-              <w:ind w:firstLine="0"/>
-              <w:jc w:val="center"/>
-            </w:pPr>
+            <w:shd w:val="clear" w:color="auto" w:fill="A8D08D" w:themeFill="accent6" w:themeFillTint="99"/>
+            <w:vAlign w:val="center"/>
+          </w:tcPr>
+          <w:p>
+            <w:pPr>
+              <w:ind w:firstLine="0"/>
+              <w:jc w:val="center"/>
+            </w:pPr>
+            <w:r>
+              <w:t>SI</w:t>
+            </w:r>
           </w:p>
         </w:tc>
         <w:tc>
@@ -3003,7 +3652,187 @@
               <w:rPr>
                 <w:sz w:val="14"/>
               </w:rPr>
-              <w:t>Salto a una escena random de un personaje</w:t>
+              <w:t>Votaciones del usuario</w:t>
+            </w:r>
+          </w:p>
+        </w:tc>
+        <w:tc>
+          <w:tcPr>
+            <w:tcW w:w="784" w:type="dxa"/>
+            <w:shd w:val="clear" w:color="auto" w:fill="A8D08D" w:themeFill="accent6" w:themeFillTint="99"/>
+            <w:vAlign w:val="center"/>
+          </w:tcPr>
+          <w:p>
+            <w:pPr>
+              <w:ind w:firstLine="0"/>
+              <w:jc w:val="center"/>
+            </w:pPr>
+            <w:r>
+              <w:t>SI</w:t>
+            </w:r>
+          </w:p>
+        </w:tc>
+        <w:tc>
+          <w:tcPr>
+            <w:tcW w:w="749" w:type="dxa"/>
+            <w:shd w:val="clear" w:color="auto" w:fill="A8D08D" w:themeFill="accent6" w:themeFillTint="99"/>
+            <w:vAlign w:val="center"/>
+          </w:tcPr>
+          <w:p>
+            <w:pPr>
+              <w:ind w:firstLine="0"/>
+              <w:jc w:val="center"/>
+            </w:pPr>
+            <w:r>
+              <w:t>SI</w:t>
+            </w:r>
+          </w:p>
+        </w:tc>
+        <w:tc>
+          <w:tcPr>
+            <w:tcW w:w="961" w:type="dxa"/>
+            <w:shd w:val="clear" w:color="auto" w:fill="A8D08D" w:themeFill="accent6" w:themeFillTint="99"/>
+            <w:vAlign w:val="center"/>
+          </w:tcPr>
+          <w:p>
+            <w:pPr>
+              <w:ind w:firstLine="0"/>
+              <w:jc w:val="center"/>
+            </w:pPr>
+            <w:r>
+              <w:t>SI</w:t>
+            </w:r>
+          </w:p>
+        </w:tc>
+        <w:tc>
+          <w:tcPr>
+            <w:tcW w:w="749" w:type="dxa"/>
+            <w:shd w:val="clear" w:color="auto" w:fill="A8D08D" w:themeFill="accent6" w:themeFillTint="99"/>
+            <w:vAlign w:val="center"/>
+          </w:tcPr>
+          <w:p>
+            <w:pPr>
+              <w:ind w:firstLine="0"/>
+              <w:jc w:val="center"/>
+            </w:pPr>
+            <w:r>
+              <w:t>SI</w:t>
+            </w:r>
+          </w:p>
+        </w:tc>
+        <w:tc>
+          <w:tcPr>
+            <w:tcW w:w="669" w:type="dxa"/>
+            <w:shd w:val="clear" w:color="auto" w:fill="A8D08D" w:themeFill="accent6" w:themeFillTint="99"/>
+            <w:vAlign w:val="center"/>
+          </w:tcPr>
+          <w:p>
+            <w:pPr>
+              <w:ind w:firstLine="0"/>
+              <w:jc w:val="center"/>
+            </w:pPr>
+          </w:p>
+        </w:tc>
+        <w:tc>
+          <w:tcPr>
+            <w:tcW w:w="643" w:type="dxa"/>
+            <w:shd w:val="clear" w:color="auto" w:fill="A8D08D" w:themeFill="accent6" w:themeFillTint="99"/>
+            <w:vAlign w:val="center"/>
+          </w:tcPr>
+          <w:p>
+            <w:pPr>
+              <w:ind w:firstLine="0"/>
+              <w:jc w:val="center"/>
+            </w:pPr>
+            <w:r>
+              <w:t>SI</w:t>
+            </w:r>
+          </w:p>
+        </w:tc>
+        <w:tc>
+          <w:tcPr>
+            <w:tcW w:w="910" w:type="dxa"/>
+            <w:shd w:val="clear" w:color="auto" w:fill="A8D08D" w:themeFill="accent6" w:themeFillTint="99"/>
+            <w:vAlign w:val="center"/>
+          </w:tcPr>
+          <w:p>
+            <w:pPr>
+              <w:ind w:firstLine="0"/>
+              <w:jc w:val="center"/>
+            </w:pPr>
+            <w:r>
+              <w:t>SI</w:t>
+            </w:r>
+          </w:p>
+        </w:tc>
+        <w:tc>
+          <w:tcPr>
+            <w:tcW w:w="784" w:type="dxa"/>
+            <w:shd w:val="clear" w:color="auto" w:fill="A8D08D" w:themeFill="accent6" w:themeFillTint="99"/>
+            <w:vAlign w:val="center"/>
+          </w:tcPr>
+          <w:p>
+            <w:pPr>
+              <w:ind w:firstLine="0"/>
+              <w:jc w:val="center"/>
+            </w:pPr>
+            <w:r>
+              <w:t>SI</w:t>
+            </w:r>
+          </w:p>
+        </w:tc>
+        <w:tc>
+          <w:tcPr>
+            <w:tcW w:w="669" w:type="dxa"/>
+            <w:shd w:val="clear" w:color="auto" w:fill="A8D08D" w:themeFill="accent6" w:themeFillTint="99"/>
+            <w:vAlign w:val="center"/>
+          </w:tcPr>
+          <w:p>
+            <w:pPr>
+              <w:ind w:firstLine="0"/>
+              <w:jc w:val="center"/>
+            </w:pPr>
+            <w:r>
+              <w:t>SI</w:t>
+            </w:r>
+          </w:p>
+        </w:tc>
+        <w:tc>
+          <w:tcPr>
+            <w:tcW w:w="790" w:type="dxa"/>
+            <w:shd w:val="clear" w:color="auto" w:fill="A8D08D" w:themeFill="accent6" w:themeFillTint="99"/>
+            <w:vAlign w:val="center"/>
+          </w:tcPr>
+          <w:p>
+            <w:pPr>
+              <w:ind w:firstLine="0"/>
+              <w:jc w:val="center"/>
+            </w:pPr>
+            <w:r>
+              <w:t>SI</w:t>
+            </w:r>
+          </w:p>
+        </w:tc>
+      </w:tr>
+      <w:tr>
+        <w:tc>
+          <w:tcPr>
+            <w:tcW w:w="934" w:type="dxa"/>
+            <w:vAlign w:val="center"/>
+          </w:tcPr>
+          <w:p>
+            <w:pPr>
+              <w:ind w:firstLine="0"/>
+              <w:jc w:val="center"/>
+              <w:rPr>
+                <w:sz w:val="14"/>
+              </w:rPr>
+            </w:pPr>
+            <w:r>
+              <w:rPr>
+                <w:sz w:val="14"/>
+              </w:rPr>
+              <w:t>Búsqueda por tag</w:t>
             </w:r>
           </w:p>
         </w:tc>
@@ -3074,37 +3903,49 @@
         <w:tc>
           <w:tcPr>
             <w:tcW w:w="669" w:type="dxa"/>
-            <w:vAlign w:val="center"/>
-          </w:tcPr>
-          <w:p>
-            <w:pPr>
-              <w:ind w:firstLine="0"/>
-              <w:jc w:val="center"/>
-            </w:pPr>
+            <w:shd w:val="clear" w:color="auto" w:fill="A8D08D" w:themeFill="accent6" w:themeFillTint="99"/>
+            <w:vAlign w:val="center"/>
+          </w:tcPr>
+          <w:p>
+            <w:pPr>
+              <w:ind w:firstLine="0"/>
+              <w:jc w:val="center"/>
+            </w:pPr>
+            <w:r>
+              <w:t>SI</w:t>
+            </w:r>
           </w:p>
         </w:tc>
         <w:tc>
           <w:tcPr>
             <w:tcW w:w="643" w:type="dxa"/>
-            <w:vAlign w:val="center"/>
-          </w:tcPr>
-          <w:p>
-            <w:pPr>
-              <w:ind w:firstLine="0"/>
-              <w:jc w:val="center"/>
-            </w:pPr>
+            <w:shd w:val="clear" w:color="auto" w:fill="A8D08D" w:themeFill="accent6" w:themeFillTint="99"/>
+            <w:vAlign w:val="center"/>
+          </w:tcPr>
+          <w:p>
+            <w:pPr>
+              <w:ind w:firstLine="0"/>
+              <w:jc w:val="center"/>
+            </w:pPr>
+            <w:r>
+              <w:t>SI</w:t>
+            </w:r>
           </w:p>
         </w:tc>
         <w:tc>
           <w:tcPr>
             <w:tcW w:w="910" w:type="dxa"/>
-            <w:vAlign w:val="center"/>
-          </w:tcPr>
-          <w:p>
-            <w:pPr>
-              <w:ind w:firstLine="0"/>
-              <w:jc w:val="center"/>
-            </w:pPr>
+            <w:shd w:val="clear" w:color="auto" w:fill="A8D08D" w:themeFill="accent6" w:themeFillTint="99"/>
+            <w:vAlign w:val="center"/>
+          </w:tcPr>
+          <w:p>
+            <w:pPr>
+              <w:ind w:firstLine="0"/>
+              <w:jc w:val="center"/>
+            </w:pPr>
+            <w:r>
+              <w:t>SI</w:t>
+            </w:r>
           </w:p>
         </w:tc>
         <w:tc>
@@ -3174,7 +4015,7 @@
               <w:rPr>
                 <w:sz w:val="14"/>
               </w:rPr>
-              <w:t>Menú para votar un gag</w:t>
+              <w:t>Reproductor de canciones</w:t>
             </w:r>
           </w:p>
         </w:tc>
@@ -3213,6 +4054,157 @@
         <w:tc>
           <w:tcPr>
             <w:tcW w:w="961" w:type="dxa"/>
+            <w:shd w:val="clear" w:color="auto" w:fill="A8D08D" w:themeFill="accent6" w:themeFillTint="99"/>
+            <w:vAlign w:val="center"/>
+          </w:tcPr>
+          <w:p>
+            <w:pPr>
+              <w:ind w:firstLine="0"/>
+              <w:jc w:val="center"/>
+            </w:pPr>
+            <w:r>
+              <w:t>SI</w:t>
+            </w:r>
+          </w:p>
+        </w:tc>
+        <w:tc>
+          <w:tcPr>
+            <w:tcW w:w="749" w:type="dxa"/>
+            <w:shd w:val="clear" w:color="auto" w:fill="A8D08D" w:themeFill="accent6" w:themeFillTint="99"/>
+            <w:vAlign w:val="center"/>
+          </w:tcPr>
+          <w:p>
+            <w:pPr>
+              <w:ind w:firstLine="0"/>
+              <w:jc w:val="center"/>
+            </w:pPr>
+            <w:r>
+              <w:t>SI</w:t>
+            </w:r>
+          </w:p>
+        </w:tc>
+        <w:tc>
+          <w:tcPr>
+            <w:tcW w:w="669" w:type="dxa"/>
+            <w:shd w:val="clear" w:color="auto" w:fill="A8D08D" w:themeFill="accent6" w:themeFillTint="99"/>
+            <w:vAlign w:val="center"/>
+          </w:tcPr>
+          <w:p>
+            <w:pPr>
+              <w:ind w:firstLine="0"/>
+              <w:jc w:val="center"/>
+            </w:pPr>
+            <w:r>
+              <w:t>SI</w:t>
+            </w:r>
+          </w:p>
+        </w:tc>
+        <w:tc>
+          <w:tcPr>
+            <w:tcW w:w="643" w:type="dxa"/>
+            <w:shd w:val="clear" w:color="auto" w:fill="A8D08D" w:themeFill="accent6" w:themeFillTint="99"/>
+            <w:vAlign w:val="center"/>
+          </w:tcPr>
+          <w:p>
+            <w:pPr>
+              <w:ind w:firstLine="0"/>
+              <w:jc w:val="center"/>
+            </w:pPr>
+            <w:r>
+              <w:t>SI</w:t>
+            </w:r>
+          </w:p>
+        </w:tc>
+        <w:tc>
+          <w:tcPr>
+            <w:tcW w:w="910" w:type="dxa"/>
+            <w:shd w:val="clear" w:color="auto" w:fill="A8D08D" w:themeFill="accent6" w:themeFillTint="99"/>
+            <w:vAlign w:val="center"/>
+          </w:tcPr>
+          <w:p>
+            <w:pPr>
+              <w:ind w:firstLine="0"/>
+              <w:jc w:val="center"/>
+            </w:pPr>
+            <w:r>
+              <w:t>SI</w:t>
+            </w:r>
+          </w:p>
+        </w:tc>
+        <w:tc>
+          <w:tcPr>
+            <w:tcW w:w="784" w:type="dxa"/>
+            <w:shd w:val="clear" w:color="auto" w:fill="A8D08D" w:themeFill="accent6" w:themeFillTint="99"/>
+            <w:vAlign w:val="center"/>
+          </w:tcPr>
+          <w:p>
+            <w:pPr>
+              <w:ind w:firstLine="0"/>
+              <w:jc w:val="center"/>
+            </w:pPr>
+            <w:r>
+              <w:t>SI</w:t>
+            </w:r>
+          </w:p>
+        </w:tc>
+        <w:tc>
+          <w:tcPr>
+            <w:tcW w:w="669" w:type="dxa"/>
+            <w:shd w:val="clear" w:color="auto" w:fill="A8D08D" w:themeFill="accent6" w:themeFillTint="99"/>
+            <w:vAlign w:val="center"/>
+          </w:tcPr>
+          <w:p>
+            <w:pPr>
+              <w:ind w:firstLine="0"/>
+              <w:jc w:val="center"/>
+            </w:pPr>
+            <w:r>
+              <w:t>SI</w:t>
+            </w:r>
+          </w:p>
+        </w:tc>
+        <w:tc>
+          <w:tcPr>
+            <w:tcW w:w="790" w:type="dxa"/>
+            <w:shd w:val="clear" w:color="auto" w:fill="A8D08D" w:themeFill="accent6" w:themeFillTint="99"/>
+            <w:vAlign w:val="center"/>
+          </w:tcPr>
+          <w:p>
+            <w:pPr>
+              <w:ind w:firstLine="0"/>
+              <w:jc w:val="center"/>
+            </w:pPr>
+            <w:r>
+              <w:t>SI</w:t>
+            </w:r>
+          </w:p>
+        </w:tc>
+      </w:tr>
+      <w:tr>
+        <w:tc>
+          <w:tcPr>
+            <w:tcW w:w="934" w:type="dxa"/>
+            <w:vAlign w:val="center"/>
+          </w:tcPr>
+          <w:p>
+            <w:pPr>
+              <w:ind w:firstLine="0"/>
+              <w:jc w:val="center"/>
+              <w:rPr>
+                <w:sz w:val="14"/>
+              </w:rPr>
+            </w:pPr>
+            <w:r>
+              <w:rPr>
+                <w:sz w:val="14"/>
+              </w:rPr>
+              <w:t>Tema oscuro</w:t>
+            </w:r>
+          </w:p>
+        </w:tc>
+        <w:tc>
+          <w:tcPr>
+            <w:tcW w:w="784" w:type="dxa"/>
             <w:shd w:val="clear" w:color="auto" w:fill="A8D08D" w:themeFill="accent6" w:themeFillTint="99"/>
             <w:vAlign w:val="center"/>
           </w:tcPr>
@@ -3244,38 +4236,82 @@
         </w:tc>
         <w:tc>
           <w:tcPr>
+            <w:tcW w:w="961" w:type="dxa"/>
+            <w:shd w:val="clear" w:color="auto" w:fill="A8D08D" w:themeFill="accent6" w:themeFillTint="99"/>
+            <w:vAlign w:val="center"/>
+          </w:tcPr>
+          <w:p>
+            <w:pPr>
+              <w:ind w:firstLine="0"/>
+              <w:jc w:val="center"/>
+            </w:pPr>
+            <w:r>
+              <w:t>SI</w:t>
+            </w:r>
+          </w:p>
+        </w:tc>
+        <w:tc>
+          <w:tcPr>
+            <w:tcW w:w="749" w:type="dxa"/>
+            <w:shd w:val="clear" w:color="auto" w:fill="A8D08D" w:themeFill="accent6" w:themeFillTint="99"/>
+            <w:vAlign w:val="center"/>
+          </w:tcPr>
+          <w:p>
+            <w:pPr>
+              <w:ind w:firstLine="0"/>
+              <w:jc w:val="center"/>
+            </w:pPr>
+            <w:r>
+              <w:t>SI</w:t>
+            </w:r>
+          </w:p>
+        </w:tc>
+        <w:tc>
+          <w:tcPr>
             <w:tcW w:w="669" w:type="dxa"/>
-            <w:vAlign w:val="center"/>
-          </w:tcPr>
-          <w:p>
-            <w:pPr>
-              <w:ind w:firstLine="0"/>
-              <w:jc w:val="center"/>
-            </w:pPr>
+            <w:shd w:val="clear" w:color="auto" w:fill="A8D08D" w:themeFill="accent6" w:themeFillTint="99"/>
+            <w:vAlign w:val="center"/>
+          </w:tcPr>
+          <w:p>
+            <w:pPr>
+              <w:ind w:firstLine="0"/>
+              <w:jc w:val="center"/>
+            </w:pPr>
+            <w:r>
+              <w:t>SI</w:t>
+            </w:r>
           </w:p>
         </w:tc>
         <w:tc>
           <w:tcPr>
             <w:tcW w:w="643" w:type="dxa"/>
-            <w:vAlign w:val="center"/>
-          </w:tcPr>
-          <w:p>
-            <w:pPr>
-              <w:ind w:firstLine="0"/>
-              <w:jc w:val="center"/>
-            </w:pPr>
+            <w:shd w:val="clear" w:color="auto" w:fill="A8D08D" w:themeFill="accent6" w:themeFillTint="99"/>
+            <w:vAlign w:val="center"/>
+          </w:tcPr>
+          <w:p>
+            <w:pPr>
+              <w:ind w:firstLine="0"/>
+              <w:jc w:val="center"/>
+            </w:pPr>
+            <w:r>
+              <w:t>NO</w:t>
+            </w:r>
           </w:p>
         </w:tc>
         <w:tc>
           <w:tcPr>
             <w:tcW w:w="910" w:type="dxa"/>
-            <w:vAlign w:val="center"/>
-          </w:tcPr>
-          <w:p>
-            <w:pPr>
-              <w:ind w:firstLine="0"/>
-              <w:jc w:val="center"/>
-            </w:pPr>
+            <w:shd w:val="clear" w:color="auto" w:fill="A8D08D" w:themeFill="accent6" w:themeFillTint="99"/>
+            <w:vAlign w:val="center"/>
+          </w:tcPr>
+          <w:p>
+            <w:pPr>
+              <w:ind w:firstLine="0"/>
+              <w:jc w:val="center"/>
+            </w:pPr>
+            <w:r>
+              <w:t>SI</w:t>
+            </w:r>
           </w:p>
         </w:tc>
         <w:tc>
@@ -3345,7 +4381,7 @@
               <w:rPr>
                 <w:sz w:val="14"/>
               </w:rPr>
-              <w:t>Votaciones del usuario</w:t>
+              <w:t>Resaltado de sección “Contacto”</w:t>
             </w:r>
           </w:p>
         </w:tc>
@@ -3416,721 +4452,49 @@
         <w:tc>
           <w:tcPr>
             <w:tcW w:w="669" w:type="dxa"/>
-            <w:vAlign w:val="center"/>
-          </w:tcPr>
-          <w:p>
-            <w:pPr>
-              <w:ind w:firstLine="0"/>
-              <w:jc w:val="center"/>
-            </w:pPr>
+            <w:shd w:val="clear" w:color="auto" w:fill="A8D08D" w:themeFill="accent6" w:themeFillTint="99"/>
+            <w:vAlign w:val="center"/>
+          </w:tcPr>
+          <w:p>
+            <w:pPr>
+              <w:ind w:firstLine="0"/>
+              <w:jc w:val="center"/>
+            </w:pPr>
+            <w:r>
+              <w:t>SI</w:t>
+            </w:r>
           </w:p>
         </w:tc>
         <w:tc>
           <w:tcPr>
             <w:tcW w:w="643" w:type="dxa"/>
-            <w:vAlign w:val="center"/>
-          </w:tcPr>
-          <w:p>
-            <w:pPr>
-              <w:ind w:firstLine="0"/>
-              <w:jc w:val="center"/>
-            </w:pPr>
+            <w:shd w:val="clear" w:color="auto" w:fill="A8D08D" w:themeFill="accent6" w:themeFillTint="99"/>
+            <w:vAlign w:val="center"/>
+          </w:tcPr>
+          <w:p>
+            <w:pPr>
+              <w:ind w:firstLine="0"/>
+              <w:jc w:val="center"/>
+            </w:pPr>
+            <w:r>
+              <w:t>SI</w:t>
+            </w:r>
           </w:p>
         </w:tc>
         <w:tc>
           <w:tcPr>
             <w:tcW w:w="910" w:type="dxa"/>
-            <w:vAlign w:val="center"/>
-          </w:tcPr>
-          <w:p>
-            <w:pPr>
-              <w:ind w:firstLine="0"/>
-              <w:jc w:val="center"/>
-            </w:pPr>
-          </w:p>
-        </w:tc>
-        <w:tc>
-          <w:tcPr>
-            <w:tcW w:w="784" w:type="dxa"/>
-            <w:shd w:val="clear" w:color="auto" w:fill="A8D08D" w:themeFill="accent6" w:themeFillTint="99"/>
-            <w:vAlign w:val="center"/>
-          </w:tcPr>
-          <w:p>
-            <w:pPr>
-              <w:ind w:firstLine="0"/>
-              <w:jc w:val="center"/>
-            </w:pPr>
-            <w:r>
-              <w:t>SI</w:t>
-            </w:r>
-          </w:p>
-        </w:tc>
-        <w:tc>
-          <w:tcPr>
-            <w:tcW w:w="669" w:type="dxa"/>
-            <w:shd w:val="clear" w:color="auto" w:fill="A8D08D" w:themeFill="accent6" w:themeFillTint="99"/>
-            <w:vAlign w:val="center"/>
-          </w:tcPr>
-          <w:p>
-            <w:pPr>
-              <w:ind w:firstLine="0"/>
-              <w:jc w:val="center"/>
-            </w:pPr>
-            <w:r>
-              <w:t>SI</w:t>
-            </w:r>
-          </w:p>
-        </w:tc>
-        <w:tc>
-          <w:tcPr>
-            <w:tcW w:w="790" w:type="dxa"/>
-            <w:shd w:val="clear" w:color="auto" w:fill="A8D08D" w:themeFill="accent6" w:themeFillTint="99"/>
-            <w:vAlign w:val="center"/>
-          </w:tcPr>
-          <w:p>
-            <w:pPr>
-              <w:ind w:firstLine="0"/>
-              <w:jc w:val="center"/>
-            </w:pPr>
-            <w:r>
-              <w:t>SI</w:t>
-            </w:r>
-          </w:p>
-        </w:tc>
-      </w:tr>
-      <w:tr>
-        <w:tc>
-          <w:tcPr>
-            <w:tcW w:w="934" w:type="dxa"/>
-            <w:vAlign w:val="center"/>
-          </w:tcPr>
-          <w:p>
-            <w:pPr>
-              <w:ind w:firstLine="0"/>
-              <w:jc w:val="center"/>
-              <w:rPr>
-                <w:sz w:val="14"/>
-              </w:rPr>
-            </w:pPr>
-            <w:r>
-              <w:rPr>
-                <w:sz w:val="14"/>
-              </w:rPr>
-              <w:t>Búsqueda por tag</w:t>
-            </w:r>
-          </w:p>
-        </w:tc>
-        <w:tc>
-          <w:tcPr>
-            <w:tcW w:w="784" w:type="dxa"/>
-            <w:shd w:val="clear" w:color="auto" w:fill="A8D08D" w:themeFill="accent6" w:themeFillTint="99"/>
-            <w:vAlign w:val="center"/>
-          </w:tcPr>
-          <w:p>
-            <w:pPr>
-              <w:ind w:firstLine="0"/>
-              <w:jc w:val="center"/>
-            </w:pPr>
-            <w:r>
-              <w:t>SI</w:t>
-            </w:r>
-          </w:p>
-        </w:tc>
-        <w:tc>
-          <w:tcPr>
-            <w:tcW w:w="749" w:type="dxa"/>
-            <w:shd w:val="clear" w:color="auto" w:fill="A8D08D" w:themeFill="accent6" w:themeFillTint="99"/>
-            <w:vAlign w:val="center"/>
-          </w:tcPr>
-          <w:p>
-            <w:pPr>
-              <w:ind w:firstLine="0"/>
-              <w:jc w:val="center"/>
-            </w:pPr>
-            <w:r>
-              <w:t>SI</w:t>
-            </w:r>
-          </w:p>
-        </w:tc>
-        <w:tc>
-          <w:tcPr>
-            <w:tcW w:w="961" w:type="dxa"/>
-            <w:shd w:val="clear" w:color="auto" w:fill="A8D08D" w:themeFill="accent6" w:themeFillTint="99"/>
-            <w:vAlign w:val="center"/>
-          </w:tcPr>
-          <w:p>
-            <w:pPr>
-              <w:ind w:firstLine="0"/>
-              <w:jc w:val="center"/>
-            </w:pPr>
-            <w:r>
-              <w:t>SI</w:t>
-            </w:r>
-          </w:p>
-        </w:tc>
-        <w:tc>
-          <w:tcPr>
-            <w:tcW w:w="749" w:type="dxa"/>
-            <w:shd w:val="clear" w:color="auto" w:fill="FF4F4F"/>
-            <w:vAlign w:val="center"/>
-          </w:tcPr>
-          <w:p>
-            <w:pPr>
-              <w:ind w:firstLine="0"/>
-              <w:jc w:val="center"/>
-            </w:pPr>
-            <w:r>
-              <w:t>NO</w:t>
-            </w:r>
-          </w:p>
-        </w:tc>
-        <w:tc>
-          <w:tcPr>
-            <w:tcW w:w="669" w:type="dxa"/>
-            <w:vAlign w:val="center"/>
-          </w:tcPr>
-          <w:p>
-            <w:pPr>
-              <w:ind w:firstLine="0"/>
-              <w:jc w:val="center"/>
-            </w:pPr>
-          </w:p>
-        </w:tc>
-        <w:tc>
-          <w:tcPr>
-            <w:tcW w:w="643" w:type="dxa"/>
-            <w:vAlign w:val="center"/>
-          </w:tcPr>
-          <w:p>
-            <w:pPr>
-              <w:ind w:firstLine="0"/>
-              <w:jc w:val="center"/>
-            </w:pPr>
-          </w:p>
-        </w:tc>
-        <w:tc>
-          <w:tcPr>
-            <w:tcW w:w="910" w:type="dxa"/>
-            <w:vAlign w:val="center"/>
-          </w:tcPr>
-          <w:p>
-            <w:pPr>
-              <w:ind w:firstLine="0"/>
-              <w:jc w:val="center"/>
-            </w:pPr>
-          </w:p>
-        </w:tc>
-        <w:tc>
-          <w:tcPr>
-            <w:tcW w:w="784" w:type="dxa"/>
-            <w:shd w:val="clear" w:color="auto" w:fill="A8D08D" w:themeFill="accent6" w:themeFillTint="99"/>
-            <w:vAlign w:val="center"/>
-          </w:tcPr>
-          <w:p>
-            <w:pPr>
-              <w:ind w:firstLine="0"/>
-              <w:jc w:val="center"/>
-            </w:pPr>
-            <w:r>
-              <w:t>SI</w:t>
-            </w:r>
-          </w:p>
-        </w:tc>
-        <w:tc>
-          <w:tcPr>
-            <w:tcW w:w="669" w:type="dxa"/>
-            <w:shd w:val="clear" w:color="auto" w:fill="A8D08D" w:themeFill="accent6" w:themeFillTint="99"/>
-            <w:vAlign w:val="center"/>
-          </w:tcPr>
-          <w:p>
-            <w:pPr>
-              <w:ind w:firstLine="0"/>
-              <w:jc w:val="center"/>
-            </w:pPr>
-            <w:r>
-              <w:t>SI</w:t>
-            </w:r>
-          </w:p>
-        </w:tc>
-        <w:tc>
-          <w:tcPr>
-            <w:tcW w:w="790" w:type="dxa"/>
-            <w:shd w:val="clear" w:color="auto" w:fill="A8D08D" w:themeFill="accent6" w:themeFillTint="99"/>
-            <w:vAlign w:val="center"/>
-          </w:tcPr>
-          <w:p>
-            <w:pPr>
-              <w:ind w:firstLine="0"/>
-              <w:jc w:val="center"/>
-            </w:pPr>
-            <w:r>
-              <w:t>SI</w:t>
-            </w:r>
-          </w:p>
-        </w:tc>
-      </w:tr>
-      <w:tr>
-        <w:tc>
-          <w:tcPr>
-            <w:tcW w:w="934" w:type="dxa"/>
-            <w:vAlign w:val="center"/>
-          </w:tcPr>
-          <w:p>
-            <w:pPr>
-              <w:ind w:firstLine="0"/>
-              <w:jc w:val="center"/>
-              <w:rPr>
-                <w:sz w:val="14"/>
-              </w:rPr>
-            </w:pPr>
-            <w:r>
-              <w:rPr>
-                <w:sz w:val="14"/>
-              </w:rPr>
-              <w:t>Reproductor de canciones</w:t>
-            </w:r>
-          </w:p>
-        </w:tc>
-        <w:tc>
-          <w:tcPr>
-            <w:tcW w:w="784" w:type="dxa"/>
-            <w:shd w:val="clear" w:color="auto" w:fill="A8D08D" w:themeFill="accent6" w:themeFillTint="99"/>
-            <w:vAlign w:val="center"/>
-          </w:tcPr>
-          <w:p>
-            <w:pPr>
-              <w:ind w:firstLine="0"/>
-              <w:jc w:val="center"/>
-            </w:pPr>
-            <w:r>
-              <w:t>SI</w:t>
-            </w:r>
-          </w:p>
-        </w:tc>
-        <w:tc>
-          <w:tcPr>
-            <w:tcW w:w="749" w:type="dxa"/>
-            <w:shd w:val="clear" w:color="auto" w:fill="A8D08D" w:themeFill="accent6" w:themeFillTint="99"/>
-            <w:vAlign w:val="center"/>
-          </w:tcPr>
-          <w:p>
-            <w:pPr>
-              <w:ind w:firstLine="0"/>
-              <w:jc w:val="center"/>
-            </w:pPr>
-            <w:r>
-              <w:t>SI</w:t>
-            </w:r>
-          </w:p>
-        </w:tc>
-        <w:tc>
-          <w:tcPr>
-            <w:tcW w:w="961" w:type="dxa"/>
-            <w:shd w:val="clear" w:color="auto" w:fill="A8D08D" w:themeFill="accent6" w:themeFillTint="99"/>
-            <w:vAlign w:val="center"/>
-          </w:tcPr>
-          <w:p>
-            <w:pPr>
-              <w:ind w:firstLine="0"/>
-              <w:jc w:val="center"/>
-            </w:pPr>
-            <w:r>
-              <w:t>SI</w:t>
-            </w:r>
-          </w:p>
-        </w:tc>
-        <w:tc>
-          <w:tcPr>
-            <w:tcW w:w="749" w:type="dxa"/>
-            <w:shd w:val="clear" w:color="auto" w:fill="A8D08D" w:themeFill="accent6" w:themeFillTint="99"/>
-            <w:vAlign w:val="center"/>
-          </w:tcPr>
-          <w:p>
-            <w:pPr>
-              <w:ind w:firstLine="0"/>
-              <w:jc w:val="center"/>
-            </w:pPr>
-            <w:r>
-              <w:t>SI</w:t>
-            </w:r>
-          </w:p>
-        </w:tc>
-        <w:tc>
-          <w:tcPr>
-            <w:tcW w:w="669" w:type="dxa"/>
-            <w:vAlign w:val="center"/>
-          </w:tcPr>
-          <w:p>
-            <w:pPr>
-              <w:ind w:firstLine="0"/>
-              <w:jc w:val="center"/>
-            </w:pPr>
-          </w:p>
-        </w:tc>
-        <w:tc>
-          <w:tcPr>
-            <w:tcW w:w="643" w:type="dxa"/>
-            <w:vAlign w:val="center"/>
-          </w:tcPr>
-          <w:p>
-            <w:pPr>
-              <w:ind w:firstLine="0"/>
-              <w:jc w:val="center"/>
-            </w:pPr>
-          </w:p>
-        </w:tc>
-        <w:tc>
-          <w:tcPr>
-            <w:tcW w:w="910" w:type="dxa"/>
-            <w:vAlign w:val="center"/>
-          </w:tcPr>
-          <w:p>
-            <w:pPr>
-              <w:ind w:firstLine="0"/>
-              <w:jc w:val="center"/>
-            </w:pPr>
-          </w:p>
-        </w:tc>
-        <w:tc>
-          <w:tcPr>
-            <w:tcW w:w="784" w:type="dxa"/>
-            <w:shd w:val="clear" w:color="auto" w:fill="A8D08D" w:themeFill="accent6" w:themeFillTint="99"/>
-            <w:vAlign w:val="center"/>
-          </w:tcPr>
-          <w:p>
-            <w:pPr>
-              <w:ind w:firstLine="0"/>
-              <w:jc w:val="center"/>
-            </w:pPr>
-            <w:r>
-              <w:t>SI</w:t>
-            </w:r>
-          </w:p>
-        </w:tc>
-        <w:tc>
-          <w:tcPr>
-            <w:tcW w:w="669" w:type="dxa"/>
-            <w:shd w:val="clear" w:color="auto" w:fill="A8D08D" w:themeFill="accent6" w:themeFillTint="99"/>
-            <w:vAlign w:val="center"/>
-          </w:tcPr>
-          <w:p>
-            <w:pPr>
-              <w:ind w:firstLine="0"/>
-              <w:jc w:val="center"/>
-            </w:pPr>
-            <w:r>
-              <w:t>SI</w:t>
-            </w:r>
-          </w:p>
-        </w:tc>
-        <w:tc>
-          <w:tcPr>
-            <w:tcW w:w="790" w:type="dxa"/>
-            <w:shd w:val="clear" w:color="auto" w:fill="A8D08D" w:themeFill="accent6" w:themeFillTint="99"/>
-            <w:vAlign w:val="center"/>
-          </w:tcPr>
-          <w:p>
-            <w:pPr>
-              <w:ind w:firstLine="0"/>
-              <w:jc w:val="center"/>
-            </w:pPr>
-            <w:r>
-              <w:t>SI</w:t>
-            </w:r>
-          </w:p>
-        </w:tc>
-      </w:tr>
-      <w:tr>
-        <w:tc>
-          <w:tcPr>
-            <w:tcW w:w="934" w:type="dxa"/>
-            <w:vAlign w:val="center"/>
-          </w:tcPr>
-          <w:p>
-            <w:pPr>
-              <w:ind w:firstLine="0"/>
-              <w:jc w:val="center"/>
-              <w:rPr>
-                <w:sz w:val="14"/>
-              </w:rPr>
-            </w:pPr>
-            <w:r>
-              <w:rPr>
-                <w:sz w:val="14"/>
-              </w:rPr>
-              <w:t>Tema oscuro</w:t>
-            </w:r>
-          </w:p>
-        </w:tc>
-        <w:tc>
-          <w:tcPr>
-            <w:tcW w:w="784" w:type="dxa"/>
-            <w:shd w:val="clear" w:color="auto" w:fill="A8D08D" w:themeFill="accent6" w:themeFillTint="99"/>
-            <w:vAlign w:val="center"/>
-          </w:tcPr>
-          <w:p>
-            <w:pPr>
-              <w:ind w:firstLine="0"/>
-              <w:jc w:val="center"/>
-            </w:pPr>
-            <w:r>
-              <w:t>SI</w:t>
-            </w:r>
-          </w:p>
-        </w:tc>
-        <w:tc>
-          <w:tcPr>
-            <w:tcW w:w="749" w:type="dxa"/>
-            <w:shd w:val="clear" w:color="auto" w:fill="FF4F4F"/>
-            <w:vAlign w:val="center"/>
-          </w:tcPr>
-          <w:p>
-            <w:pPr>
-              <w:ind w:firstLine="0"/>
-              <w:jc w:val="center"/>
-            </w:pPr>
-            <w:r>
-              <w:t>NO</w:t>
-            </w:r>
-          </w:p>
-        </w:tc>
-        <w:tc>
-          <w:tcPr>
-            <w:tcW w:w="961" w:type="dxa"/>
-            <w:shd w:val="clear" w:color="auto" w:fill="A8D08D" w:themeFill="accent6" w:themeFillTint="99"/>
-            <w:vAlign w:val="center"/>
-          </w:tcPr>
-          <w:p>
-            <w:pPr>
-              <w:ind w:firstLine="0"/>
-              <w:jc w:val="center"/>
-            </w:pPr>
-            <w:r>
-              <w:t>SI</w:t>
-            </w:r>
-          </w:p>
-        </w:tc>
-        <w:tc>
-          <w:tcPr>
-            <w:tcW w:w="749" w:type="dxa"/>
-            <w:shd w:val="clear" w:color="auto" w:fill="A8D08D" w:themeFill="accent6" w:themeFillTint="99"/>
-            <w:vAlign w:val="center"/>
-          </w:tcPr>
-          <w:p>
-            <w:pPr>
-              <w:ind w:firstLine="0"/>
-              <w:jc w:val="center"/>
-            </w:pPr>
-            <w:r>
-              <w:t>SI</w:t>
-            </w:r>
-          </w:p>
-        </w:tc>
-        <w:tc>
-          <w:tcPr>
-            <w:tcW w:w="669" w:type="dxa"/>
-            <w:vAlign w:val="center"/>
-          </w:tcPr>
-          <w:p>
-            <w:pPr>
-              <w:ind w:firstLine="0"/>
-              <w:jc w:val="center"/>
-            </w:pPr>
-          </w:p>
-        </w:tc>
-        <w:tc>
-          <w:tcPr>
-            <w:tcW w:w="643" w:type="dxa"/>
-            <w:vAlign w:val="center"/>
-          </w:tcPr>
-          <w:p>
-            <w:pPr>
-              <w:ind w:firstLine="0"/>
-              <w:jc w:val="center"/>
-            </w:pPr>
-          </w:p>
-        </w:tc>
-        <w:tc>
-          <w:tcPr>
-            <w:tcW w:w="910" w:type="dxa"/>
-            <w:vAlign w:val="center"/>
-          </w:tcPr>
-          <w:p>
-            <w:pPr>
-              <w:ind w:firstLine="0"/>
-              <w:jc w:val="center"/>
-            </w:pPr>
-          </w:p>
-        </w:tc>
-        <w:tc>
-          <w:tcPr>
-            <w:tcW w:w="784" w:type="dxa"/>
-            <w:shd w:val="clear" w:color="auto" w:fill="A8D08D" w:themeFill="accent6" w:themeFillTint="99"/>
-            <w:vAlign w:val="center"/>
-          </w:tcPr>
-          <w:p>
-            <w:pPr>
-              <w:ind w:firstLine="0"/>
-              <w:jc w:val="center"/>
-            </w:pPr>
-            <w:r>
-              <w:t>SI</w:t>
-            </w:r>
-          </w:p>
-        </w:tc>
-        <w:tc>
-          <w:tcPr>
-            <w:tcW w:w="669" w:type="dxa"/>
-            <w:shd w:val="clear" w:color="auto" w:fill="A8D08D" w:themeFill="accent6" w:themeFillTint="99"/>
-            <w:vAlign w:val="center"/>
-          </w:tcPr>
-          <w:p>
-            <w:pPr>
-              <w:ind w:firstLine="0"/>
-              <w:jc w:val="center"/>
-            </w:pPr>
-            <w:r>
-              <w:t>SI</w:t>
-            </w:r>
-          </w:p>
-        </w:tc>
-        <w:tc>
-          <w:tcPr>
-            <w:tcW w:w="790" w:type="dxa"/>
-            <w:shd w:val="clear" w:color="auto" w:fill="A8D08D" w:themeFill="accent6" w:themeFillTint="99"/>
-            <w:vAlign w:val="center"/>
-          </w:tcPr>
-          <w:p>
-            <w:pPr>
-              <w:ind w:firstLine="0"/>
-              <w:jc w:val="center"/>
-            </w:pPr>
-            <w:r>
-              <w:t>SI</w:t>
-            </w:r>
-          </w:p>
-        </w:tc>
-      </w:tr>
-      <w:tr>
-        <w:tc>
-          <w:tcPr>
-            <w:tcW w:w="934" w:type="dxa"/>
-            <w:vAlign w:val="center"/>
-          </w:tcPr>
-          <w:p>
-            <w:pPr>
-              <w:ind w:firstLine="0"/>
-              <w:jc w:val="center"/>
-              <w:rPr>
-                <w:sz w:val="14"/>
-              </w:rPr>
-            </w:pPr>
-            <w:r>
-              <w:rPr>
-                <w:sz w:val="14"/>
-              </w:rPr>
-              <w:t>Resaltado de sección “Contacto”</w:t>
-            </w:r>
-          </w:p>
-        </w:tc>
-        <w:tc>
-          <w:tcPr>
-            <w:tcW w:w="784" w:type="dxa"/>
-            <w:shd w:val="clear" w:color="auto" w:fill="A8D08D" w:themeFill="accent6" w:themeFillTint="99"/>
-            <w:vAlign w:val="center"/>
-          </w:tcPr>
-          <w:p>
-            <w:pPr>
-              <w:ind w:firstLine="0"/>
-              <w:jc w:val="center"/>
-            </w:pPr>
-            <w:r>
-              <w:t>SI</w:t>
-            </w:r>
-          </w:p>
-        </w:tc>
-        <w:tc>
-          <w:tcPr>
-            <w:tcW w:w="749" w:type="dxa"/>
-            <w:shd w:val="clear" w:color="auto" w:fill="A8D08D" w:themeFill="accent6" w:themeFillTint="99"/>
-            <w:vAlign w:val="center"/>
-          </w:tcPr>
-          <w:p>
-            <w:pPr>
-              <w:ind w:firstLine="0"/>
-              <w:jc w:val="center"/>
-            </w:pPr>
-            <w:r>
-              <w:t>SI</w:t>
-            </w:r>
-          </w:p>
-        </w:tc>
-        <w:tc>
-          <w:tcPr>
-            <w:tcW w:w="961" w:type="dxa"/>
-            <w:shd w:val="clear" w:color="auto" w:fill="A8D08D" w:themeFill="accent6" w:themeFillTint="99"/>
-            <w:vAlign w:val="center"/>
-          </w:tcPr>
-          <w:p>
-            <w:pPr>
-              <w:ind w:firstLine="0"/>
-              <w:jc w:val="center"/>
-            </w:pPr>
-            <w:r>
-              <w:t>SI</w:t>
-            </w:r>
-          </w:p>
-        </w:tc>
-        <w:tc>
-          <w:tcPr>
-            <w:tcW w:w="749" w:type="dxa"/>
-            <w:shd w:val="clear" w:color="auto" w:fill="A8D08D" w:themeFill="accent6" w:themeFillTint="99"/>
-            <w:vAlign w:val="center"/>
-          </w:tcPr>
-          <w:p>
-            <w:pPr>
-              <w:ind w:firstLine="0"/>
-              <w:jc w:val="center"/>
-            </w:pPr>
-            <w:r>
-              <w:t>SI</w:t>
-            </w:r>
-          </w:p>
-        </w:tc>
-        <w:tc>
-          <w:tcPr>
-            <w:tcW w:w="669" w:type="dxa"/>
-            <w:vAlign w:val="center"/>
-          </w:tcPr>
-          <w:p>
-            <w:pPr>
-              <w:ind w:firstLine="0"/>
-              <w:jc w:val="center"/>
-            </w:pPr>
-          </w:p>
-        </w:tc>
-        <w:tc>
-          <w:tcPr>
-            <w:tcW w:w="643" w:type="dxa"/>
-            <w:vAlign w:val="center"/>
-          </w:tcPr>
-          <w:p>
-            <w:pPr>
-              <w:ind w:firstLine="0"/>
-              <w:jc w:val="center"/>
-            </w:pPr>
-          </w:p>
-        </w:tc>
-        <w:tc>
-          <w:tcPr>
-            <w:tcW w:w="910" w:type="dxa"/>
-            <w:vAlign w:val="center"/>
-          </w:tcPr>
-          <w:p>
-            <w:pPr>
-              <w:ind w:firstLine="0"/>
-              <w:jc w:val="center"/>
-            </w:pPr>
+            <w:shd w:val="clear" w:color="auto" w:fill="A8D08D" w:themeFill="accent6" w:themeFillTint="99"/>
+            <w:vAlign w:val="center"/>
+          </w:tcPr>
+          <w:p>
+            <w:pPr>
+              <w:ind w:firstLine="0"/>
+              <w:jc w:val="center"/>
+            </w:pPr>
+            <w:r>
+              <w:t>SI</w:t>
+            </w:r>
           </w:p>
         </w:tc>
         <w:tc>
@@ -4184,31 +4548,59 @@
       </w:tr>
     </w:tbl>
     <w:p/>
-    <w:p/>
+    <w:p>
+      <w:bookmarkStart w:id="12" w:name="_GoBack"/>
+      <w:bookmarkEnd w:id="12"/>
+    </w:p>
     <w:p>
       <w:pPr>
         <w:pStyle w:val="Ttulo1"/>
       </w:pPr>
       <w:r>
-        <w:t>Qué hemos aprendido a nivel personal y de grupo?</w:t>
+        <w:t>¿Qué hemos aprendido a nivel personal y de grupo?</w:t>
       </w:r>
     </w:p>
     <w:p>
       <w:r>
-        <w:t>Tras cuatro años de carrera, esta es la primera asignatura en la que interviene el elemento video y audio en una página web, por lo que se desconocía por completo su implementación. Se podía suponer que los elementos extras de cualquier video no forman parte de este, pero no sabiamos que fuese tan simple (y complejo, a veces) como añadir un track.</w:t>
+        <w:t xml:space="preserve">Tras cuatro años de carrera, esta es la primera asignatura en la que interviene el elemento video y audio en una página web, por lo que se desconocía por completo su implementación. Se podía suponer que los elementos extras de cualquier video no forman parte de este, pero no </w:t>
+      </w:r>
+      <w:r>
+        <w:t>sabíamos</w:t>
+      </w:r>
+      <w:r>
+        <w:t xml:space="preserve"> que fuese tan simple (y complejo, a veces) como añadir un track.</w:t>
       </w:r>
     </w:p>
     <w:p>
-      <w:commentRangeStart w:id="11"/>
+      <w:commentRangeStart w:id="13"/>
       <w:r>
         <w:t xml:space="preserve"> </w:t>
       </w:r>
-      <w:commentRangeEnd w:id="11"/>
+      <w:commentRangeEnd w:id="13"/>
       <w:r>
         <w:rPr>
           <w:rStyle w:val="Refdecomentario"/>
         </w:rPr>
-        <w:commentReference w:id="11"/>
+        <w:commentReference w:id="13"/>
+      </w:r>
+      <w:r>
+        <w:t>Se han ampliado conocimientos de funcionamiento tanto de HTML5 como de JavaScript, hecho que encontramos fundamental para salir a un mercado laboral en el que estas dos herramientas están presentes con una alta frecuencia.</w:t>
+      </w:r>
+    </w:p>
+    <w:p>
+      <w:r>
+        <w:t xml:space="preserve">La dificultad añadida de tratar con la asincronía de JavaScript y los problemas encontrados con el </w:t>
+      </w:r>
+      <w:r>
+        <w:t>funcionamiento</w:t>
+      </w:r>
+      <w:r>
+        <w:t xml:space="preserve"> y configuración del socket nos ha aportado un conocimiento extra en estos campos. </w:t>
+      </w:r>
+    </w:p>
+    <w:p>
+      <w:r>
+        <w:t>Encontramos en esta práctica un buen ejemplo para abordar superficialmente el problema de la reproducción web e interesarse en un mundo con un gran potencial.</w:t>
       </w:r>
     </w:p>
     <w:sectPr>
@@ -4241,22 +4633,6 @@
       </w:r>
     </w:p>
   </w:comment>
-  <w:comment w:id="9" w:author="Bernat" w:date="2019-03-21T16:40:00Z" w:initials="B">
-    <w:p>
-      <w:pPr>
-        <w:pStyle w:val="Textocomentario"/>
-      </w:pPr>
-      <w:r>
-        <w:rPr>
-          <w:rStyle w:val="Refdecomentario"/>
-        </w:rPr>
-        <w:annotationRef/>
-      </w:r>
-      <w:r>
-        <w:t>Completar amb un mac</w:t>
-      </w:r>
-    </w:p>
-  </w:comment>
   <w:comment w:id="10" w:author="Bernat" w:date="2019-03-21T16:40:00Z" w:initials="B">
     <w:p>
       <w:pPr>
@@ -4269,11 +4645,70 @@
         <w:annotationRef/>
       </w:r>
       <w:r>
-        <w:t>Completar amb un iPhone</w:t>
+        <w:t>Completar amb un mac</w:t>
       </w:r>
     </w:p>
   </w:comment>
-  <w:comment w:id="11" w:author="Bernat" w:date="2019-03-24T21:41:00Z" w:initials="B">
+  <w:comment w:id="9" w:author="Ahmed Antonio Boutaour Sanchez" w:date="2019-03-26T17:56:00Z" w:initials="AABS">
+    <w:p>
+      <w:pPr>
+        <w:pStyle w:val="Textocomentario"/>
+      </w:pPr>
+      <w:r>
+        <w:rPr>
+          <w:rStyle w:val="Refdecomentario"/>
+        </w:rPr>
+        <w:annotationRef/>
+      </w:r>
+      <w:r>
+        <w:t>Fet</w:t>
+      </w:r>
+    </w:p>
+    <w:p>
+      <w:pPr>
+        <w:pStyle w:val="Textocomentario"/>
+      </w:pPr>
+    </w:p>
+  </w:comment>
+  <w:comment w:id="11" w:author="Bernat" w:date="2019-03-21T16:40:00Z" w:initials="B">
+    <w:p>
+      <w:pPr>
+        <w:pStyle w:val="Textocomentario"/>
+      </w:pPr>
+      <w:r>
+        <w:rPr>
+          <w:rStyle w:val="Refdecomentario"/>
+        </w:rPr>
+        <w:annotationRef/>
+      </w:r>
+      <w:r>
+        <w:t>Completar amb un iPhone</w:t>
+      </w:r>
+    </w:p>
+  </w:comment>
+  <w:comment w:id="8" w:author="Ahmed Antonio Boutaour Sanchez" w:date="2019-03-26T17:55:00Z" w:initials="AABS">
+    <w:p>
+      <w:pPr>
+        <w:pStyle w:val="Textocomentario"/>
+      </w:pPr>
+      <w:r>
+        <w:rPr>
+          <w:rStyle w:val="Refdecomentario"/>
+        </w:rPr>
+        <w:annotationRef/>
+      </w:r>
+      <w:r>
+        <w:t>Fet</w:t>
+      </w:r>
+    </w:p>
+    <w:p>
+      <w:pPr>
+        <w:pStyle w:val="Textocomentario"/>
+        <w:ind w:firstLine="0"/>
+      </w:pPr>
+    </w:p>
+  </w:comment>
+  <w:comment w:id="13" w:author="Bernat" w:date="2019-03-24T21:41:00Z" w:initials="B">
     <w:p>
       <w:pPr>
         <w:pStyle w:val="Textocomentario"/>
@@ -4294,10 +4729,12 @@
 
 <file path=word/commentsExtended.xml><?xml version="1.0" encoding="utf-8"?>
 <w15:commentsEx xmlns:wpc="http://schemas.microsoft.com/office/word/2010/wordprocessingCanvas" xmlns:cx="http://schemas.microsoft.com/office/drawing/2014/chartex" xmlns:cx1="http://schemas.microsoft.com/office/drawing/2015/9/8/chartex" xmlns:cx2="http://schemas.microsoft.com/office/drawing/2015/10/21/chartex" xmlns:cx3="http://schemas.microsoft.com/office/drawing/2016/5/9/chartex" xmlns:cx4="http://schemas.microsoft.com/office/drawing/2016/5/10/chartex" xmlns:cx5="http://schemas.microsoft.com/office/drawing/2016/5/11/chartex" xmlns:cx6="http://schemas.microsoft.com/office/drawing/2016/5/12/chartex" xmlns:cx7="http://schemas.microsoft.com/office/drawing/2016/5/13/chartex" xmlns:cx8="http://schemas.microsoft.com/office/drawing/2016/5/14/chartex" xmlns:mc="http://schemas.openxmlformats.org/markup-compatibility/2006" xmlns:aink="http://schemas.microsoft.com/office/drawing/2016/ink" xmlns:am3d="http://schemas.microsoft.com/office/drawing/2017/model3d" xmlns:o="urn:schemas-microsoft-com:office:office" xmlns:r="http://schemas.openxmlformats.org/officeDocument/2006/relationships" xmlns:m="http://schemas.openxmlformats.org/officeDocument/2006/math" xmlns:v="urn:schemas-microsoft-com:vml" xmlns:wp14="http://schemas.microsoft.com/office/word/2010/wordprocessingDrawing" xmlns:wp="http://schemas.openxmlformats.org/drawingml/2006/wordprocessingDrawing" xmlns:w10="urn:schemas-microsoft-com:office:word" xmlns:w="http://schemas.openxmlformats.org/wordprocessingml/2006/main" xmlns:w14="http://schemas.microsoft.com/office/word/2010/wordml" xmlns:w15="http://schemas.microsoft.com/office/word/2012/wordml" xmlns:w16cid="http://schemas.microsoft.com/office/word/2016/wordml/cid" xmlns:w16se="http://schemas.microsoft.com/office/word/2015/wordml/symex" xmlns:wpg="http://schemas.microsoft.com/office/word/2010/wordprocessingGroup" xmlns:wpi="http://schemas.microsoft.com/office/word/2010/wordprocessingInk" xmlns:wne="http://schemas.microsoft.com/office/word/2006/wordml" xmlns:wps="http://schemas.microsoft.com/office/word/2010/wordprocessingShape" mc:Ignorable="w14 w15 w16se w16cid wp14">
-  <w15:commentEx w15:paraId="6D217C66" w15:done="0"/>
-  <w15:commentEx w15:paraId="4814481A" w15:done="0"/>
-  <w15:commentEx w15:paraId="0428861D" w15:done="0"/>
-  <w15:commentEx w15:paraId="66B72FA1" w15:done="0"/>
+  <w15:commentEx w15:paraId="6D217C66" w15:done="1"/>
+  <w15:commentEx w15:paraId="4814481A" w15:done="1"/>
+  <w15:commentEx w15:paraId="7BBFE274" w15:paraIdParent="4814481A" w15:done="1"/>
+  <w15:commentEx w15:paraId="0428861D" w15:done="1"/>
+  <w15:commentEx w15:paraId="60B5785F" w15:paraIdParent="0428861D" w15:done="1"/>
+  <w15:commentEx w15:paraId="66B72FA1" w15:done="1"/>
 </w15:commentsEx>
 </file>
 
@@ -4305,7 +4742,9 @@
 <w16cid:commentsIds xmlns:wpc="http://schemas.microsoft.com/office/word/2010/wordprocessingCanvas" xmlns:cx="http://schemas.microsoft.com/office/drawing/2014/chartex" xmlns:cx1="http://schemas.microsoft.com/office/drawing/2015/9/8/chartex" xmlns:cx2="http://schemas.microsoft.com/office/drawing/2015/10/21/chartex" xmlns:cx3="http://schemas.microsoft.com/office/drawing/2016/5/9/chartex" xmlns:cx4="http://schemas.microsoft.com/office/drawing/2016/5/10/chartex" xmlns:cx5="http://schemas.microsoft.com/office/drawing/2016/5/11/chartex" xmlns:cx6="http://schemas.microsoft.com/office/drawing/2016/5/12/chartex" xmlns:cx7="http://schemas.microsoft.com/office/drawing/2016/5/13/chartex" xmlns:cx8="http://schemas.microsoft.com/office/drawing/2016/5/14/chartex" xmlns:mc="http://schemas.openxmlformats.org/markup-compatibility/2006" xmlns:aink="http://schemas.microsoft.com/office/drawing/2016/ink" xmlns:am3d="http://schemas.microsoft.com/office/drawing/2017/model3d" xmlns:o="urn:schemas-microsoft-com:office:office" xmlns:r="http://schemas.openxmlformats.org/officeDocument/2006/relationships" xmlns:m="http://schemas.openxmlformats.org/officeDocument/2006/math" xmlns:v="urn:schemas-microsoft-com:vml" xmlns:wp14="http://schemas.microsoft.com/office/word/2010/wordprocessingDrawing" xmlns:wp="http://schemas.openxmlformats.org/drawingml/2006/wordprocessingDrawing" xmlns:w10="urn:schemas-microsoft-com:office:word" xmlns:w="http://schemas.openxmlformats.org/wordprocessingml/2006/main" xmlns:w14="http://schemas.microsoft.com/office/word/2010/wordml" xmlns:w15="http://schemas.microsoft.com/office/word/2012/wordml" xmlns:w16cid="http://schemas.microsoft.com/office/word/2016/wordml/cid" xmlns:w16se="http://schemas.microsoft.com/office/word/2015/wordml/symex" xmlns:wpg="http://schemas.microsoft.com/office/word/2010/wordprocessingGroup" xmlns:wpi="http://schemas.microsoft.com/office/word/2010/wordprocessingInk" xmlns:wne="http://schemas.microsoft.com/office/word/2006/wordml" xmlns:wps="http://schemas.microsoft.com/office/word/2010/wordprocessingShape" mc:Ignorable="w14 w15 w16se w16cid wp14">
   <w16cid:commentId w16cid:paraId="6D217C66" w16cid:durableId="20426CE0"/>
   <w16cid:commentId w16cid:paraId="4814481A" w16cid:durableId="203E3D17"/>
+  <w16cid:commentId w16cid:paraId="7BBFE274" w16cid:durableId="2044E630"/>
   <w16cid:commentId w16cid:paraId="0428861D" w16cid:durableId="203E3CFE"/>
+  <w16cid:commentId w16cid:paraId="60B5785F" w16cid:durableId="2044E62B"/>
   <w16cid:commentId w16cid:paraId="66B72FA1" w16cid:durableId="20427801"/>
 </w16cid:commentsIds>
 </file>
@@ -4504,6 +4943,9 @@
   <w15:person w15:author="Bernat">
     <w15:presenceInfo w15:providerId="None" w15:userId="Bernat"/>
   </w15:person>
+  <w15:person w15:author="Ahmed Antonio Boutaour Sanchez">
+    <w15:presenceInfo w15:providerId="AD" w15:userId="S::abs260@id.uib.cat::e0be8669-61d8-418d-83cc-dcbcc5a87416"/>
+  </w15:person>
 </w15:people>
 </file>
 
@@ -4524,7 +4966,7 @@
       </w:pPr>
     </w:pPrDefault>
   </w:docDefaults>
-  <w:latentStyles w:defLockedState="0" w:defUIPriority="99" w:defSemiHidden="0" w:defUnhideWhenUsed="0" w:defQFormat="0" w:count="375">
+  <w:latentStyles w:defLockedState="0" w:defUIPriority="99" w:defSemiHidden="0" w:defUnhideWhenUsed="0" w:defQFormat="0" w:count="376">
     <w:lsdException w:name="Normal" w:uiPriority="0" w:qFormat="1"/>
     <w:lsdException w:name="heading 1" w:uiPriority="9" w:qFormat="1"/>
     <w:lsdException w:name="heading 2" w:semiHidden="1" w:uiPriority="9" w:unhideWhenUsed="1" w:qFormat="1"/>
@@ -4630,7 +5072,6 @@
     <w:lsdException w:name="HTML Sample" w:semiHidden="1" w:unhideWhenUsed="1"/>
     <w:lsdException w:name="HTML Typewriter" w:semiHidden="1" w:unhideWhenUsed="1"/>
     <w:lsdException w:name="HTML Variable" w:semiHidden="1" w:unhideWhenUsed="1"/>
-    <w:lsdException w:name="Normal Table" w:semiHidden="1" w:unhideWhenUsed="1"/>
     <w:lsdException w:name="annotation subject" w:semiHidden="1" w:unhideWhenUsed="1"/>
     <w:lsdException w:name="No List" w:semiHidden="1" w:unhideWhenUsed="1"/>
     <w:lsdException w:name="Outline List 1" w:semiHidden="1" w:unhideWhenUsed="1"/>
@@ -4677,10 +5118,8 @@
     <w:lsdException w:name="Table Subtle 2" w:semiHidden="1" w:unhideWhenUsed="1"/>
     <w:lsdException w:name="Table Web 1" w:semiHidden="1" w:unhideWhenUsed="1"/>
     <w:lsdException w:name="Table Web 2" w:semiHidden="1" w:unhideWhenUsed="1"/>
-    <w:lsdException w:name="Table Web 3" w:semiHidden="1" w:unhideWhenUsed="1"/>
     <w:lsdException w:name="Balloon Text" w:semiHidden="1" w:unhideWhenUsed="1"/>
     <w:lsdException w:name="Table Grid" w:uiPriority="39"/>
-    <w:lsdException w:name="Table Theme" w:semiHidden="1" w:unhideWhenUsed="1"/>
     <w:lsdException w:name="Placeholder Text" w:semiHidden="1"/>
     <w:lsdException w:name="No Spacing" w:uiPriority="1" w:qFormat="1"/>
     <w:lsdException w:name="Light Shading" w:uiPriority="60"/>
@@ -4900,6 +5339,7 @@
     <w:lsdException w:name="Smart Hyperlink" w:semiHidden="1" w:unhideWhenUsed="1"/>
     <w:lsdException w:name="Hashtag" w:semiHidden="1" w:unhideWhenUsed="1"/>
     <w:lsdException w:name="Unresolved Mention" w:semiHidden="1" w:unhideWhenUsed="1"/>
+    <w:lsdException w:name="Smart Link" w:semiHidden="1" w:unhideWhenUsed="1"/>
   </w:latentStyles>
   <w:style w:type="paragraph" w:default="1" w:styleId="Normal">
     <w:name w:val="Normal"/>
@@ -5473,7 +5913,7 @@
 </file>
 
 <file path=customXml/itemProps2.xml><?xml version="1.0" encoding="utf-8"?>
-<ds:datastoreItem xmlns:ds="http://schemas.openxmlformats.org/officeDocument/2006/customXml" ds:itemID="{5EB2D3D3-CF3C-4EFF-84F0-D9E98301125B}">
+<ds:datastoreItem xmlns:ds="http://schemas.openxmlformats.org/officeDocument/2006/customXml" ds:itemID="{91DC3891-1FF6-114E-853A-6495DAD644A9}">
   <ds:schemaRefs>
     <ds:schemaRef ds:uri="http://schemas.openxmlformats.org/officeDocument/2006/bibliography"/>
   </ds:schemaRefs>

</xml_diff>